<commit_message>
Made minor update to test plan
Removed dark mode test
</commit_message>
<xml_diff>
--- a/Test Plan.docx
+++ b/Test Plan.docx
@@ -1151,7 +1151,6 @@
                 <w:szCs w:val="20"/>
               </w:rPr>
             </w:pPr>
-            <w:commentRangeStart w:id="1"/>
             <w:r>
               <w:rPr>
                 <w:sz w:val="20"/>
@@ -1177,7 +1176,7 @@
                 <w:sz w:val="20"/>
                 <w:szCs w:val="20"/>
               </w:rPr>
-              <w:t>Test dark mode functionality</w:t>
+              <w:t>Increase and decrease app text size from accessibility settings</w:t>
             </w:r>
           </w:p>
         </w:tc>
@@ -1195,18 +1194,12 @@
             <w:r>
               <w:rPr>
                 <w:sz w:val="20"/>
-              </w:rPr>
-              <w:t xml:space="preserve">The </w:t>
-            </w:r>
-            <w:r>
-              <w:rPr>
-                <w:sz w:val="20"/>
-              </w:rPr>
-              <w:t>background and text colours should change to a darker background and appropriate text colour</w:t>
-            </w:r>
-          </w:p>
-        </w:tc>
-        <w:commentRangeEnd w:id="1"/>
+                <w:szCs w:val="20"/>
+              </w:rPr>
+              <w:t>Text size in the app should be scaled appropriately</w:t>
+            </w:r>
+          </w:p>
+        </w:tc>
         <w:tc>
           <w:tcPr>
             <w:tcW w:w="1795" w:type="dxa"/>
@@ -1218,14 +1211,6 @@
                 <w:szCs w:val="20"/>
               </w:rPr>
             </w:pPr>
-            <w:r>
-              <w:rPr>
-                <w:rStyle w:val="CommentReference"/>
-              </w:rPr>
-              <w:commentReference w:id="1"/>
-            </w:r>
-            <w:bookmarkStart w:id="2" w:name="_GoBack"/>
-            <w:bookmarkEnd w:id="2"/>
           </w:p>
         </w:tc>
         <w:tc>
@@ -1287,14 +1272,14 @@
                 <w:sz w:val="20"/>
                 <w:szCs w:val="20"/>
               </w:rPr>
-              <w:t>Increase and decrease app text size</w:t>
-            </w:r>
-            <w:r>
-              <w:rPr>
-                <w:sz w:val="20"/>
-                <w:szCs w:val="20"/>
-              </w:rPr>
-              <w:t xml:space="preserve"> from accessibility settings</w:t>
+              <w:t>Get a user to i</w:t>
+            </w:r>
+            <w:r>
+              <w:rPr>
+                <w:sz w:val="20"/>
+                <w:szCs w:val="20"/>
+              </w:rPr>
+              <w:t>ncrease and decrease app text size from accessibility settings</w:t>
             </w:r>
           </w:p>
         </w:tc>
@@ -1384,35 +1369,7 @@
                 <w:sz w:val="20"/>
                 <w:szCs w:val="20"/>
               </w:rPr>
-              <w:t>Get a u</w:t>
-            </w:r>
-            <w:r>
-              <w:rPr>
-                <w:sz w:val="20"/>
-                <w:szCs w:val="20"/>
-              </w:rPr>
-              <w:t>ser</w:t>
-            </w:r>
-            <w:r>
-              <w:rPr>
-                <w:sz w:val="20"/>
-                <w:szCs w:val="20"/>
-              </w:rPr>
-              <w:t xml:space="preserve"> to</w:t>
-            </w:r>
-            <w:r>
-              <w:rPr>
-                <w:sz w:val="20"/>
-                <w:szCs w:val="20"/>
-              </w:rPr>
-              <w:t xml:space="preserve"> i</w:t>
-            </w:r>
-            <w:r>
-              <w:rPr>
-                <w:sz w:val="20"/>
-                <w:szCs w:val="20"/>
-              </w:rPr>
-              <w:t>ncrease and decrease app text size from accessibility settings</w:t>
+              <w:t>View application information and about the developers</w:t>
             </w:r>
           </w:p>
         </w:tc>
@@ -1432,7 +1389,28 @@
                 <w:sz w:val="20"/>
                 <w:szCs w:val="20"/>
               </w:rPr>
-              <w:t>Text size in the app should be scaled appropriately</w:t>
+              <w:t>A</w:t>
+            </w:r>
+            <w:r>
+              <w:rPr>
+                <w:sz w:val="20"/>
+                <w:szCs w:val="20"/>
+              </w:rPr>
+              <w:t xml:space="preserve">pplication information and about the </w:t>
+            </w:r>
+            <w:r>
+              <w:rPr>
+                <w:sz w:val="20"/>
+                <w:szCs w:val="20"/>
+              </w:rPr>
+              <w:t>developer’s</w:t>
+            </w:r>
+            <w:r>
+              <w:rPr>
+                <w:sz w:val="20"/>
+                <w:szCs w:val="20"/>
+              </w:rPr>
+              <w:t xml:space="preserve"> information should display</w:t>
             </w:r>
           </w:p>
         </w:tc>
@@ -1456,7 +1434,7 @@
           <w:p>
             <w:pPr>
               <w:rPr>
-                <w:sz w:val="20"/>
+                <w:sz w:val="24"/>
                 <w:szCs w:val="20"/>
               </w:rPr>
             </w:pPr>
@@ -1501,7 +1479,7 @@
                 <w:sz w:val="20"/>
                 <w:szCs w:val="20"/>
               </w:rPr>
-              <w:t>View application information and about the developers</w:t>
+              <w:t>Load get directions screen for all tutor rooms (using stairs and elevator)</w:t>
             </w:r>
           </w:p>
         </w:tc>
@@ -1521,28 +1499,7 @@
                 <w:sz w:val="20"/>
                 <w:szCs w:val="20"/>
               </w:rPr>
-              <w:t>A</w:t>
-            </w:r>
-            <w:r>
-              <w:rPr>
-                <w:sz w:val="20"/>
-                <w:szCs w:val="20"/>
-              </w:rPr>
-              <w:t>pplication information and about the developers</w:t>
-            </w:r>
-            <w:r>
-              <w:rPr>
-                <w:sz w:val="20"/>
-                <w:szCs w:val="20"/>
-              </w:rPr>
-              <w:t xml:space="preserve"> information</w:t>
-            </w:r>
-            <w:r>
-              <w:rPr>
-                <w:sz w:val="20"/>
-                <w:szCs w:val="20"/>
-              </w:rPr>
-              <w:t xml:space="preserve"> should display</w:t>
+              <w:t>Text of directions to rooms should display</w:t>
             </w:r>
           </w:p>
         </w:tc>
@@ -1618,28 +1575,7 @@
                 <w:sz w:val="20"/>
                 <w:szCs w:val="20"/>
               </w:rPr>
-              <w:t>Load get directions screen for</w:t>
-            </w:r>
-            <w:r>
-              <w:rPr>
-                <w:sz w:val="20"/>
-                <w:szCs w:val="20"/>
-              </w:rPr>
-              <w:t xml:space="preserve"> </w:t>
-            </w:r>
-            <w:r>
-              <w:rPr>
-                <w:sz w:val="20"/>
-                <w:szCs w:val="20"/>
-              </w:rPr>
-              <w:t>all tutor rooms</w:t>
-            </w:r>
-            <w:r>
-              <w:rPr>
-                <w:sz w:val="20"/>
-                <w:szCs w:val="20"/>
-              </w:rPr>
-              <w:t xml:space="preserve"> (using stairs and elevator)</w:t>
+              <w:t>Load get directions screen for all study spaces (using stairs and elevator)</w:t>
             </w:r>
           </w:p>
         </w:tc>
@@ -1659,14 +1595,14 @@
                 <w:sz w:val="20"/>
                 <w:szCs w:val="20"/>
               </w:rPr>
-              <w:t>Text of directions to room</w:t>
-            </w:r>
-            <w:r>
-              <w:rPr>
-                <w:sz w:val="20"/>
-                <w:szCs w:val="20"/>
-              </w:rPr>
-              <w:t>s</w:t>
+              <w:t xml:space="preserve">Text of directions to </w:t>
+            </w:r>
+            <w:r>
+              <w:rPr>
+                <w:sz w:val="20"/>
+                <w:szCs w:val="20"/>
+              </w:rPr>
+              <w:t>study spaces</w:t>
             </w:r>
             <w:r>
               <w:rPr>
@@ -1749,35 +1685,7 @@
                 <w:sz w:val="20"/>
                 <w:szCs w:val="20"/>
               </w:rPr>
-              <w:t xml:space="preserve">Load get directions screen for all </w:t>
-            </w:r>
-            <w:r>
-              <w:rPr>
-                <w:sz w:val="20"/>
-                <w:szCs w:val="20"/>
-              </w:rPr>
-              <w:t>study</w:t>
-            </w:r>
-            <w:r>
-              <w:rPr>
-                <w:sz w:val="20"/>
-                <w:szCs w:val="20"/>
-              </w:rPr>
-              <w:t xml:space="preserve"> s</w:t>
-            </w:r>
-            <w:r>
-              <w:rPr>
-                <w:sz w:val="20"/>
-                <w:szCs w:val="20"/>
-              </w:rPr>
-              <w:t>paces</w:t>
-            </w:r>
-            <w:r>
-              <w:rPr>
-                <w:sz w:val="20"/>
-                <w:szCs w:val="20"/>
-              </w:rPr>
-              <w:t xml:space="preserve"> (using stairs and elevator)</w:t>
+              <w:t>Load get directions screen for lecture theatre and flat floor teaching rooms (using stairs and elevator)</w:t>
             </w:r>
           </w:p>
         </w:tc>
@@ -1797,14 +1705,14 @@
                 <w:sz w:val="20"/>
                 <w:szCs w:val="20"/>
               </w:rPr>
-              <w:t xml:space="preserve">Text of directions to </w:t>
-            </w:r>
-            <w:r>
-              <w:rPr>
-                <w:sz w:val="20"/>
-                <w:szCs w:val="20"/>
-              </w:rPr>
-              <w:t>study spaces</w:t>
+              <w:t>Text of directions to room</w:t>
+            </w:r>
+            <w:r>
+              <w:rPr>
+                <w:sz w:val="20"/>
+                <w:szCs w:val="20"/>
+              </w:rPr>
+              <w:t>s</w:t>
             </w:r>
             <w:r>
               <w:rPr>
@@ -1887,21 +1795,22 @@
                 <w:sz w:val="20"/>
                 <w:szCs w:val="20"/>
               </w:rPr>
-              <w:t xml:space="preserve">Load get directions screen for </w:t>
-            </w:r>
-            <w:r>
-              <w:rPr>
-                <w:sz w:val="20"/>
-                <w:szCs w:val="20"/>
-              </w:rPr>
-              <w:t>lecture theatre and flat floor teaching rooms</w:t>
-            </w:r>
-            <w:r>
-              <w:rPr>
-                <w:sz w:val="20"/>
-                <w:szCs w:val="20"/>
-              </w:rPr>
-              <w:t xml:space="preserve"> (using stairs and elevator)</w:t>
+              <w:t xml:space="preserve">Get directions for all tutor rooms using extended search for the rooms (select starting point from a </w:t>
+            </w:r>
+            <w:commentRangeStart w:id="1"/>
+            <w:r>
+              <w:rPr>
+                <w:sz w:val="20"/>
+                <w:szCs w:val="20"/>
+              </w:rPr>
+              <w:t>drop-down menu)</w:t>
+            </w:r>
+            <w:commentRangeEnd w:id="1"/>
+            <w:r>
+              <w:rPr>
+                <w:rStyle w:val="CommentReference"/>
+              </w:rPr>
+              <w:commentReference w:id="1"/>
             </w:r>
           </w:p>
         </w:tc>
@@ -1921,21 +1830,7 @@
                 <w:sz w:val="20"/>
                 <w:szCs w:val="20"/>
               </w:rPr>
-              <w:t>Text of directions to room</w:t>
-            </w:r>
-            <w:r>
-              <w:rPr>
-                <w:sz w:val="20"/>
-                <w:szCs w:val="20"/>
-              </w:rPr>
-              <w:t>s</w:t>
-            </w:r>
-            <w:r>
-              <w:rPr>
-                <w:sz w:val="20"/>
-                <w:szCs w:val="20"/>
-              </w:rPr>
-              <w:t xml:space="preserve"> should display</w:t>
+              <w:t>Text of directions to rooms should display on the same screen</w:t>
             </w:r>
           </w:p>
         </w:tc>
@@ -1991,14 +1886,7 @@
                 <w:sz w:val="20"/>
                 <w:szCs w:val="20"/>
               </w:rPr>
-              <w:t>.</w:t>
-            </w:r>
-            <w:r>
-              <w:rPr>
-                <w:sz w:val="20"/>
-                <w:szCs w:val="20"/>
-              </w:rPr>
-              <w:t>1</w:t>
+              <w:t>.1</w:t>
             </w:r>
           </w:p>
         </w:tc>
@@ -2018,44 +1906,23 @@
                 <w:sz w:val="20"/>
                 <w:szCs w:val="20"/>
               </w:rPr>
-              <w:t xml:space="preserve">Get directions </w:t>
-            </w:r>
-            <w:r>
-              <w:rPr>
-                <w:sz w:val="20"/>
-                <w:szCs w:val="20"/>
-              </w:rPr>
-              <w:t xml:space="preserve">for all tutor rooms </w:t>
-            </w:r>
-            <w:r>
-              <w:rPr>
-                <w:sz w:val="20"/>
-                <w:szCs w:val="20"/>
-              </w:rPr>
-              <w:t xml:space="preserve">using </w:t>
-            </w:r>
-            <w:r>
-              <w:rPr>
-                <w:sz w:val="20"/>
-                <w:szCs w:val="20"/>
-              </w:rPr>
-              <w:t>extended search for the room</w:t>
-            </w:r>
-            <w:r>
-              <w:rPr>
-                <w:sz w:val="20"/>
-                <w:szCs w:val="20"/>
-              </w:rPr>
-              <w:t>s</w:t>
-            </w:r>
-            <w:r>
-              <w:rPr>
-                <w:sz w:val="20"/>
-                <w:szCs w:val="20"/>
-              </w:rPr>
-              <w:t xml:space="preserve"> (select starting point from a </w:t>
-            </w:r>
-            <w:commentRangeStart w:id="3"/>
+              <w:t>Get directions for all study spaces</w:t>
+            </w:r>
+            <w:r>
+              <w:rPr>
+                <w:sz w:val="20"/>
+                <w:szCs w:val="20"/>
+              </w:rPr>
+              <w:t xml:space="preserve"> </w:t>
+            </w:r>
+            <w:r>
+              <w:rPr>
+                <w:sz w:val="20"/>
+                <w:szCs w:val="20"/>
+              </w:rPr>
+              <w:t xml:space="preserve">using extended search (select starting point from a </w:t>
+            </w:r>
+            <w:commentRangeStart w:id="2"/>
             <w:r>
               <w:rPr>
                 <w:sz w:val="20"/>
@@ -2063,12 +1930,12 @@
               </w:rPr>
               <w:t>drop-down menu)</w:t>
             </w:r>
-            <w:commentRangeEnd w:id="3"/>
+            <w:commentRangeEnd w:id="2"/>
             <w:r>
               <w:rPr>
                 <w:rStyle w:val="CommentReference"/>
               </w:rPr>
-              <w:commentReference w:id="3"/>
+              <w:commentReference w:id="2"/>
             </w:r>
           </w:p>
         </w:tc>
@@ -2088,21 +1955,21 @@
                 <w:sz w:val="20"/>
                 <w:szCs w:val="20"/>
               </w:rPr>
-              <w:t>Text of directions to room</w:t>
-            </w:r>
-            <w:r>
-              <w:rPr>
-                <w:sz w:val="20"/>
-                <w:szCs w:val="20"/>
-              </w:rPr>
-              <w:t>s</w:t>
-            </w:r>
-            <w:r>
-              <w:rPr>
-                <w:sz w:val="20"/>
-                <w:szCs w:val="20"/>
-              </w:rPr>
-              <w:t xml:space="preserve"> should display on the same screen</w:t>
+              <w:t>Text of directions to study spaces</w:t>
+            </w:r>
+            <w:r>
+              <w:rPr>
+                <w:sz w:val="20"/>
+                <w:szCs w:val="20"/>
+              </w:rPr>
+              <w:t xml:space="preserve"> </w:t>
+            </w:r>
+            <w:r>
+              <w:rPr>
+                <w:sz w:val="20"/>
+                <w:szCs w:val="20"/>
+              </w:rPr>
+              <w:t>should display on the same screen</w:t>
             </w:r>
           </w:p>
         </w:tc>
@@ -2178,7 +2045,7 @@
                 <w:sz w:val="20"/>
                 <w:szCs w:val="20"/>
               </w:rPr>
-              <w:t>Get directions for all study spaces</w:t>
+              <w:t>Get directions for lecture theatre and flat floor teaching rooms</w:t>
             </w:r>
             <w:r>
               <w:rPr>
@@ -2194,7 +2061,7 @@
               </w:rPr>
               <w:t xml:space="preserve">using extended search (select starting point from a </w:t>
             </w:r>
-            <w:commentRangeStart w:id="4"/>
+            <w:commentRangeStart w:id="3"/>
             <w:r>
               <w:rPr>
                 <w:sz w:val="20"/>
@@ -2202,12 +2069,12 @@
               </w:rPr>
               <w:t>drop-down menu)</w:t>
             </w:r>
-            <w:commentRangeEnd w:id="4"/>
+            <w:commentRangeEnd w:id="3"/>
             <w:r>
               <w:rPr>
                 <w:rStyle w:val="CommentReference"/>
               </w:rPr>
-              <w:commentReference w:id="4"/>
+              <w:commentReference w:id="3"/>
             </w:r>
           </w:p>
         </w:tc>
@@ -2227,28 +2094,21 @@
                 <w:sz w:val="20"/>
                 <w:szCs w:val="20"/>
               </w:rPr>
-              <w:t xml:space="preserve">Text of directions to </w:t>
-            </w:r>
-            <w:r>
-              <w:rPr>
-                <w:sz w:val="20"/>
-                <w:szCs w:val="20"/>
-              </w:rPr>
-              <w:t>study spaces</w:t>
-            </w:r>
-            <w:r>
-              <w:rPr>
-                <w:sz w:val="20"/>
-                <w:szCs w:val="20"/>
-              </w:rPr>
-              <w:t xml:space="preserve"> </w:t>
-            </w:r>
-            <w:r>
-              <w:rPr>
-                <w:sz w:val="20"/>
-                <w:szCs w:val="20"/>
-              </w:rPr>
-              <w:t>should display on the same screen</w:t>
+              <w:t>Text of directions to room</w:t>
+            </w:r>
+            <w:r>
+              <w:rPr>
+                <w:sz w:val="20"/>
+                <w:szCs w:val="20"/>
+              </w:rPr>
+              <w:t>s</w:t>
+            </w:r>
+            <w:r>
+              <w:rPr>
+                <w:sz w:val="20"/>
+                <w:szCs w:val="20"/>
+              </w:rPr>
+              <w:t xml:space="preserve"> should display on the same screen</w:t>
             </w:r>
           </w:p>
         </w:tc>
@@ -2324,36 +2184,7 @@
                 <w:sz w:val="20"/>
                 <w:szCs w:val="20"/>
               </w:rPr>
-              <w:t>Get directions for lecture theatre and flat floor teaching rooms</w:t>
-            </w:r>
-            <w:r>
-              <w:rPr>
-                <w:sz w:val="20"/>
-                <w:szCs w:val="20"/>
-              </w:rPr>
-              <w:t xml:space="preserve"> </w:t>
-            </w:r>
-            <w:r>
-              <w:rPr>
-                <w:sz w:val="20"/>
-                <w:szCs w:val="20"/>
-              </w:rPr>
-              <w:t xml:space="preserve">using extended search (select starting point from a </w:t>
-            </w:r>
-            <w:commentRangeStart w:id="5"/>
-            <w:r>
-              <w:rPr>
-                <w:sz w:val="20"/>
-                <w:szCs w:val="20"/>
-              </w:rPr>
-              <w:t>drop-down menu)</w:t>
-            </w:r>
-            <w:commentRangeEnd w:id="5"/>
-            <w:r>
-              <w:rPr>
-                <w:rStyle w:val="CommentReference"/>
-              </w:rPr>
-              <w:commentReference w:id="5"/>
+              <w:t>Search for a tutor room using search button on the top right of a screen</w:t>
             </w:r>
           </w:p>
         </w:tc>
@@ -2373,21 +2204,7 @@
                 <w:sz w:val="20"/>
                 <w:szCs w:val="20"/>
               </w:rPr>
-              <w:t>Text of directions to room</w:t>
-            </w:r>
-            <w:r>
-              <w:rPr>
-                <w:sz w:val="20"/>
-                <w:szCs w:val="20"/>
-              </w:rPr>
-              <w:t>s</w:t>
-            </w:r>
-            <w:r>
-              <w:rPr>
-                <w:sz w:val="20"/>
-                <w:szCs w:val="20"/>
-              </w:rPr>
-              <w:t xml:space="preserve"> should display on the same screen</w:t>
+              <w:t>Search results should display on screen in a list</w:t>
             </w:r>
           </w:p>
         </w:tc>
@@ -2456,7 +2273,7 @@
                 <w:sz w:val="20"/>
                 <w:szCs w:val="20"/>
               </w:rPr>
-              <w:t>Search for a tutor room using search button on the top right of a screen</w:t>
+              <w:t>Search for a tutor room from the levels screens</w:t>
             </w:r>
           </w:p>
         </w:tc>
@@ -2545,7 +2362,7 @@
                 <w:sz w:val="20"/>
                 <w:szCs w:val="20"/>
               </w:rPr>
-              <w:t>Search for a tutor room from the levels screens</w:t>
+              <w:t>Search for a room using search button on the top right of a screen</w:t>
             </w:r>
           </w:p>
         </w:tc>
@@ -2634,14 +2451,7 @@
                 <w:sz w:val="20"/>
                 <w:szCs w:val="20"/>
               </w:rPr>
-              <w:t xml:space="preserve">Search for </w:t>
-            </w:r>
-            <w:r>
-              <w:rPr>
-                <w:sz w:val="20"/>
-                <w:szCs w:val="20"/>
-              </w:rPr>
-              <w:t>a room using search button on the top right of a screen</w:t>
+              <w:t>Search for a room from the find a room screen</w:t>
             </w:r>
           </w:p>
         </w:tc>
@@ -2730,14 +2540,7 @@
                 <w:sz w:val="20"/>
                 <w:szCs w:val="20"/>
               </w:rPr>
-              <w:t>Search for</w:t>
-            </w:r>
-            <w:r>
-              <w:rPr>
-                <w:sz w:val="20"/>
-                <w:szCs w:val="20"/>
-              </w:rPr>
-              <w:t xml:space="preserve"> a room from the find a room screen</w:t>
+              <w:t>View enlarged floor maps on different floors</w:t>
             </w:r>
           </w:p>
         </w:tc>
@@ -2757,7 +2560,7 @@
                 <w:sz w:val="20"/>
                 <w:szCs w:val="20"/>
               </w:rPr>
-              <w:t>Search results should display on screen in a list</w:t>
+              <w:t>Floor plan with a darkened background of the screen should display</w:t>
             </w:r>
           </w:p>
         </w:tc>
@@ -2826,7 +2629,22 @@
                 <w:sz w:val="20"/>
                 <w:szCs w:val="20"/>
               </w:rPr>
-              <w:t>View enlarged floor maps on different floors</w:t>
+              <w:t xml:space="preserve">Load </w:t>
+            </w:r>
+            <w:commentRangeStart w:id="4"/>
+            <w:r>
+              <w:rPr>
+                <w:sz w:val="20"/>
+                <w:szCs w:val="20"/>
+              </w:rPr>
+              <w:t>building information screen</w:t>
+            </w:r>
+            <w:commentRangeEnd w:id="4"/>
+            <w:r>
+              <w:rPr>
+                <w:rStyle w:val="CommentReference"/>
+              </w:rPr>
+              <w:commentReference w:id="4"/>
             </w:r>
           </w:p>
         </w:tc>
@@ -2846,7 +2664,7 @@
                 <w:sz w:val="20"/>
                 <w:szCs w:val="20"/>
               </w:rPr>
-              <w:t xml:space="preserve">Floor plan with a darkened background of the </w:t>
+              <w:t xml:space="preserve">Screen with building </w:t>
             </w:r>
             <w:r>
               <w:rPr>
@@ -2854,7 +2672,7 @@
                 <w:szCs w:val="20"/>
               </w:rPr>
               <w:lastRenderedPageBreak/>
-              <w:t>screen should display</w:t>
+              <w:t>information should display</w:t>
             </w:r>
           </w:p>
         </w:tc>
@@ -2923,22 +2741,7 @@
                 <w:sz w:val="20"/>
                 <w:szCs w:val="20"/>
               </w:rPr>
-              <w:t xml:space="preserve">Load </w:t>
-            </w:r>
-            <w:commentRangeStart w:id="6"/>
-            <w:r>
-              <w:rPr>
-                <w:sz w:val="20"/>
-                <w:szCs w:val="20"/>
-              </w:rPr>
-              <w:t>building information screen</w:t>
-            </w:r>
-            <w:commentRangeEnd w:id="6"/>
-            <w:r>
-              <w:rPr>
-                <w:rStyle w:val="CommentReference"/>
-              </w:rPr>
-              <w:commentReference w:id="6"/>
+              <w:t>Run the app in the background</w:t>
             </w:r>
           </w:p>
         </w:tc>
@@ -2958,7 +2761,7 @@
                 <w:sz w:val="20"/>
                 <w:szCs w:val="20"/>
               </w:rPr>
-              <w:t>Screen with building information should display</w:t>
+              <w:t>App should run in the background and be accessible after running in the background</w:t>
             </w:r>
           </w:p>
         </w:tc>
@@ -3008,95 +2811,6 @@
                 <w:szCs w:val="20"/>
               </w:rPr>
               <w:t>15</w:t>
-            </w:r>
-          </w:p>
-        </w:tc>
-        <w:tc>
-          <w:tcPr>
-            <w:tcW w:w="2186" w:type="dxa"/>
-          </w:tcPr>
-          <w:p>
-            <w:pPr>
-              <w:rPr>
-                <w:sz w:val="20"/>
-                <w:szCs w:val="20"/>
-              </w:rPr>
-            </w:pPr>
-            <w:r>
-              <w:rPr>
-                <w:sz w:val="20"/>
-                <w:szCs w:val="20"/>
-              </w:rPr>
-              <w:t>Run the app in the background</w:t>
-            </w:r>
-          </w:p>
-        </w:tc>
-        <w:tc>
-          <w:tcPr>
-            <w:tcW w:w="1826" w:type="dxa"/>
-          </w:tcPr>
-          <w:p>
-            <w:pPr>
-              <w:rPr>
-                <w:sz w:val="20"/>
-                <w:szCs w:val="20"/>
-              </w:rPr>
-            </w:pPr>
-            <w:r>
-              <w:rPr>
-                <w:sz w:val="20"/>
-                <w:szCs w:val="20"/>
-              </w:rPr>
-              <w:t>App should run in the background and be accessible after running in the background</w:t>
-            </w:r>
-          </w:p>
-        </w:tc>
-        <w:tc>
-          <w:tcPr>
-            <w:tcW w:w="1795" w:type="dxa"/>
-          </w:tcPr>
-          <w:p>
-            <w:pPr>
-              <w:rPr>
-                <w:sz w:val="20"/>
-                <w:szCs w:val="20"/>
-              </w:rPr>
-            </w:pPr>
-          </w:p>
-        </w:tc>
-        <w:tc>
-          <w:tcPr>
-            <w:tcW w:w="1801" w:type="dxa"/>
-          </w:tcPr>
-          <w:p>
-            <w:pPr>
-              <w:rPr>
-                <w:sz w:val="20"/>
-                <w:szCs w:val="20"/>
-              </w:rPr>
-            </w:pPr>
-          </w:p>
-        </w:tc>
-      </w:tr>
-      <w:tr>
-        <w:tc>
-          <w:tcPr>
-            <w:tcW w:w="1408" w:type="dxa"/>
-          </w:tcPr>
-          <w:p>
-            <w:pPr>
-              <w:jc w:val="center"/>
-              <w:rPr>
-                <w:sz w:val="20"/>
-                <w:szCs w:val="20"/>
-              </w:rPr>
-            </w:pPr>
-            <w:r>
-              <w:rPr>
-                <w:sz w:val="20"/>
-                <w:szCs w:val="20"/>
-              </w:rPr>
-              <w:t>16</w:t>
             </w:r>
           </w:p>
         </w:tc>
@@ -3180,6 +2894,8 @@
           <w:lang w:eastAsia="en-GB"/>
         </w:rPr>
       </w:pPr>
+      <w:bookmarkStart w:id="5" w:name="_GoBack"/>
+      <w:bookmarkEnd w:id="5"/>
     </w:p>
     <w:sectPr>
       <w:footerReference w:type="default" r:id="rId10"/>
@@ -3210,7 +2926,7 @@
       </w:r>
     </w:p>
   </w:comment>
-  <w:comment w:id="1" w:author="Will Comber" w:date="2019-03-06T17:51:00Z" w:initials="WC">
+  <w:comment w:id="1" w:author="Titas Alvikas (Student)" w:date="2019-03-01T13:05:00Z" w:initials="TA(">
     <w:p>
       <w:pPr>
         <w:pStyle w:val="CommentText"/>
@@ -3222,11 +2938,11 @@
         <w:annotationRef/>
       </w:r>
       <w:r>
-        <w:t>This needs to go</w:t>
+        <w:t>Not sure if we will be using a drop-down menu for this feature</w:t>
       </w:r>
     </w:p>
   </w:comment>
-  <w:comment w:id="3" w:author="Titas Alvikas (Student)" w:date="2019-03-01T13:05:00Z" w:initials="TA(">
+  <w:comment w:id="2" w:author="Titas Alvikas (Student)" w:date="2019-03-01T12:45:00Z" w:initials="TA(">
     <w:p>
       <w:pPr>
         <w:pStyle w:val="CommentText"/>
@@ -3238,11 +2954,11 @@
         <w:annotationRef/>
       </w:r>
       <w:r>
-        <w:t>Not sure if we will be using a drop-down menu for this feature</w:t>
+        <w:t>Again same feature</w:t>
       </w:r>
     </w:p>
   </w:comment>
-  <w:comment w:id="4" w:author="Titas Alvikas (Student)" w:date="2019-03-01T12:45:00Z" w:initials="TA(">
+  <w:comment w:id="3" w:author="Titas Alvikas (Student)" w:date="2019-03-01T13:06:00Z" w:initials="TA(">
     <w:p>
       <w:pPr>
         <w:pStyle w:val="CommentText"/>
@@ -3258,23 +2974,7 @@
       </w:r>
     </w:p>
   </w:comment>
-  <w:comment w:id="5" w:author="Titas Alvikas (Student)" w:date="2019-03-01T13:06:00Z" w:initials="TA(">
-    <w:p>
-      <w:pPr>
-        <w:pStyle w:val="CommentText"/>
-      </w:pPr>
-      <w:r>
-        <w:rPr>
-          <w:rStyle w:val="CommentReference"/>
-        </w:rPr>
-        <w:annotationRef/>
-      </w:r>
-      <w:r>
-        <w:t>Again same feature</w:t>
-      </w:r>
-    </w:p>
-  </w:comment>
-  <w:comment w:id="6" w:author="Titas Alvikas (Student)" w:date="2019-03-01T12:41:00Z" w:initials="TA(">
+  <w:comment w:id="4" w:author="Titas Alvikas (Student)" w:date="2019-03-01T12:41:00Z" w:initials="TA(">
     <w:p>
       <w:pPr>
         <w:pStyle w:val="CommentText"/>
@@ -3296,22 +2996,20 @@
 <file path=word/commentsExtended.xml><?xml version="1.0" encoding="utf-8"?>
 <w15:commentsEx xmlns:wpc="http://schemas.microsoft.com/office/word/2010/wordprocessingCanvas" xmlns:cx="http://schemas.microsoft.com/office/drawing/2014/chartex" xmlns:cx1="http://schemas.microsoft.com/office/drawing/2015/9/8/chartex" xmlns:cx2="http://schemas.microsoft.com/office/drawing/2015/10/21/chartex" xmlns:cx3="http://schemas.microsoft.com/office/drawing/2016/5/9/chartex" xmlns:cx4="http://schemas.microsoft.com/office/drawing/2016/5/10/chartex" xmlns:cx5="http://schemas.microsoft.com/office/drawing/2016/5/11/chartex" xmlns:cx6="http://schemas.microsoft.com/office/drawing/2016/5/12/chartex" xmlns:cx7="http://schemas.microsoft.com/office/drawing/2016/5/13/chartex" xmlns:cx8="http://schemas.microsoft.com/office/drawing/2016/5/14/chartex" xmlns:mc="http://schemas.openxmlformats.org/markup-compatibility/2006" xmlns:aink="http://schemas.microsoft.com/office/drawing/2016/ink" xmlns:am3d="http://schemas.microsoft.com/office/drawing/2017/model3d" xmlns:o="urn:schemas-microsoft-com:office:office" xmlns:r="http://schemas.openxmlformats.org/officeDocument/2006/relationships" xmlns:m="http://schemas.openxmlformats.org/officeDocument/2006/math" xmlns:v="urn:schemas-microsoft-com:vml" xmlns:wp14="http://schemas.microsoft.com/office/word/2010/wordprocessingDrawing" xmlns:wp="http://schemas.openxmlformats.org/drawingml/2006/wordprocessingDrawing" xmlns:w10="urn:schemas-microsoft-com:office:word" xmlns:w="http://schemas.openxmlformats.org/wordprocessingml/2006/main" xmlns:w14="http://schemas.microsoft.com/office/word/2010/wordml" xmlns:w15="http://schemas.microsoft.com/office/word/2012/wordml" xmlns:w16cid="http://schemas.microsoft.com/office/word/2016/wordml/cid" xmlns:w16se="http://schemas.microsoft.com/office/word/2015/wordml/symex" xmlns:wpg="http://schemas.microsoft.com/office/word/2010/wordprocessingGroup" xmlns:wpi="http://schemas.microsoft.com/office/word/2010/wordprocessingInk" xmlns:wne="http://schemas.microsoft.com/office/word/2006/wordml" xmlns:wps="http://schemas.microsoft.com/office/word/2010/wordprocessingShape" mc:Ignorable="w14 w15 w16se w16cid wp14">
   <w15:commentEx w15:paraId="698B95B3" w15:done="0"/>
-  <w15:commentEx w15:paraId="5846E38B" w15:done="0"/>
-  <w15:commentEx w15:paraId="4183E664" w15:done="0"/>
-  <w15:commentEx w15:paraId="5094888C" w15:done="0"/>
-  <w15:commentEx w15:paraId="65C14121" w15:done="0"/>
-  <w15:commentEx w15:paraId="0E64BB91" w15:done="0"/>
+  <w15:commentEx w15:paraId="78855A68" w15:done="0"/>
+  <w15:commentEx w15:paraId="797D1740" w15:done="0"/>
+  <w15:commentEx w15:paraId="49F1A111" w15:done="0"/>
+  <w15:commentEx w15:paraId="57D216E5" w15:done="0"/>
 </w15:commentsEx>
 </file>
 
 <file path=word/commentsIds.xml><?xml version="1.0" encoding="utf-8"?>
 <w16cid:commentsIds xmlns:wpc="http://schemas.microsoft.com/office/word/2010/wordprocessingCanvas" xmlns:cx="http://schemas.microsoft.com/office/drawing/2014/chartex" xmlns:cx1="http://schemas.microsoft.com/office/drawing/2015/9/8/chartex" xmlns:cx2="http://schemas.microsoft.com/office/drawing/2015/10/21/chartex" xmlns:cx3="http://schemas.microsoft.com/office/drawing/2016/5/9/chartex" xmlns:cx4="http://schemas.microsoft.com/office/drawing/2016/5/10/chartex" xmlns:cx5="http://schemas.microsoft.com/office/drawing/2016/5/11/chartex" xmlns:cx6="http://schemas.microsoft.com/office/drawing/2016/5/12/chartex" xmlns:cx7="http://schemas.microsoft.com/office/drawing/2016/5/13/chartex" xmlns:cx8="http://schemas.microsoft.com/office/drawing/2016/5/14/chartex" xmlns:mc="http://schemas.openxmlformats.org/markup-compatibility/2006" xmlns:aink="http://schemas.microsoft.com/office/drawing/2016/ink" xmlns:am3d="http://schemas.microsoft.com/office/drawing/2017/model3d" xmlns:o="urn:schemas-microsoft-com:office:office" xmlns:r="http://schemas.openxmlformats.org/officeDocument/2006/relationships" xmlns:m="http://schemas.openxmlformats.org/officeDocument/2006/math" xmlns:v="urn:schemas-microsoft-com:vml" xmlns:wp14="http://schemas.microsoft.com/office/word/2010/wordprocessingDrawing" xmlns:wp="http://schemas.openxmlformats.org/drawingml/2006/wordprocessingDrawing" xmlns:w10="urn:schemas-microsoft-com:office:word" xmlns:w="http://schemas.openxmlformats.org/wordprocessingml/2006/main" xmlns:w14="http://schemas.microsoft.com/office/word/2010/wordml" xmlns:w15="http://schemas.microsoft.com/office/word/2012/wordml" xmlns:w16cid="http://schemas.microsoft.com/office/word/2016/wordml/cid" xmlns:w16se="http://schemas.microsoft.com/office/word/2015/wordml/symex" xmlns:wpg="http://schemas.microsoft.com/office/word/2010/wordprocessingGroup" xmlns:wpi="http://schemas.microsoft.com/office/word/2010/wordprocessingInk" xmlns:wne="http://schemas.microsoft.com/office/word/2006/wordml" xmlns:wps="http://schemas.microsoft.com/office/word/2010/wordprocessingShape" mc:Ignorable="w14 w15 w16se w16cid wp14">
   <w16cid:commentId w16cid:paraId="698B95B3" w16cid:durableId="202A8713"/>
-  <w16cid:commentId w16cid:paraId="5846E38B" w16cid:durableId="202A8737"/>
-  <w16cid:commentId w16cid:paraId="4183E664" w16cid:durableId="202A8714"/>
-  <w16cid:commentId w16cid:paraId="5094888C" w16cid:durableId="202A8715"/>
-  <w16cid:commentId w16cid:paraId="65C14121" w16cid:durableId="202A8716"/>
-  <w16cid:commentId w16cid:paraId="0E64BB91" w16cid:durableId="202A8717"/>
+  <w16cid:commentId w16cid:paraId="78855A68" w16cid:durableId="202A8714"/>
+  <w16cid:commentId w16cid:paraId="797D1740" w16cid:durableId="202A8715"/>
+  <w16cid:commentId w16cid:paraId="49F1A111" w16cid:durableId="202A8716"/>
+  <w16cid:commentId w16cid:paraId="57D216E5" w16cid:durableId="202A8717"/>
 </w16cid:commentsIds>
 </file>
 
@@ -5786,9 +5484,6 @@
 <w15:people xmlns:wpc="http://schemas.microsoft.com/office/word/2010/wordprocessingCanvas" xmlns:cx="http://schemas.microsoft.com/office/drawing/2014/chartex" xmlns:cx1="http://schemas.microsoft.com/office/drawing/2015/9/8/chartex" xmlns:cx2="http://schemas.microsoft.com/office/drawing/2015/10/21/chartex" xmlns:cx3="http://schemas.microsoft.com/office/drawing/2016/5/9/chartex" xmlns:cx4="http://schemas.microsoft.com/office/drawing/2016/5/10/chartex" xmlns:cx5="http://schemas.microsoft.com/office/drawing/2016/5/11/chartex" xmlns:cx6="http://schemas.microsoft.com/office/drawing/2016/5/12/chartex" xmlns:cx7="http://schemas.microsoft.com/office/drawing/2016/5/13/chartex" xmlns:cx8="http://schemas.microsoft.com/office/drawing/2016/5/14/chartex" xmlns:mc="http://schemas.openxmlformats.org/markup-compatibility/2006" xmlns:aink="http://schemas.microsoft.com/office/drawing/2016/ink" xmlns:am3d="http://schemas.microsoft.com/office/drawing/2017/model3d" xmlns:o="urn:schemas-microsoft-com:office:office" xmlns:r="http://schemas.openxmlformats.org/officeDocument/2006/relationships" xmlns:m="http://schemas.openxmlformats.org/officeDocument/2006/math" xmlns:v="urn:schemas-microsoft-com:vml" xmlns:wp14="http://schemas.microsoft.com/office/word/2010/wordprocessingDrawing" xmlns:wp="http://schemas.openxmlformats.org/drawingml/2006/wordprocessingDrawing" xmlns:w10="urn:schemas-microsoft-com:office:word" xmlns:w="http://schemas.openxmlformats.org/wordprocessingml/2006/main" xmlns:w14="http://schemas.microsoft.com/office/word/2010/wordml" xmlns:w15="http://schemas.microsoft.com/office/word/2012/wordml" xmlns:w16cid="http://schemas.microsoft.com/office/word/2016/wordml/cid" xmlns:w16se="http://schemas.microsoft.com/office/word/2015/wordml/symex" xmlns:wpg="http://schemas.microsoft.com/office/word/2010/wordprocessingGroup" xmlns:wpi="http://schemas.microsoft.com/office/word/2010/wordprocessingInk" xmlns:wne="http://schemas.microsoft.com/office/word/2006/wordml" xmlns:wps="http://schemas.microsoft.com/office/word/2010/wordprocessingShape" mc:Ignorable="w14 w15 w16se w16cid wp14">
   <w15:person w15:author="Titas Alvikas (Student)">
     <w15:presenceInfo w15:providerId="AD" w15:userId="S-1-5-21-1417001333-839522115-1801674531-399835"/>
-  </w15:person>
-  <w15:person w15:author="Will Comber">
-    <w15:presenceInfo w15:providerId="Windows Live" w15:userId="bce8d51d8752ec02"/>
   </w15:person>
 </w15:people>
 </file>
@@ -5916,6 +5611,7 @@
     <w:lsdException w:name="HTML Sample" w:semiHidden="1" w:unhideWhenUsed="1"/>
     <w:lsdException w:name="HTML Typewriter" w:semiHidden="1" w:unhideWhenUsed="1"/>
     <w:lsdException w:name="HTML Variable" w:semiHidden="1" w:unhideWhenUsed="1"/>
+    <w:lsdException w:name="Normal Table" w:semiHidden="1" w:unhideWhenUsed="1"/>
     <w:lsdException w:name="annotation subject" w:semiHidden="1" w:unhideWhenUsed="1"/>
     <w:lsdException w:name="No List" w:semiHidden="1" w:unhideWhenUsed="1"/>
     <w:lsdException w:name="Outline List 1" w:semiHidden="1" w:unhideWhenUsed="1"/>
@@ -5959,8 +5655,10 @@
     <w:lsdException w:name="Table Elegant" w:semiHidden="1" w:unhideWhenUsed="1"/>
     <w:lsdException w:name="Table Professional" w:semiHidden="1" w:unhideWhenUsed="1"/>
     <w:lsdException w:name="Table Subtle 1" w:semiHidden="1" w:unhideWhenUsed="1"/>
+    <w:lsdException w:name="Table Subtle 2" w:semiHidden="1" w:unhideWhenUsed="1"/>
     <w:lsdException w:name="Table Web 1" w:semiHidden="1" w:unhideWhenUsed="1"/>
     <w:lsdException w:name="Table Web 2" w:semiHidden="1" w:unhideWhenUsed="1"/>
+    <w:lsdException w:name="Table Web 3" w:semiHidden="1" w:unhideWhenUsed="1"/>
     <w:lsdException w:name="Balloon Text" w:semiHidden="1" w:unhideWhenUsed="1"/>
     <w:lsdException w:name="Table Grid" w:uiPriority="39"/>
     <w:lsdException w:name="Table Theme" w:semiHidden="1" w:unhideWhenUsed="1"/>

</xml_diff>

<commit_message>
Started to test the first few tests
Made some minor updates to test plan
</commit_message>
<xml_diff>
--- a/Test Plan.docx
+++ b/Test Plan.docx
@@ -1,6 +1,6 @@
 
 <file path=word/document.xml><?xml version="1.0" encoding="utf-8"?>
-<w:document xmlns:wpc="http://schemas.microsoft.com/office/word/2010/wordprocessingCanvas" xmlns:cx="http://schemas.microsoft.com/office/drawing/2014/chartex" xmlns:cx1="http://schemas.microsoft.com/office/drawing/2015/9/8/chartex" xmlns:cx2="http://schemas.microsoft.com/office/drawing/2015/10/21/chartex" xmlns:cx3="http://schemas.microsoft.com/office/drawing/2016/5/9/chartex" xmlns:cx4="http://schemas.microsoft.com/office/drawing/2016/5/10/chartex" xmlns:cx5="http://schemas.microsoft.com/office/drawing/2016/5/11/chartex" xmlns:cx6="http://schemas.microsoft.com/office/drawing/2016/5/12/chartex" xmlns:cx7="http://schemas.microsoft.com/office/drawing/2016/5/13/chartex" xmlns:cx8="http://schemas.microsoft.com/office/drawing/2016/5/14/chartex" xmlns:mc="http://schemas.openxmlformats.org/markup-compatibility/2006" xmlns:aink="http://schemas.microsoft.com/office/drawing/2016/ink" xmlns:am3d="http://schemas.microsoft.com/office/drawing/2017/model3d" xmlns:o="urn:schemas-microsoft-com:office:office" xmlns:r="http://schemas.openxmlformats.org/officeDocument/2006/relationships" xmlns:m="http://schemas.openxmlformats.org/officeDocument/2006/math" xmlns:v="urn:schemas-microsoft-com:vml" xmlns:wp14="http://schemas.microsoft.com/office/word/2010/wordprocessingDrawing" xmlns:wp="http://schemas.openxmlformats.org/drawingml/2006/wordprocessingDrawing" xmlns:w10="urn:schemas-microsoft-com:office:word" xmlns:w="http://schemas.openxmlformats.org/wordprocessingml/2006/main" xmlns:w14="http://schemas.microsoft.com/office/word/2010/wordml" xmlns:w15="http://schemas.microsoft.com/office/word/2012/wordml" xmlns:w16cid="http://schemas.microsoft.com/office/word/2016/wordml/cid" xmlns:w16se="http://schemas.microsoft.com/office/word/2015/wordml/symex" xmlns:wpg="http://schemas.microsoft.com/office/word/2010/wordprocessingGroup" xmlns:wpi="http://schemas.microsoft.com/office/word/2010/wordprocessingInk" xmlns:wne="http://schemas.microsoft.com/office/word/2006/wordml" xmlns:wps="http://schemas.microsoft.com/office/word/2010/wordprocessingShape" mc:Ignorable="w14 w15 w16se w16cid wp14">
+<w:document xmlns:wpc="http://schemas.microsoft.com/office/word/2010/wordprocessingCanvas" xmlns:cx="http://schemas.microsoft.com/office/drawing/2014/chartex" xmlns:cx1="http://schemas.microsoft.com/office/drawing/2015/9/8/chartex" xmlns:mc="http://schemas.openxmlformats.org/markup-compatibility/2006" xmlns:o="urn:schemas-microsoft-com:office:office" xmlns:r="http://schemas.openxmlformats.org/officeDocument/2006/relationships" xmlns:m="http://schemas.openxmlformats.org/officeDocument/2006/math" xmlns:v="urn:schemas-microsoft-com:vml" xmlns:wp14="http://schemas.microsoft.com/office/word/2010/wordprocessingDrawing" xmlns:wp="http://schemas.openxmlformats.org/drawingml/2006/wordprocessingDrawing" xmlns:w10="urn:schemas-microsoft-com:office:word" xmlns:w="http://schemas.openxmlformats.org/wordprocessingml/2006/main" xmlns:w14="http://schemas.microsoft.com/office/word/2010/wordml" xmlns:w15="http://schemas.microsoft.com/office/word/2012/wordml" xmlns:w16se="http://schemas.microsoft.com/office/word/2015/wordml/symex" xmlns:wpg="http://schemas.microsoft.com/office/word/2010/wordprocessingGroup" xmlns:wpi="http://schemas.microsoft.com/office/word/2010/wordprocessingInk" xmlns:wne="http://schemas.microsoft.com/office/word/2006/wordml" xmlns:wps="http://schemas.microsoft.com/office/word/2010/wordprocessingShape" mc:Ignorable="w14 w15 w16se wp14">
   <w:body>
     <w:p>
       <w:pPr>
@@ -214,39 +214,7 @@
           <w:sz w:val="24"/>
           <w:szCs w:val="24"/>
         </w:rPr>
-        <w:t>The team members responsible for testing (</w:t>
-      </w:r>
-      <w:proofErr w:type="spellStart"/>
-      <w:r>
-        <w:rPr>
-          <w:sz w:val="24"/>
-          <w:szCs w:val="24"/>
-        </w:rPr>
-        <w:t>Titas</w:t>
-      </w:r>
-      <w:proofErr w:type="spellEnd"/>
-      <w:r>
-        <w:rPr>
-          <w:sz w:val="24"/>
-          <w:szCs w:val="24"/>
-        </w:rPr>
-        <w:t xml:space="preserve"> </w:t>
-      </w:r>
-      <w:proofErr w:type="spellStart"/>
-      <w:r>
-        <w:rPr>
-          <w:sz w:val="24"/>
-          <w:szCs w:val="24"/>
-        </w:rPr>
-        <w:t>Alvikas</w:t>
-      </w:r>
-      <w:proofErr w:type="spellEnd"/>
-      <w:r>
-        <w:rPr>
-          <w:sz w:val="24"/>
-          <w:szCs w:val="24"/>
-        </w:rPr>
-        <w:t>,</w:t>
+        <w:t>The team members responsible for testing (Titas Alvikas,</w:t>
       </w:r>
       <w:r>
         <w:rPr>
@@ -502,6 +470,7 @@
           <w:color w:val="000000"/>
           <w:sz w:val="24"/>
           <w:szCs w:val="24"/>
+          <w:vertAlign w:val="subscript"/>
         </w:rPr>
       </w:pPr>
     </w:p>
@@ -624,6 +593,14 @@
           <w:szCs w:val="24"/>
         </w:rPr>
         <w:t xml:space="preserve"> running Android 5.0</w:t>
+      </w:r>
+      <w:r>
+        <w:rPr>
+          <w:rFonts w:ascii="Calibri" w:hAnsi="Calibri" w:cs="Calibri"/>
+          <w:sz w:val="24"/>
+          <w:szCs w:val="24"/>
+        </w:rPr>
+        <w:t xml:space="preserve"> and above</w:t>
       </w:r>
       <w:r>
         <w:rPr>
@@ -918,7 +895,22 @@
                 <w:sz w:val="20"/>
                 <w:szCs w:val="20"/>
               </w:rPr>
-              <w:t xml:space="preserve"> the project website</w:t>
+              <w:t xml:space="preserve"> the project </w:t>
+            </w:r>
+            <w:commentRangeStart w:id="0"/>
+            <w:r>
+              <w:rPr>
+                <w:sz w:val="20"/>
+                <w:szCs w:val="20"/>
+              </w:rPr>
+              <w:t>website</w:t>
+            </w:r>
+            <w:commentRangeEnd w:id="0"/>
+            <w:r>
+              <w:rPr>
+                <w:rStyle w:val="CommentReference"/>
+              </w:rPr>
+              <w:commentReference w:id="0"/>
             </w:r>
           </w:p>
         </w:tc>
@@ -1016,7 +1008,7 @@
               </w:rPr>
               <w:t xml:space="preserve">, display a </w:t>
             </w:r>
-            <w:bookmarkStart w:id="0" w:name="_GoBack"/>
+            <w:commentRangeStart w:id="1"/>
             <w:r>
               <w:rPr>
                 <w:sz w:val="20"/>
@@ -1024,13 +1016,26 @@
               </w:rPr>
               <w:t>loading screen</w:t>
             </w:r>
-            <w:bookmarkEnd w:id="0"/>
-            <w:r>
-              <w:rPr>
-                <w:sz w:val="20"/>
-                <w:szCs w:val="20"/>
-              </w:rPr>
-              <w:t xml:space="preserve"> and </w:t>
+            <w:r>
+              <w:rPr>
+                <w:sz w:val="20"/>
+                <w:szCs w:val="20"/>
+              </w:rPr>
+              <w:t xml:space="preserve"> </w:t>
+            </w:r>
+            <w:commentRangeEnd w:id="1"/>
+            <w:r>
+              <w:rPr>
+                <w:rStyle w:val="CommentReference"/>
+              </w:rPr>
+              <w:commentReference w:id="1"/>
+            </w:r>
+            <w:r>
+              <w:rPr>
+                <w:sz w:val="20"/>
+                <w:szCs w:val="20"/>
+              </w:rPr>
+              <w:t xml:space="preserve">and </w:t>
             </w:r>
             <w:r>
               <w:rPr>
@@ -1059,6 +1064,13 @@
                 <w:szCs w:val="20"/>
               </w:rPr>
             </w:pPr>
+            <w:r>
+              <w:rPr>
+                <w:sz w:val="20"/>
+                <w:szCs w:val="20"/>
+              </w:rPr>
+              <w:t>App runs successfully and opens the home screen as intended</w:t>
+            </w:r>
           </w:p>
         </w:tc>
         <w:tc>
@@ -1072,6 +1084,8 @@
                 <w:szCs w:val="20"/>
               </w:rPr>
             </w:pPr>
+            <w:bookmarkStart w:id="2" w:name="_GoBack"/>
+            <w:bookmarkEnd w:id="2"/>
           </w:p>
         </w:tc>
       </w:tr>
@@ -1495,6 +1509,20 @@
               </w:rPr>
               <w:t>View application information and about the developers</w:t>
             </w:r>
+            <w:r>
+              <w:rPr>
+                <w:sz w:val="20"/>
+                <w:szCs w:val="20"/>
+              </w:rPr>
+              <w:t xml:space="preserve"> </w:t>
+            </w:r>
+            <w:r>
+              <w:rPr>
+                <w:sz w:val="20"/>
+                <w:szCs w:val="20"/>
+              </w:rPr>
+              <w:t>when selected in the settings page</w:t>
+            </w:r>
           </w:p>
         </w:tc>
         <w:tc>
@@ -2028,7 +2056,7 @@
                 <w:sz w:val="20"/>
                 <w:szCs w:val="20"/>
               </w:rPr>
-              <w:t>should display on the same screen</w:t>
+              <w:t>should display on the screen</w:t>
             </w:r>
           </w:p>
         </w:tc>
@@ -2145,7 +2173,7 @@
                 <w:sz w:val="20"/>
                 <w:szCs w:val="20"/>
               </w:rPr>
-              <w:t xml:space="preserve"> should display on the same screen</w:t>
+              <w:t xml:space="preserve"> should display on the screen</w:t>
             </w:r>
           </w:p>
         </w:tc>
@@ -2837,15 +2865,7 @@
                 <w:sz w:val="20"/>
                 <w:szCs w:val="20"/>
               </w:rPr>
-              <w:t xml:space="preserve">All search queries for </w:t>
-            </w:r>
-            <w:r>
-              <w:rPr>
-                <w:sz w:val="20"/>
-                <w:szCs w:val="20"/>
-              </w:rPr>
-              <w:lastRenderedPageBreak/>
-              <w:t>finding a specific room using the room number display the relevant rooms</w:t>
+              <w:t>All search queries for finding a specific room using the room number display the relevant rooms</w:t>
             </w:r>
           </w:p>
         </w:tc>
@@ -2865,16 +2885,7 @@
                 <w:sz w:val="20"/>
                 <w:szCs w:val="20"/>
               </w:rPr>
-              <w:lastRenderedPageBreak/>
-              <w:t xml:space="preserve">Search results </w:t>
-            </w:r>
-            <w:r>
-              <w:rPr>
-                <w:sz w:val="20"/>
-                <w:szCs w:val="20"/>
-              </w:rPr>
-              <w:lastRenderedPageBreak/>
-              <w:t>should display on screen in a neat list of relevant information</w:t>
+              <w:t>Search results should display on screen in a neat list of relevant information</w:t>
             </w:r>
           </w:p>
         </w:tc>
@@ -3104,6 +3115,13 @@
               </w:rPr>
               <w:t>8</w:t>
             </w:r>
+            <w:r>
+              <w:rPr>
+                <w:sz w:val="20"/>
+                <w:szCs w:val="20"/>
+              </w:rPr>
+              <w:t>.1</w:t>
+            </w:r>
           </w:p>
         </w:tc>
         <w:tc>
@@ -3122,7 +3140,7 @@
                 <w:sz w:val="20"/>
                 <w:szCs w:val="20"/>
               </w:rPr>
-              <w:t>Load building information screen</w:t>
+              <w:t>Load tour guide screen</w:t>
             </w:r>
           </w:p>
         </w:tc>
@@ -3142,7 +3160,21 @@
                 <w:sz w:val="20"/>
                 <w:szCs w:val="20"/>
               </w:rPr>
-              <w:t>Screen with building information should display</w:t>
+              <w:t xml:space="preserve">Screen with </w:t>
+            </w:r>
+            <w:r>
+              <w:rPr>
+                <w:sz w:val="20"/>
+                <w:szCs w:val="20"/>
+              </w:rPr>
+              <w:t>information regarding a tour for the USB</w:t>
+            </w:r>
+            <w:r>
+              <w:rPr>
+                <w:sz w:val="20"/>
+                <w:szCs w:val="20"/>
+              </w:rPr>
+              <w:t xml:space="preserve"> should display</w:t>
             </w:r>
           </w:p>
         </w:tc>
@@ -3191,7 +3223,7 @@
                 <w:sz w:val="20"/>
                 <w:szCs w:val="20"/>
               </w:rPr>
-              <w:t>9</w:t>
+              <w:t>8.2</w:t>
             </w:r>
           </w:p>
         </w:tc>
@@ -3211,7 +3243,7 @@
                 <w:sz w:val="20"/>
                 <w:szCs w:val="20"/>
               </w:rPr>
-              <w:t>Run the app in the background</w:t>
+              <w:t>Load building information screen</w:t>
             </w:r>
           </w:p>
         </w:tc>
@@ -3231,7 +3263,7 @@
                 <w:sz w:val="20"/>
                 <w:szCs w:val="20"/>
               </w:rPr>
-              <w:t>App should run in the background and be accessible after running in the background</w:t>
+              <w:t>Screen with building information should display</w:t>
             </w:r>
           </w:p>
         </w:tc>
@@ -3280,7 +3312,7 @@
                 <w:sz w:val="20"/>
                 <w:szCs w:val="20"/>
               </w:rPr>
-              <w:t>10</w:t>
+              <w:t>9</w:t>
             </w:r>
           </w:p>
         </w:tc>
@@ -3300,7 +3332,7 @@
                 <w:sz w:val="20"/>
                 <w:szCs w:val="20"/>
               </w:rPr>
-              <w:t>Get a user to try and use all features of the app</w:t>
+              <w:t>Run the app in the background</w:t>
             </w:r>
           </w:p>
         </w:tc>
@@ -3320,7 +3352,7 @@
                 <w:sz w:val="20"/>
                 <w:szCs w:val="20"/>
               </w:rPr>
-              <w:t>The app should be usable for existing university students and prospective students based on our user requirements</w:t>
+              <w:t>App should run in the background and be accessible after running in the background</w:t>
             </w:r>
           </w:p>
         </w:tc>
@@ -3369,7 +3401,7 @@
                 <w:sz w:val="20"/>
                 <w:szCs w:val="20"/>
               </w:rPr>
-              <w:t>11</w:t>
+              <w:t>10</w:t>
             </w:r>
           </w:p>
         </w:tc>
@@ -3389,7 +3421,21 @@
                 <w:sz w:val="20"/>
                 <w:szCs w:val="20"/>
               </w:rPr>
-              <w:t>Every button in each activity can be operated without application crashing</w:t>
+              <w:t xml:space="preserve">Get a user to try and use </w:t>
+            </w:r>
+            <w:r>
+              <w:rPr>
+                <w:sz w:val="20"/>
+                <w:szCs w:val="20"/>
+              </w:rPr>
+              <w:t>some</w:t>
+            </w:r>
+            <w:r>
+              <w:rPr>
+                <w:sz w:val="20"/>
+                <w:szCs w:val="20"/>
+              </w:rPr>
+              <w:t xml:space="preserve"> features of the app</w:t>
             </w:r>
           </w:p>
         </w:tc>
@@ -3409,7 +3455,7 @@
                 <w:sz w:val="20"/>
                 <w:szCs w:val="20"/>
               </w:rPr>
-              <w:t>No crashes should occur after testing any given button</w:t>
+              <w:t>The app should be usable for existing university students and prospective students based on our user requirements</w:t>
             </w:r>
           </w:p>
         </w:tc>
@@ -3458,7 +3504,7 @@
                 <w:sz w:val="20"/>
                 <w:szCs w:val="20"/>
               </w:rPr>
-              <w:t>12</w:t>
+              <w:t>11</w:t>
             </w:r>
           </w:p>
         </w:tc>
@@ -3478,7 +3524,7 @@
                 <w:sz w:val="20"/>
                 <w:szCs w:val="20"/>
               </w:rPr>
-              <w:t>Every activity can be accessed from somewhere within the application</w:t>
+              <w:t>Every button in each activity can be operated without application crashing</w:t>
             </w:r>
           </w:p>
         </w:tc>
@@ -3498,7 +3544,7 @@
                 <w:sz w:val="20"/>
                 <w:szCs w:val="20"/>
               </w:rPr>
-              <w:t>Any activity can be accessed while doing anything in the app, e.g. searching or viewing the options.</w:t>
+              <w:t>No crashes should occur after testing any given button</w:t>
             </w:r>
           </w:p>
         </w:tc>
@@ -3547,7 +3593,7 @@
                 <w:sz w:val="20"/>
                 <w:szCs w:val="20"/>
               </w:rPr>
-              <w:t>13</w:t>
+              <w:t>12</w:t>
             </w:r>
           </w:p>
         </w:tc>
@@ -3567,7 +3613,7 @@
                 <w:sz w:val="20"/>
                 <w:szCs w:val="20"/>
               </w:rPr>
-              <w:t>Toolbar displays the correct name of the active activity</w:t>
+              <w:t>Every activity can be accessed from somewhere within the application</w:t>
             </w:r>
           </w:p>
         </w:tc>
@@ -3587,7 +3633,7 @@
                 <w:sz w:val="20"/>
                 <w:szCs w:val="20"/>
               </w:rPr>
-              <w:t>Toolbar displays the correct text</w:t>
+              <w:t>Any activity can be accessed while doing anything in the app, e.g. searching or viewing the options.</w:t>
             </w:r>
           </w:p>
         </w:tc>
@@ -3636,7 +3682,7 @@
                 <w:sz w:val="20"/>
                 <w:szCs w:val="20"/>
               </w:rPr>
-              <w:t>14</w:t>
+              <w:t>13</w:t>
             </w:r>
           </w:p>
         </w:tc>
@@ -3656,7 +3702,7 @@
                 <w:sz w:val="20"/>
                 <w:szCs w:val="20"/>
               </w:rPr>
-              <w:t>All directions given to a room are accurate</w:t>
+              <w:t>Toolbar displays the correct name of the active activity</w:t>
             </w:r>
           </w:p>
         </w:tc>
@@ -3676,7 +3722,7 @@
                 <w:sz w:val="20"/>
                 <w:szCs w:val="20"/>
               </w:rPr>
-              <w:t>Given room directions correctly lead you to the room</w:t>
+              <w:t>Toolbar displays the correct text</w:t>
             </w:r>
           </w:p>
         </w:tc>
@@ -3691,6 +3737,13 @@
                 <w:szCs w:val="20"/>
               </w:rPr>
             </w:pPr>
+            <w:r>
+              <w:rPr>
+                <w:sz w:val="20"/>
+                <w:szCs w:val="20"/>
+              </w:rPr>
+              <w:t>The tool bar displays the correct text about each activity</w:t>
+            </w:r>
           </w:p>
         </w:tc>
         <w:tc>
@@ -3704,6 +3757,13 @@
                 <w:szCs w:val="20"/>
               </w:rPr>
             </w:pPr>
+            <w:r>
+              <w:rPr>
+                <w:sz w:val="20"/>
+                <w:szCs w:val="20"/>
+              </w:rPr>
+              <w:t>None</w:t>
+            </w:r>
           </w:p>
         </w:tc>
       </w:tr>
@@ -3725,7 +3785,7 @@
                 <w:sz w:val="20"/>
                 <w:szCs w:val="20"/>
               </w:rPr>
-              <w:t>15</w:t>
+              <w:t>14</w:t>
             </w:r>
           </w:p>
         </w:tc>
@@ -3745,7 +3805,7 @@
                 <w:sz w:val="20"/>
                 <w:szCs w:val="20"/>
               </w:rPr>
-              <w:t>Where enabled, each activity displays content correctly in portrait mode</w:t>
+              <w:t>All directions given to a room are accurate</w:t>
             </w:r>
           </w:p>
         </w:tc>
@@ -3765,7 +3825,7 @@
                 <w:sz w:val="20"/>
                 <w:szCs w:val="20"/>
               </w:rPr>
-              <w:t>Content does not look distorted or broken when viewing in portrait mode</w:t>
+              <w:t>Given room directions correctly lead you to the room</w:t>
             </w:r>
           </w:p>
         </w:tc>
@@ -3814,7 +3874,7 @@
                 <w:sz w:val="20"/>
                 <w:szCs w:val="20"/>
               </w:rPr>
-              <w:t>16</w:t>
+              <w:t>15</w:t>
             </w:r>
           </w:p>
         </w:tc>
@@ -3834,7 +3894,7 @@
                 <w:sz w:val="20"/>
                 <w:szCs w:val="20"/>
               </w:rPr>
-              <w:t>Where enabled, each activity displays content correctly in landscape mode</w:t>
+              <w:t>Where enabled, each activity displays content correctly in portrait mode</w:t>
             </w:r>
           </w:p>
         </w:tc>
@@ -3854,7 +3914,7 @@
                 <w:sz w:val="20"/>
                 <w:szCs w:val="20"/>
               </w:rPr>
-              <w:t>Content does not look distorted or broken when viewing in landscape mode</w:t>
+              <w:t>Content does not look distorted or broken when viewing in portrait mode</w:t>
             </w:r>
           </w:p>
         </w:tc>
@@ -3903,8 +3963,7 @@
                 <w:sz w:val="20"/>
                 <w:szCs w:val="20"/>
               </w:rPr>
-              <w:lastRenderedPageBreak/>
-              <w:t>17</w:t>
+              <w:t>16</w:t>
             </w:r>
           </w:p>
         </w:tc>
@@ -3924,7 +3983,7 @@
                 <w:sz w:val="20"/>
                 <w:szCs w:val="20"/>
               </w:rPr>
-              <w:t xml:space="preserve">A circle is drawn over the relevant room searched for on the floor plan </w:t>
+              <w:t>Where enabled, each activity displays content correctly in landscape mode</w:t>
             </w:r>
           </w:p>
         </w:tc>
@@ -3944,7 +4003,7 @@
                 <w:sz w:val="20"/>
                 <w:szCs w:val="20"/>
               </w:rPr>
-              <w:t>Circle is correctly drawn on the corresponding room.</w:t>
+              <w:t>Content does not look distorted or broken when viewing in landscape mode</w:t>
             </w:r>
           </w:p>
         </w:tc>
@@ -3993,7 +4052,7 @@
                 <w:sz w:val="20"/>
                 <w:szCs w:val="20"/>
               </w:rPr>
-              <w:t>18</w:t>
+              <w:t>17</w:t>
             </w:r>
           </w:p>
         </w:tc>
@@ -4013,7 +4072,7 @@
                 <w:sz w:val="20"/>
                 <w:szCs w:val="20"/>
               </w:rPr>
-              <w:t>The map can be zoomed in and out, within acceptable parameters</w:t>
+              <w:t xml:space="preserve">A circle is drawn over the relevant room searched for on the floor plan </w:t>
             </w:r>
           </w:p>
         </w:tc>
@@ -4033,7 +4092,7 @@
                 <w:sz w:val="20"/>
                 <w:szCs w:val="20"/>
               </w:rPr>
-              <w:t>Map can be zoomed out and zoomed in within reason</w:t>
+              <w:t>Circle is correctly drawn on the corresponding room.</w:t>
             </w:r>
           </w:p>
         </w:tc>
@@ -4082,7 +4141,7 @@
                 <w:sz w:val="20"/>
                 <w:szCs w:val="20"/>
               </w:rPr>
-              <w:t>19</w:t>
+              <w:t>18</w:t>
             </w:r>
           </w:p>
         </w:tc>
@@ -4102,7 +4161,7 @@
                 <w:sz w:val="20"/>
                 <w:szCs w:val="20"/>
               </w:rPr>
-              <w:t>Any changes made in the settings page will change in every relevant activity</w:t>
+              <w:t>The map can be zoomed in and out, within acceptable parameters</w:t>
             </w:r>
           </w:p>
         </w:tc>
@@ -4122,7 +4181,7 @@
                 <w:sz w:val="20"/>
                 <w:szCs w:val="20"/>
               </w:rPr>
-              <w:t>The entire app reflects the current changed settings, e.g. text size</w:t>
+              <w:t>Map can be zoomed out and zoomed in within reason</w:t>
             </w:r>
           </w:p>
         </w:tc>
@@ -4171,7 +4230,7 @@
                 <w:sz w:val="20"/>
                 <w:szCs w:val="20"/>
               </w:rPr>
-              <w:t>20</w:t>
+              <w:t>19</w:t>
             </w:r>
           </w:p>
         </w:tc>
@@ -4191,7 +4250,7 @@
                 <w:sz w:val="20"/>
                 <w:szCs w:val="20"/>
               </w:rPr>
-              <w:t>Any changes made in the settings page will maintain state after the app is closed and re-opened</w:t>
+              <w:t>Any changes made in the settings page will change in every relevant activity</w:t>
             </w:r>
           </w:p>
         </w:tc>
@@ -4211,7 +4270,7 @@
                 <w:sz w:val="20"/>
                 <w:szCs w:val="20"/>
               </w:rPr>
-              <w:t>App will not forget an adjusted text size after being restarted, and will remember whether it was changed to be bigger or smaller.</w:t>
+              <w:t>The entire app reflects the current changed settings, e.g. text size</w:t>
             </w:r>
           </w:p>
         </w:tc>
@@ -4260,7 +4319,7 @@
                 <w:sz w:val="20"/>
                 <w:szCs w:val="20"/>
               </w:rPr>
-              <w:t>21</w:t>
+              <w:t>20</w:t>
             </w:r>
           </w:p>
         </w:tc>
@@ -4280,7 +4339,7 @@
                 <w:sz w:val="20"/>
                 <w:szCs w:val="20"/>
               </w:rPr>
-              <w:t>A page with information about the developers will display when selected in the settings page</w:t>
+              <w:t>Any changes made in the settings page will maintain state after the app is closed and re-opened</w:t>
             </w:r>
           </w:p>
         </w:tc>
@@ -4300,7 +4359,7 @@
                 <w:sz w:val="20"/>
                 <w:szCs w:val="20"/>
               </w:rPr>
-              <w:t>Page displays as intended, showing developer info without crashing</w:t>
+              <w:t>App will not forget an adjusted text size after being restarted, and will remember whether it was changed to be bigger or smaller.</w:t>
             </w:r>
           </w:p>
         </w:tc>
@@ -4349,7 +4408,7 @@
                 <w:sz w:val="20"/>
                 <w:szCs w:val="20"/>
               </w:rPr>
-              <w:t>22</w:t>
+              <w:t>21</w:t>
             </w:r>
           </w:p>
         </w:tc>
@@ -4435,7 +4494,7 @@
       </w:pPr>
     </w:p>
     <w:sectPr>
-      <w:footerReference w:type="default" r:id="rId7"/>
+      <w:footerReference w:type="default" r:id="rId9"/>
       <w:pgSz w:w="11906" w:h="16838"/>
       <w:pgMar w:top="1440" w:right="1440" w:bottom="1440" w:left="1440" w:header="708" w:footer="708" w:gutter="0"/>
       <w:cols w:space="708"/>
@@ -4445,8 +4504,52 @@
 </w:document>
 </file>
 
+<file path=word/comments.xml><?xml version="1.0" encoding="utf-8"?>
+<w:comments xmlns:wpc="http://schemas.microsoft.com/office/word/2010/wordprocessingCanvas" xmlns:cx="http://schemas.microsoft.com/office/drawing/2014/chartex" xmlns:cx1="http://schemas.microsoft.com/office/drawing/2015/9/8/chartex" xmlns:mc="http://schemas.openxmlformats.org/markup-compatibility/2006" xmlns:o="urn:schemas-microsoft-com:office:office" xmlns:r="http://schemas.openxmlformats.org/officeDocument/2006/relationships" xmlns:m="http://schemas.openxmlformats.org/officeDocument/2006/math" xmlns:v="urn:schemas-microsoft-com:vml" xmlns:wp14="http://schemas.microsoft.com/office/word/2010/wordprocessingDrawing" xmlns:wp="http://schemas.openxmlformats.org/drawingml/2006/wordprocessingDrawing" xmlns:w10="urn:schemas-microsoft-com:office:word" xmlns:w="http://schemas.openxmlformats.org/wordprocessingml/2006/main" xmlns:w14="http://schemas.microsoft.com/office/word/2010/wordml" xmlns:w15="http://schemas.microsoft.com/office/word/2012/wordml" xmlns:w16se="http://schemas.microsoft.com/office/word/2015/wordml/symex" xmlns:wpg="http://schemas.microsoft.com/office/word/2010/wordprocessingGroup" xmlns:wpi="http://schemas.microsoft.com/office/word/2010/wordprocessingInk" xmlns:wne="http://schemas.microsoft.com/office/word/2006/wordml" xmlns:wps="http://schemas.microsoft.com/office/word/2010/wordprocessingShape" mc:Ignorable="w14 w15 w16se wp14">
+  <w:comment w:id="0" w:author="Titas Alvikas (Student)" w:date="2019-03-21T15:08:00Z" w:initials="TA(">
+    <w:p>
+      <w:pPr>
+        <w:pStyle w:val="CommentText"/>
+      </w:pPr>
+      <w:r>
+        <w:rPr>
+          <w:rStyle w:val="CommentReference"/>
+        </w:rPr>
+        <w:annotationRef/>
+      </w:r>
+      <w:r>
+        <w:t>Note: Test when website is complete</w:t>
+      </w:r>
+    </w:p>
+  </w:comment>
+  <w:comment w:id="1" w:author="Titas Alvikas (Student)" w:date="2019-03-21T15:09:00Z" w:initials="TA(">
+    <w:p>
+      <w:pPr>
+        <w:pStyle w:val="CommentText"/>
+      </w:pPr>
+      <w:r>
+        <w:rPr>
+          <w:rStyle w:val="CommentReference"/>
+        </w:rPr>
+        <w:annotationRef/>
+      </w:r>
+      <w:r>
+        <w:t>Wait until loading screen is implemented</w:t>
+      </w:r>
+    </w:p>
+  </w:comment>
+</w:comments>
+</file>
+
+<file path=word/commentsExtended.xml><?xml version="1.0" encoding="utf-8"?>
+<w15:commentsEx xmlns:wpc="http://schemas.microsoft.com/office/word/2010/wordprocessingCanvas" xmlns:cx="http://schemas.microsoft.com/office/drawing/2014/chartex" xmlns:cx1="http://schemas.microsoft.com/office/drawing/2015/9/8/chartex" xmlns:mc="http://schemas.openxmlformats.org/markup-compatibility/2006" xmlns:o="urn:schemas-microsoft-com:office:office" xmlns:r="http://schemas.openxmlformats.org/officeDocument/2006/relationships" xmlns:m="http://schemas.openxmlformats.org/officeDocument/2006/math" xmlns:v="urn:schemas-microsoft-com:vml" xmlns:wp14="http://schemas.microsoft.com/office/word/2010/wordprocessingDrawing" xmlns:wp="http://schemas.openxmlformats.org/drawingml/2006/wordprocessingDrawing" xmlns:w10="urn:schemas-microsoft-com:office:word" xmlns:w="http://schemas.openxmlformats.org/wordprocessingml/2006/main" xmlns:w14="http://schemas.microsoft.com/office/word/2010/wordml" xmlns:w15="http://schemas.microsoft.com/office/word/2012/wordml" xmlns:w16se="http://schemas.microsoft.com/office/word/2015/wordml/symex" xmlns:wpg="http://schemas.microsoft.com/office/word/2010/wordprocessingGroup" xmlns:wpi="http://schemas.microsoft.com/office/word/2010/wordprocessingInk" xmlns:wne="http://schemas.microsoft.com/office/word/2006/wordml" xmlns:wps="http://schemas.microsoft.com/office/word/2010/wordprocessingShape" mc:Ignorable="w14 w15 w16se wp14">
+  <w15:commentEx w15:paraId="47784093" w15:done="0"/>
+  <w15:commentEx w15:paraId="55411B3D" w15:done="0"/>
+</w15:commentsEx>
+</file>
+
 <file path=word/endnotes.xml><?xml version="1.0" encoding="utf-8"?>
-<w:endnotes xmlns:wpc="http://schemas.microsoft.com/office/word/2010/wordprocessingCanvas" xmlns:cx="http://schemas.microsoft.com/office/drawing/2014/chartex" xmlns:cx1="http://schemas.microsoft.com/office/drawing/2015/9/8/chartex" xmlns:cx2="http://schemas.microsoft.com/office/drawing/2015/10/21/chartex" xmlns:cx3="http://schemas.microsoft.com/office/drawing/2016/5/9/chartex" xmlns:cx4="http://schemas.microsoft.com/office/drawing/2016/5/10/chartex" xmlns:cx5="http://schemas.microsoft.com/office/drawing/2016/5/11/chartex" xmlns:cx6="http://schemas.microsoft.com/office/drawing/2016/5/12/chartex" xmlns:cx7="http://schemas.microsoft.com/office/drawing/2016/5/13/chartex" xmlns:cx8="http://schemas.microsoft.com/office/drawing/2016/5/14/chartex" xmlns:mc="http://schemas.openxmlformats.org/markup-compatibility/2006" xmlns:aink="http://schemas.microsoft.com/office/drawing/2016/ink" xmlns:am3d="http://schemas.microsoft.com/office/drawing/2017/model3d" xmlns:o="urn:schemas-microsoft-com:office:office" xmlns:r="http://schemas.openxmlformats.org/officeDocument/2006/relationships" xmlns:m="http://schemas.openxmlformats.org/officeDocument/2006/math" xmlns:v="urn:schemas-microsoft-com:vml" xmlns:wp14="http://schemas.microsoft.com/office/word/2010/wordprocessingDrawing" xmlns:wp="http://schemas.openxmlformats.org/drawingml/2006/wordprocessingDrawing" xmlns:w10="urn:schemas-microsoft-com:office:word" xmlns:w="http://schemas.openxmlformats.org/wordprocessingml/2006/main" xmlns:w14="http://schemas.microsoft.com/office/word/2010/wordml" xmlns:w15="http://schemas.microsoft.com/office/word/2012/wordml" xmlns:w16cid="http://schemas.microsoft.com/office/word/2016/wordml/cid" xmlns:w16se="http://schemas.microsoft.com/office/word/2015/wordml/symex" xmlns:wpg="http://schemas.microsoft.com/office/word/2010/wordprocessingGroup" xmlns:wpi="http://schemas.microsoft.com/office/word/2010/wordprocessingInk" xmlns:wne="http://schemas.microsoft.com/office/word/2006/wordml" xmlns:wps="http://schemas.microsoft.com/office/word/2010/wordprocessingShape" mc:Ignorable="w14 w15 w16se w16cid wp14">
+<w:endnotes xmlns:wpc="http://schemas.microsoft.com/office/word/2010/wordprocessingCanvas" xmlns:cx="http://schemas.microsoft.com/office/drawing/2014/chartex" xmlns:cx1="http://schemas.microsoft.com/office/drawing/2015/9/8/chartex" xmlns:mc="http://schemas.openxmlformats.org/markup-compatibility/2006" xmlns:o="urn:schemas-microsoft-com:office:office" xmlns:r="http://schemas.openxmlformats.org/officeDocument/2006/relationships" xmlns:m="http://schemas.openxmlformats.org/officeDocument/2006/math" xmlns:v="urn:schemas-microsoft-com:vml" xmlns:wp14="http://schemas.microsoft.com/office/word/2010/wordprocessingDrawing" xmlns:wp="http://schemas.openxmlformats.org/drawingml/2006/wordprocessingDrawing" xmlns:w10="urn:schemas-microsoft-com:office:word" xmlns:w="http://schemas.openxmlformats.org/wordprocessingml/2006/main" xmlns:w14="http://schemas.microsoft.com/office/word/2010/wordml" xmlns:w15="http://schemas.microsoft.com/office/word/2012/wordml" xmlns:w16se="http://schemas.microsoft.com/office/word/2015/wordml/symex" xmlns:wpg="http://schemas.microsoft.com/office/word/2010/wordprocessingGroup" xmlns:wpi="http://schemas.microsoft.com/office/word/2010/wordprocessingInk" xmlns:wne="http://schemas.microsoft.com/office/word/2006/wordml" xmlns:wps="http://schemas.microsoft.com/office/word/2010/wordprocessingShape" mc:Ignorable="w14 w15 w16se wp14">
   <w:endnote w:type="separator" w:id="-1">
     <w:p>
       <w:pPr>
@@ -4471,7 +4574,7 @@
 </file>
 
 <file path=word/footer1.xml><?xml version="1.0" encoding="utf-8"?>
-<w:ftr xmlns:wpc="http://schemas.microsoft.com/office/word/2010/wordprocessingCanvas" xmlns:cx="http://schemas.microsoft.com/office/drawing/2014/chartex" xmlns:cx1="http://schemas.microsoft.com/office/drawing/2015/9/8/chartex" xmlns:cx2="http://schemas.microsoft.com/office/drawing/2015/10/21/chartex" xmlns:cx3="http://schemas.microsoft.com/office/drawing/2016/5/9/chartex" xmlns:cx4="http://schemas.microsoft.com/office/drawing/2016/5/10/chartex" xmlns:cx5="http://schemas.microsoft.com/office/drawing/2016/5/11/chartex" xmlns:cx6="http://schemas.microsoft.com/office/drawing/2016/5/12/chartex" xmlns:cx7="http://schemas.microsoft.com/office/drawing/2016/5/13/chartex" xmlns:cx8="http://schemas.microsoft.com/office/drawing/2016/5/14/chartex" xmlns:mc="http://schemas.openxmlformats.org/markup-compatibility/2006" xmlns:aink="http://schemas.microsoft.com/office/drawing/2016/ink" xmlns:am3d="http://schemas.microsoft.com/office/drawing/2017/model3d" xmlns:o="urn:schemas-microsoft-com:office:office" xmlns:r="http://schemas.openxmlformats.org/officeDocument/2006/relationships" xmlns:m="http://schemas.openxmlformats.org/officeDocument/2006/math" xmlns:v="urn:schemas-microsoft-com:vml" xmlns:wp14="http://schemas.microsoft.com/office/word/2010/wordprocessingDrawing" xmlns:wp="http://schemas.openxmlformats.org/drawingml/2006/wordprocessingDrawing" xmlns:w10="urn:schemas-microsoft-com:office:word" xmlns:w="http://schemas.openxmlformats.org/wordprocessingml/2006/main" xmlns:w14="http://schemas.microsoft.com/office/word/2010/wordml" xmlns:w15="http://schemas.microsoft.com/office/word/2012/wordml" xmlns:w16cid="http://schemas.microsoft.com/office/word/2016/wordml/cid" xmlns:w16se="http://schemas.microsoft.com/office/word/2015/wordml/symex" xmlns:wpg="http://schemas.microsoft.com/office/word/2010/wordprocessingGroup" xmlns:wpi="http://schemas.microsoft.com/office/word/2010/wordprocessingInk" xmlns:wne="http://schemas.microsoft.com/office/word/2006/wordml" xmlns:wps="http://schemas.microsoft.com/office/word/2010/wordprocessingShape" mc:Ignorable="w14 w15 w16se w16cid wp14">
+<w:ftr xmlns:wpc="http://schemas.microsoft.com/office/word/2010/wordprocessingCanvas" xmlns:cx="http://schemas.microsoft.com/office/drawing/2014/chartex" xmlns:cx1="http://schemas.microsoft.com/office/drawing/2015/9/8/chartex" xmlns:mc="http://schemas.openxmlformats.org/markup-compatibility/2006" xmlns:o="urn:schemas-microsoft-com:office:office" xmlns:r="http://schemas.openxmlformats.org/officeDocument/2006/relationships" xmlns:m="http://schemas.openxmlformats.org/officeDocument/2006/math" xmlns:v="urn:schemas-microsoft-com:vml" xmlns:wp14="http://schemas.microsoft.com/office/word/2010/wordprocessingDrawing" xmlns:wp="http://schemas.openxmlformats.org/drawingml/2006/wordprocessingDrawing" xmlns:w10="urn:schemas-microsoft-com:office:word" xmlns:w="http://schemas.openxmlformats.org/wordprocessingml/2006/main" xmlns:w14="http://schemas.microsoft.com/office/word/2010/wordml" xmlns:w15="http://schemas.microsoft.com/office/word/2012/wordml" xmlns:w16se="http://schemas.microsoft.com/office/word/2015/wordml/symex" xmlns:wpg="http://schemas.microsoft.com/office/word/2010/wordprocessingGroup" xmlns:wpi="http://schemas.microsoft.com/office/word/2010/wordprocessingInk" xmlns:wne="http://schemas.microsoft.com/office/word/2006/wordml" xmlns:wps="http://schemas.microsoft.com/office/word/2010/wordprocessingShape" mc:Ignorable="w14 w15 w16se wp14">
   <w:p>
     <w:pPr>
       <w:pStyle w:val="Footer"/>
@@ -4488,7 +4591,7 @@
 </file>
 
 <file path=word/footnotes.xml><?xml version="1.0" encoding="utf-8"?>
-<w:footnotes xmlns:wpc="http://schemas.microsoft.com/office/word/2010/wordprocessingCanvas" xmlns:cx="http://schemas.microsoft.com/office/drawing/2014/chartex" xmlns:cx1="http://schemas.microsoft.com/office/drawing/2015/9/8/chartex" xmlns:cx2="http://schemas.microsoft.com/office/drawing/2015/10/21/chartex" xmlns:cx3="http://schemas.microsoft.com/office/drawing/2016/5/9/chartex" xmlns:cx4="http://schemas.microsoft.com/office/drawing/2016/5/10/chartex" xmlns:cx5="http://schemas.microsoft.com/office/drawing/2016/5/11/chartex" xmlns:cx6="http://schemas.microsoft.com/office/drawing/2016/5/12/chartex" xmlns:cx7="http://schemas.microsoft.com/office/drawing/2016/5/13/chartex" xmlns:cx8="http://schemas.microsoft.com/office/drawing/2016/5/14/chartex" xmlns:mc="http://schemas.openxmlformats.org/markup-compatibility/2006" xmlns:aink="http://schemas.microsoft.com/office/drawing/2016/ink" xmlns:am3d="http://schemas.microsoft.com/office/drawing/2017/model3d" xmlns:o="urn:schemas-microsoft-com:office:office" xmlns:r="http://schemas.openxmlformats.org/officeDocument/2006/relationships" xmlns:m="http://schemas.openxmlformats.org/officeDocument/2006/math" xmlns:v="urn:schemas-microsoft-com:vml" xmlns:wp14="http://schemas.microsoft.com/office/word/2010/wordprocessingDrawing" xmlns:wp="http://schemas.openxmlformats.org/drawingml/2006/wordprocessingDrawing" xmlns:w10="urn:schemas-microsoft-com:office:word" xmlns:w="http://schemas.openxmlformats.org/wordprocessingml/2006/main" xmlns:w14="http://schemas.microsoft.com/office/word/2010/wordml" xmlns:w15="http://schemas.microsoft.com/office/word/2012/wordml" xmlns:w16cid="http://schemas.microsoft.com/office/word/2016/wordml/cid" xmlns:w16se="http://schemas.microsoft.com/office/word/2015/wordml/symex" xmlns:wpg="http://schemas.microsoft.com/office/word/2010/wordprocessingGroup" xmlns:wpi="http://schemas.microsoft.com/office/word/2010/wordprocessingInk" xmlns:wne="http://schemas.microsoft.com/office/word/2006/wordml" xmlns:wps="http://schemas.microsoft.com/office/word/2010/wordprocessingShape" mc:Ignorable="w14 w15 w16se w16cid wp14">
+<w:footnotes xmlns:wpc="http://schemas.microsoft.com/office/word/2010/wordprocessingCanvas" xmlns:cx="http://schemas.microsoft.com/office/drawing/2014/chartex" xmlns:cx1="http://schemas.microsoft.com/office/drawing/2015/9/8/chartex" xmlns:mc="http://schemas.openxmlformats.org/markup-compatibility/2006" xmlns:o="urn:schemas-microsoft-com:office:office" xmlns:r="http://schemas.openxmlformats.org/officeDocument/2006/relationships" xmlns:m="http://schemas.openxmlformats.org/officeDocument/2006/math" xmlns:v="urn:schemas-microsoft-com:vml" xmlns:wp14="http://schemas.microsoft.com/office/word/2010/wordprocessingDrawing" xmlns:wp="http://schemas.openxmlformats.org/drawingml/2006/wordprocessingDrawing" xmlns:w10="urn:schemas-microsoft-com:office:word" xmlns:w="http://schemas.openxmlformats.org/wordprocessingml/2006/main" xmlns:w14="http://schemas.microsoft.com/office/word/2010/wordml" xmlns:w15="http://schemas.microsoft.com/office/word/2012/wordml" xmlns:w16se="http://schemas.microsoft.com/office/word/2015/wordml/symex" xmlns:wpg="http://schemas.microsoft.com/office/word/2010/wordprocessingGroup" xmlns:wpi="http://schemas.microsoft.com/office/word/2010/wordprocessingInk" xmlns:wne="http://schemas.microsoft.com/office/word/2006/wordml" xmlns:wps="http://schemas.microsoft.com/office/word/2010/wordprocessingShape" mc:Ignorable="w14 w15 w16se wp14">
   <w:footnote w:type="separator" w:id="-1">
     <w:p>
       <w:pPr>
@@ -4513,7 +4616,7 @@
 </file>
 
 <file path=word/numbering.xml><?xml version="1.0" encoding="utf-8"?>
-<w:numbering xmlns:wpc="http://schemas.microsoft.com/office/word/2010/wordprocessingCanvas" xmlns:cx="http://schemas.microsoft.com/office/drawing/2014/chartex" xmlns:cx1="http://schemas.microsoft.com/office/drawing/2015/9/8/chartex" xmlns:cx2="http://schemas.microsoft.com/office/drawing/2015/10/21/chartex" xmlns:cx3="http://schemas.microsoft.com/office/drawing/2016/5/9/chartex" xmlns:cx4="http://schemas.microsoft.com/office/drawing/2016/5/10/chartex" xmlns:cx5="http://schemas.microsoft.com/office/drawing/2016/5/11/chartex" xmlns:cx6="http://schemas.microsoft.com/office/drawing/2016/5/12/chartex" xmlns:cx7="http://schemas.microsoft.com/office/drawing/2016/5/13/chartex" xmlns:cx8="http://schemas.microsoft.com/office/drawing/2016/5/14/chartex" xmlns:mc="http://schemas.openxmlformats.org/markup-compatibility/2006" xmlns:aink="http://schemas.microsoft.com/office/drawing/2016/ink" xmlns:am3d="http://schemas.microsoft.com/office/drawing/2017/model3d" xmlns:o="urn:schemas-microsoft-com:office:office" xmlns:r="http://schemas.openxmlformats.org/officeDocument/2006/relationships" xmlns:m="http://schemas.openxmlformats.org/officeDocument/2006/math" xmlns:v="urn:schemas-microsoft-com:vml" xmlns:wp14="http://schemas.microsoft.com/office/word/2010/wordprocessingDrawing" xmlns:wp="http://schemas.openxmlformats.org/drawingml/2006/wordprocessingDrawing" xmlns:w10="urn:schemas-microsoft-com:office:word" xmlns:w="http://schemas.openxmlformats.org/wordprocessingml/2006/main" xmlns:w14="http://schemas.microsoft.com/office/word/2010/wordml" xmlns:w15="http://schemas.microsoft.com/office/word/2012/wordml" xmlns:w16cid="http://schemas.microsoft.com/office/word/2016/wordml/cid" xmlns:w16se="http://schemas.microsoft.com/office/word/2015/wordml/symex" xmlns:wpg="http://schemas.microsoft.com/office/word/2010/wordprocessingGroup" xmlns:wpi="http://schemas.microsoft.com/office/word/2010/wordprocessingInk" xmlns:wne="http://schemas.microsoft.com/office/word/2006/wordml" xmlns:wps="http://schemas.microsoft.com/office/word/2010/wordprocessingShape" mc:Ignorable="w14 w15 w16se w16cid wp14">
+<w:numbering xmlns:wpc="http://schemas.microsoft.com/office/word/2010/wordprocessingCanvas" xmlns:cx="http://schemas.microsoft.com/office/drawing/2014/chartex" xmlns:cx1="http://schemas.microsoft.com/office/drawing/2015/9/8/chartex" xmlns:mc="http://schemas.openxmlformats.org/markup-compatibility/2006" xmlns:o="urn:schemas-microsoft-com:office:office" xmlns:r="http://schemas.openxmlformats.org/officeDocument/2006/relationships" xmlns:m="http://schemas.openxmlformats.org/officeDocument/2006/math" xmlns:v="urn:schemas-microsoft-com:vml" xmlns:wp14="http://schemas.microsoft.com/office/word/2010/wordprocessingDrawing" xmlns:wp="http://schemas.openxmlformats.org/drawingml/2006/wordprocessingDrawing" xmlns:w10="urn:schemas-microsoft-com:office:word" xmlns:w="http://schemas.openxmlformats.org/wordprocessingml/2006/main" xmlns:w14="http://schemas.microsoft.com/office/word/2010/wordml" xmlns:w15="http://schemas.microsoft.com/office/word/2012/wordml" xmlns:w16se="http://schemas.microsoft.com/office/word/2015/wordml/symex" xmlns:wpg="http://schemas.microsoft.com/office/word/2010/wordprocessingGroup" xmlns:wpi="http://schemas.microsoft.com/office/word/2010/wordprocessingInk" xmlns:wne="http://schemas.microsoft.com/office/word/2006/wordml" xmlns:wps="http://schemas.microsoft.com/office/word/2010/wordprocessingShape" mc:Ignorable="w14 w15 w16se wp14">
   <w:abstractNum w:abstractNumId="0" w15:restartNumberingAfterBreak="0">
     <w:nsid w:val="00737737"/>
     <w:multiLevelType w:val="multilevel"/>
@@ -6912,8 +7015,16 @@
 </w:numbering>
 </file>
 
+<file path=word/people.xml><?xml version="1.0" encoding="utf-8"?>
+<w15:people xmlns:wpc="http://schemas.microsoft.com/office/word/2010/wordprocessingCanvas" xmlns:cx="http://schemas.microsoft.com/office/drawing/2014/chartex" xmlns:cx1="http://schemas.microsoft.com/office/drawing/2015/9/8/chartex" xmlns:mc="http://schemas.openxmlformats.org/markup-compatibility/2006" xmlns:o="urn:schemas-microsoft-com:office:office" xmlns:r="http://schemas.openxmlformats.org/officeDocument/2006/relationships" xmlns:m="http://schemas.openxmlformats.org/officeDocument/2006/math" xmlns:v="urn:schemas-microsoft-com:vml" xmlns:wp14="http://schemas.microsoft.com/office/word/2010/wordprocessingDrawing" xmlns:wp="http://schemas.openxmlformats.org/drawingml/2006/wordprocessingDrawing" xmlns:w10="urn:schemas-microsoft-com:office:word" xmlns:w="http://schemas.openxmlformats.org/wordprocessingml/2006/main" xmlns:w14="http://schemas.microsoft.com/office/word/2010/wordml" xmlns:w15="http://schemas.microsoft.com/office/word/2012/wordml" xmlns:w16se="http://schemas.microsoft.com/office/word/2015/wordml/symex" xmlns:wpg="http://schemas.microsoft.com/office/word/2010/wordprocessingGroup" xmlns:wpi="http://schemas.microsoft.com/office/word/2010/wordprocessingInk" xmlns:wne="http://schemas.microsoft.com/office/word/2006/wordml" xmlns:wps="http://schemas.microsoft.com/office/word/2010/wordprocessingShape" mc:Ignorable="w14 w15 w16se wp14">
+  <w15:person w15:author="Titas Alvikas (Student)">
+    <w15:presenceInfo w15:providerId="AD" w15:userId="S-1-5-21-1417001333-839522115-1801674531-399835"/>
+  </w15:person>
+</w15:people>
+</file>
+
 <file path=word/styles.xml><?xml version="1.0" encoding="utf-8"?>
-<w:styles xmlns:mc="http://schemas.openxmlformats.org/markup-compatibility/2006" xmlns:r="http://schemas.openxmlformats.org/officeDocument/2006/relationships" xmlns:w="http://schemas.openxmlformats.org/wordprocessingml/2006/main" xmlns:w14="http://schemas.microsoft.com/office/word/2010/wordml" xmlns:w15="http://schemas.microsoft.com/office/word/2012/wordml" xmlns:w16cid="http://schemas.microsoft.com/office/word/2016/wordml/cid" xmlns:w16se="http://schemas.microsoft.com/office/word/2015/wordml/symex" mc:Ignorable="w14 w15 w16se w16cid">
+<w:styles xmlns:mc="http://schemas.openxmlformats.org/markup-compatibility/2006" xmlns:r="http://schemas.openxmlformats.org/officeDocument/2006/relationships" xmlns:w="http://schemas.openxmlformats.org/wordprocessingml/2006/main" xmlns:w14="http://schemas.microsoft.com/office/word/2010/wordml" xmlns:w15="http://schemas.microsoft.com/office/word/2012/wordml" xmlns:w16se="http://schemas.microsoft.com/office/word/2015/wordml/symex" mc:Ignorable="w14 w15 w16se">
   <w:docDefaults>
     <w:rPrDefault>
       <w:rPr>
@@ -6929,7 +7040,7 @@
       </w:pPr>
     </w:pPrDefault>
   </w:docDefaults>
-  <w:latentStyles w:defLockedState="0" w:defUIPriority="99" w:defSemiHidden="0" w:defUnhideWhenUsed="0" w:defQFormat="0" w:count="375">
+  <w:latentStyles w:defLockedState="0" w:defUIPriority="99" w:defSemiHidden="0" w:defUnhideWhenUsed="0" w:defQFormat="0" w:count="371">
     <w:lsdException w:name="Normal" w:uiPriority="0" w:qFormat="1"/>
     <w:lsdException w:name="heading 1" w:uiPriority="9" w:qFormat="1"/>
     <w:lsdException w:name="heading 2" w:semiHidden="1" w:uiPriority="9" w:unhideWhenUsed="1" w:qFormat="1"/>
@@ -7301,10 +7412,6 @@
     <w:lsdException w:name="List Table 5 Dark Accent 6" w:uiPriority="50"/>
     <w:lsdException w:name="List Table 6 Colorful Accent 6" w:uiPriority="51"/>
     <w:lsdException w:name="List Table 7 Colorful Accent 6" w:uiPriority="52"/>
-    <w:lsdException w:name="Mention" w:semiHidden="1" w:unhideWhenUsed="1"/>
-    <w:lsdException w:name="Smart Hyperlink" w:semiHidden="1" w:unhideWhenUsed="1"/>
-    <w:lsdException w:name="Hashtag" w:semiHidden="1" w:unhideWhenUsed="1"/>
-    <w:lsdException w:name="Unresolved Mention" w:semiHidden="1" w:unhideWhenUsed="1"/>
   </w:latentStyles>
   <w:style w:type="paragraph" w:default="1" w:styleId="Normal">
     <w:name w:val="Normal"/>

</xml_diff>

<commit_message>
Continued with testing some searches for tutors
Also had to restructure and remove some duplicate tests
</commit_message>
<xml_diff>
--- a/Test Plan.docx
+++ b/Test Plan.docx
@@ -1268,14 +1268,7 @@
                 <w:sz w:val="20"/>
                 <w:szCs w:val="20"/>
               </w:rPr>
-              <w:t>Navigation drawer opens successfully from every page</w:t>
-            </w:r>
-            <w:r>
-              <w:rPr>
-                <w:sz w:val="20"/>
-                <w:szCs w:val="20"/>
-              </w:rPr>
-              <w:t xml:space="preserve"> when swiped in by finger from the left</w:t>
+              <w:t>Navigation drawer opens successfully from every page when swiped in by finger from the left</w:t>
             </w:r>
           </w:p>
         </w:tc>
@@ -1642,7 +1635,14 @@
                 <w:sz w:val="20"/>
                 <w:szCs w:val="20"/>
               </w:rPr>
-              <w:t>5.1</w:t>
+              <w:t>5.</w:t>
+            </w:r>
+            <w:r>
+              <w:rPr>
+                <w:sz w:val="20"/>
+                <w:szCs w:val="20"/>
+              </w:rPr>
+              <w:t>1</w:t>
             </w:r>
           </w:p>
         </w:tc>
@@ -1662,7 +1662,21 @@
                 <w:sz w:val="20"/>
                 <w:szCs w:val="20"/>
               </w:rPr>
-              <w:t>Load get directions screen for all tutor rooms (using stairs and elevator)</w:t>
+              <w:t>Get directions for all tutor rooms using search</w:t>
+            </w:r>
+            <w:r>
+              <w:rPr>
+                <w:sz w:val="20"/>
+                <w:szCs w:val="20"/>
+              </w:rPr>
+              <w:t xml:space="preserve"> </w:t>
+            </w:r>
+            <w:r>
+              <w:rPr>
+                <w:sz w:val="20"/>
+                <w:szCs w:val="20"/>
+              </w:rPr>
+              <w:t>(using stairs and elevator)</w:t>
             </w:r>
           </w:p>
         </w:tc>
@@ -1682,7 +1696,7 @@
                 <w:sz w:val="20"/>
                 <w:szCs w:val="20"/>
               </w:rPr>
-              <w:t>Text of directions to rooms should display</w:t>
+              <w:t>Text of directions to rooms should display on the same screen</w:t>
             </w:r>
           </w:p>
         </w:tc>
@@ -1731,7 +1745,14 @@
                 <w:sz w:val="20"/>
                 <w:szCs w:val="20"/>
               </w:rPr>
-              <w:t>5.2</w:t>
+              <w:t>5.</w:t>
+            </w:r>
+            <w:r>
+              <w:rPr>
+                <w:sz w:val="20"/>
+                <w:szCs w:val="20"/>
+              </w:rPr>
+              <w:t>2</w:t>
             </w:r>
           </w:p>
         </w:tc>
@@ -1751,7 +1772,28 @@
                 <w:sz w:val="20"/>
                 <w:szCs w:val="20"/>
               </w:rPr>
-              <w:t>Load get directions screen for all study spaces (using stairs and elevator)</w:t>
+              <w:t>Get directions for all study spaces</w:t>
+            </w:r>
+            <w:r>
+              <w:rPr>
+                <w:sz w:val="20"/>
+                <w:szCs w:val="20"/>
+              </w:rPr>
+              <w:t xml:space="preserve"> </w:t>
+            </w:r>
+            <w:r>
+              <w:rPr>
+                <w:sz w:val="20"/>
+                <w:szCs w:val="20"/>
+              </w:rPr>
+              <w:t>using search</w:t>
+            </w:r>
+            <w:r>
+              <w:rPr>
+                <w:sz w:val="20"/>
+                <w:szCs w:val="20"/>
+              </w:rPr>
+              <w:t xml:space="preserve"> (using stairs and elevator)</w:t>
             </w:r>
           </w:p>
         </w:tc>
@@ -1771,15 +1813,7 @@
                 <w:sz w:val="20"/>
                 <w:szCs w:val="20"/>
               </w:rPr>
-              <w:t xml:space="preserve">Text of directions to </w:t>
-            </w:r>
-            <w:commentRangeStart w:id="2"/>
-            <w:r>
-              <w:rPr>
-                <w:sz w:val="20"/>
-                <w:szCs w:val="20"/>
-              </w:rPr>
-              <w:t>study spaces</w:t>
+              <w:t>Text of directions to study spaces</w:t>
             </w:r>
             <w:r>
               <w:rPr>
@@ -1788,19 +1822,12 @@
               </w:rPr>
               <w:t xml:space="preserve"> </w:t>
             </w:r>
-            <w:commentRangeEnd w:id="2"/>
-            <w:r>
-              <w:rPr>
-                <w:rStyle w:val="CommentReference"/>
-              </w:rPr>
-              <w:commentReference w:id="2"/>
-            </w:r>
-            <w:r>
-              <w:rPr>
-                <w:sz w:val="20"/>
-                <w:szCs w:val="20"/>
-              </w:rPr>
-              <w:t>should display</w:t>
+            <w:r>
+              <w:rPr>
+                <w:sz w:val="20"/>
+                <w:szCs w:val="20"/>
+              </w:rPr>
+              <w:t>should display on the screen</w:t>
             </w:r>
           </w:p>
         </w:tc>
@@ -1849,7 +1876,14 @@
                 <w:sz w:val="20"/>
                 <w:szCs w:val="20"/>
               </w:rPr>
-              <w:t>5.3</w:t>
+              <w:t>5.</w:t>
+            </w:r>
+            <w:r>
+              <w:rPr>
+                <w:sz w:val="20"/>
+                <w:szCs w:val="20"/>
+              </w:rPr>
+              <w:t>3</w:t>
             </w:r>
           </w:p>
         </w:tc>
@@ -1869,7 +1903,28 @@
                 <w:sz w:val="20"/>
                 <w:szCs w:val="20"/>
               </w:rPr>
-              <w:t>Load get directions screen for lecture theatre and flat floor teaching rooms (using stairs and elevator)</w:t>
+              <w:t>Get directions for lecture theatre and flat floor teaching rooms</w:t>
+            </w:r>
+            <w:r>
+              <w:rPr>
+                <w:sz w:val="20"/>
+                <w:szCs w:val="20"/>
+              </w:rPr>
+              <w:t xml:space="preserve"> </w:t>
+            </w:r>
+            <w:r>
+              <w:rPr>
+                <w:sz w:val="20"/>
+                <w:szCs w:val="20"/>
+              </w:rPr>
+              <w:t>using search</w:t>
+            </w:r>
+            <w:r>
+              <w:rPr>
+                <w:sz w:val="20"/>
+                <w:szCs w:val="20"/>
+              </w:rPr>
+              <w:t xml:space="preserve"> (using stairs and elevator)</w:t>
             </w:r>
           </w:p>
         </w:tc>
@@ -1903,7 +1958,7 @@
                 <w:sz w:val="20"/>
                 <w:szCs w:val="20"/>
               </w:rPr>
-              <w:t xml:space="preserve"> should display</w:t>
+              <w:t xml:space="preserve"> should display on the screen</w:t>
             </w:r>
           </w:p>
         </w:tc>
@@ -1931,8 +1986,6 @@
                 <w:szCs w:val="20"/>
               </w:rPr>
             </w:pPr>
-            <w:bookmarkStart w:id="3" w:name="_GoBack"/>
-            <w:bookmarkEnd w:id="3"/>
           </w:p>
         </w:tc>
       </w:tr>
@@ -1954,7 +2007,14 @@
                 <w:sz w:val="20"/>
                 <w:szCs w:val="20"/>
               </w:rPr>
-              <w:t>5.4</w:t>
+              <w:t>5.</w:t>
+            </w:r>
+            <w:r>
+              <w:rPr>
+                <w:sz w:val="20"/>
+                <w:szCs w:val="20"/>
+              </w:rPr>
+              <w:t>4</w:t>
             </w:r>
           </w:p>
         </w:tc>
@@ -1974,7 +2034,7 @@
                 <w:sz w:val="20"/>
                 <w:szCs w:val="20"/>
               </w:rPr>
-              <w:t>Get directions for all tutor rooms using search</w:t>
+              <w:t>Inflate Get Directions page with correct room values, based on search results</w:t>
             </w:r>
           </w:p>
         </w:tc>
@@ -1994,7 +2054,7 @@
                 <w:sz w:val="20"/>
                 <w:szCs w:val="20"/>
               </w:rPr>
-              <w:t>Text of directions to rooms should display on the same screen</w:t>
+              <w:t>Relevant information gets inflated based on the search</w:t>
             </w:r>
           </w:p>
         </w:tc>
@@ -2043,7 +2103,7 @@
                 <w:sz w:val="20"/>
                 <w:szCs w:val="20"/>
               </w:rPr>
-              <w:t>5.5</w:t>
+              <w:t>6.1</w:t>
             </w:r>
           </w:p>
         </w:tc>
@@ -2063,21 +2123,7 @@
                 <w:sz w:val="20"/>
                 <w:szCs w:val="20"/>
               </w:rPr>
-              <w:t>Get directions for all study spaces</w:t>
-            </w:r>
-            <w:r>
-              <w:rPr>
-                <w:sz w:val="20"/>
-                <w:szCs w:val="20"/>
-              </w:rPr>
-              <w:t xml:space="preserve"> </w:t>
-            </w:r>
-            <w:r>
-              <w:rPr>
-                <w:sz w:val="20"/>
-                <w:szCs w:val="20"/>
-              </w:rPr>
-              <w:t>using search</w:t>
+              <w:t>Search for a tutor room using search button on the top right of a screen</w:t>
             </w:r>
           </w:p>
         </w:tc>
@@ -2097,21 +2143,7 @@
                 <w:sz w:val="20"/>
                 <w:szCs w:val="20"/>
               </w:rPr>
-              <w:t>Text of directions to study spaces</w:t>
-            </w:r>
-            <w:r>
-              <w:rPr>
-                <w:sz w:val="20"/>
-                <w:szCs w:val="20"/>
-              </w:rPr>
-              <w:t xml:space="preserve"> </w:t>
-            </w:r>
-            <w:r>
-              <w:rPr>
-                <w:sz w:val="20"/>
-                <w:szCs w:val="20"/>
-              </w:rPr>
-              <w:t>should display on the screen</w:t>
+              <w:t>Search results should display on screen in a list</w:t>
             </w:r>
           </w:p>
         </w:tc>
@@ -2126,6 +2158,13 @@
                 <w:szCs w:val="20"/>
               </w:rPr>
             </w:pPr>
+            <w:r>
+              <w:rPr>
+                <w:sz w:val="20"/>
+                <w:szCs w:val="20"/>
+              </w:rPr>
+              <w:t>Search results display correctly when typing in the name of an existing tutor</w:t>
+            </w:r>
           </w:p>
         </w:tc>
         <w:tc>
@@ -2139,6 +2178,13 @@
                 <w:szCs w:val="20"/>
               </w:rPr>
             </w:pPr>
+            <w:r>
+              <w:rPr>
+                <w:sz w:val="20"/>
+                <w:szCs w:val="20"/>
+              </w:rPr>
+              <w:t>None</w:t>
+            </w:r>
           </w:p>
         </w:tc>
       </w:tr>
@@ -2160,7 +2206,7 @@
                 <w:sz w:val="20"/>
                 <w:szCs w:val="20"/>
               </w:rPr>
-              <w:t>5.6</w:t>
+              <w:t>6.2</w:t>
             </w:r>
           </w:p>
         </w:tc>
@@ -2180,21 +2226,7 @@
                 <w:sz w:val="20"/>
                 <w:szCs w:val="20"/>
               </w:rPr>
-              <w:t>Get directions for lecture theatre and flat floor teaching rooms</w:t>
-            </w:r>
-            <w:r>
-              <w:rPr>
-                <w:sz w:val="20"/>
-                <w:szCs w:val="20"/>
-              </w:rPr>
-              <w:t xml:space="preserve"> </w:t>
-            </w:r>
-            <w:r>
-              <w:rPr>
-                <w:sz w:val="20"/>
-                <w:szCs w:val="20"/>
-              </w:rPr>
-              <w:t>using search</w:t>
+              <w:t>Search for a study space using search button on the top right of a screen</w:t>
             </w:r>
           </w:p>
         </w:tc>
@@ -2214,21 +2246,7 @@
                 <w:sz w:val="20"/>
                 <w:szCs w:val="20"/>
               </w:rPr>
-              <w:t>Text of directions to room</w:t>
-            </w:r>
-            <w:r>
-              <w:rPr>
-                <w:sz w:val="20"/>
-                <w:szCs w:val="20"/>
-              </w:rPr>
-              <w:t>s</w:t>
-            </w:r>
-            <w:r>
-              <w:rPr>
-                <w:sz w:val="20"/>
-                <w:szCs w:val="20"/>
-              </w:rPr>
-              <w:t xml:space="preserve"> should display on the screen</w:t>
+              <w:t>Search results should display on screen in a list</w:t>
             </w:r>
           </w:p>
         </w:tc>
@@ -2277,7 +2295,7 @@
                 <w:sz w:val="20"/>
                 <w:szCs w:val="20"/>
               </w:rPr>
-              <w:t>5.7</w:t>
+              <w:t>6.3</w:t>
             </w:r>
           </w:p>
         </w:tc>
@@ -2297,7 +2315,21 @@
                 <w:sz w:val="20"/>
                 <w:szCs w:val="20"/>
               </w:rPr>
-              <w:t>All search queries for finding a Tutor display the relevant Tutors</w:t>
+              <w:t>Search for</w:t>
+            </w:r>
+            <w:r>
+              <w:rPr>
+                <w:sz w:val="20"/>
+                <w:szCs w:val="20"/>
+              </w:rPr>
+              <w:t xml:space="preserve"> </w:t>
+            </w:r>
+            <w:r>
+              <w:rPr>
+                <w:sz w:val="20"/>
+                <w:szCs w:val="20"/>
+              </w:rPr>
+              <w:t>lecture theatre and flat floor teaching rooms using search button on the top right of a screen</w:t>
             </w:r>
           </w:p>
         </w:tc>
@@ -2317,7 +2349,7 @@
                 <w:sz w:val="20"/>
                 <w:szCs w:val="20"/>
               </w:rPr>
-              <w:t>Information about the relevant Tutor is shown</w:t>
+              <w:t>Search results should display on screen in a list</w:t>
             </w:r>
           </w:p>
         </w:tc>
@@ -2366,7 +2398,7 @@
                 <w:sz w:val="20"/>
                 <w:szCs w:val="20"/>
               </w:rPr>
-              <w:t>5.8</w:t>
+              <w:t>6.4</w:t>
             </w:r>
           </w:p>
         </w:tc>
@@ -2386,7 +2418,7 @@
                 <w:sz w:val="20"/>
                 <w:szCs w:val="20"/>
               </w:rPr>
-              <w:t>Inflate Get Directions page with correct room values, based on search results</w:t>
+              <w:t>All search queries for finding a Tutor display the relevant Tutors</w:t>
             </w:r>
           </w:p>
         </w:tc>
@@ -2406,7 +2438,7 @@
                 <w:sz w:val="20"/>
                 <w:szCs w:val="20"/>
               </w:rPr>
-              <w:t>Relevant information gets inflated based on the search</w:t>
+              <w:t>Search results should display relevant tutors</w:t>
             </w:r>
           </w:p>
         </w:tc>
@@ -2421,6 +2453,13 @@
                 <w:szCs w:val="20"/>
               </w:rPr>
             </w:pPr>
+            <w:r>
+              <w:rPr>
+                <w:sz w:val="20"/>
+                <w:szCs w:val="20"/>
+              </w:rPr>
+              <w:t>All search results display the correct tutors in a list</w:t>
+            </w:r>
           </w:p>
         </w:tc>
         <w:tc>
@@ -2434,6 +2473,13 @@
                 <w:szCs w:val="20"/>
               </w:rPr>
             </w:pPr>
+            <w:r>
+              <w:rPr>
+                <w:sz w:val="20"/>
+                <w:szCs w:val="20"/>
+              </w:rPr>
+              <w:t>None</w:t>
+            </w:r>
           </w:p>
         </w:tc>
       </w:tr>
@@ -2455,7 +2501,7 @@
                 <w:sz w:val="20"/>
                 <w:szCs w:val="20"/>
               </w:rPr>
-              <w:t>6.1</w:t>
+              <w:t>6.5</w:t>
             </w:r>
           </w:p>
         </w:tc>
@@ -2475,7 +2521,7 @@
                 <w:sz w:val="20"/>
                 <w:szCs w:val="20"/>
               </w:rPr>
-              <w:t>Search for a tutor room using search button on the top right of a screen</w:t>
+              <w:t>Search for a room from the find a room screen</w:t>
             </w:r>
           </w:p>
         </w:tc>
@@ -2510,6 +2556,8 @@
                 <w:szCs w:val="20"/>
               </w:rPr>
             </w:pPr>
+            <w:bookmarkStart w:id="2" w:name="_GoBack"/>
+            <w:bookmarkEnd w:id="2"/>
           </w:p>
         </w:tc>
         <w:tc>
@@ -2544,7 +2592,7 @@
                 <w:sz w:val="20"/>
                 <w:szCs w:val="20"/>
               </w:rPr>
-              <w:t>6.2</w:t>
+              <w:t>6.6</w:t>
             </w:r>
           </w:p>
         </w:tc>
@@ -2564,7 +2612,7 @@
                 <w:sz w:val="20"/>
                 <w:szCs w:val="20"/>
               </w:rPr>
-              <w:t>Search for a study space using search button on the top right of a screen</w:t>
+              <w:t>All search queries for finding a specific room using the room number display the relevant rooms</w:t>
             </w:r>
           </w:p>
         </w:tc>
@@ -2584,7 +2632,7 @@
                 <w:sz w:val="20"/>
                 <w:szCs w:val="20"/>
               </w:rPr>
-              <w:t>Search results should display on screen in a list</w:t>
+              <w:t>Search results should display on screen in a neat list of relevant information</w:t>
             </w:r>
           </w:p>
         </w:tc>
@@ -2633,7 +2681,7 @@
                 <w:sz w:val="20"/>
                 <w:szCs w:val="20"/>
               </w:rPr>
-              <w:t>6.3</w:t>
+              <w:t>7.1</w:t>
             </w:r>
           </w:p>
         </w:tc>
@@ -2653,7 +2701,7 @@
                 <w:sz w:val="20"/>
                 <w:szCs w:val="20"/>
               </w:rPr>
-              <w:t>Search for a tutor room from the levels screens</w:t>
+              <w:t>View enlarged floor maps on different floors</w:t>
             </w:r>
           </w:p>
         </w:tc>
@@ -2673,7 +2721,7 @@
                 <w:sz w:val="20"/>
                 <w:szCs w:val="20"/>
               </w:rPr>
-              <w:t>Search results should display on screen in a list</w:t>
+              <w:t>Floor plan with a darkened background of the screen should display</w:t>
             </w:r>
           </w:p>
         </w:tc>
@@ -2722,7 +2770,7 @@
                 <w:sz w:val="20"/>
                 <w:szCs w:val="20"/>
               </w:rPr>
-              <w:t>6.4</w:t>
+              <w:t>7.2</w:t>
             </w:r>
           </w:p>
         </w:tc>
@@ -2733,16 +2781,25 @@
           <w:p>
             <w:pPr>
               <w:rPr>
-                <w:sz w:val="20"/>
-                <w:szCs w:val="20"/>
-              </w:rPr>
-            </w:pPr>
-            <w:r>
-              <w:rPr>
-                <w:sz w:val="20"/>
-                <w:szCs w:val="20"/>
-              </w:rPr>
-              <w:t>All search queries for finding a Tutor display the relevant Tutors</w:t>
+                <w:b/>
+                <w:sz w:val="20"/>
+                <w:szCs w:val="20"/>
+              </w:rPr>
+            </w:pPr>
+            <w:r>
+              <w:rPr>
+                <w:sz w:val="20"/>
+                <w:szCs w:val="20"/>
+              </w:rPr>
+              <w:t xml:space="preserve">Display correct map on </w:t>
+            </w:r>
+            <w:r>
+              <w:rPr>
+                <w:sz w:val="20"/>
+                <w:szCs w:val="20"/>
+              </w:rPr>
+              <w:lastRenderedPageBreak/>
+              <w:t>active floor level</w:t>
             </w:r>
           </w:p>
         </w:tc>
@@ -2762,7 +2819,16 @@
                 <w:sz w:val="20"/>
                 <w:szCs w:val="20"/>
               </w:rPr>
-              <w:t>Search results should display relevant tutors</w:t>
+              <w:lastRenderedPageBreak/>
+              <w:t xml:space="preserve">Correct map is </w:t>
+            </w:r>
+            <w:r>
+              <w:rPr>
+                <w:sz w:val="20"/>
+                <w:szCs w:val="20"/>
+              </w:rPr>
+              <w:lastRenderedPageBreak/>
+              <w:t>displayed for the current floor</w:t>
             </w:r>
           </w:p>
         </w:tc>
@@ -2811,7 +2877,14 @@
                 <w:sz w:val="20"/>
                 <w:szCs w:val="20"/>
               </w:rPr>
-              <w:t>6.5</w:t>
+              <w:t>8</w:t>
+            </w:r>
+            <w:r>
+              <w:rPr>
+                <w:sz w:val="20"/>
+                <w:szCs w:val="20"/>
+              </w:rPr>
+              <w:t>.1</w:t>
             </w:r>
           </w:p>
         </w:tc>
@@ -2831,7 +2904,7 @@
                 <w:sz w:val="20"/>
                 <w:szCs w:val="20"/>
               </w:rPr>
-              <w:t>Search for a room from the find a room screen</w:t>
+              <w:t>Load tour guide screen</w:t>
             </w:r>
           </w:p>
         </w:tc>
@@ -2851,7 +2924,7 @@
                 <w:sz w:val="20"/>
                 <w:szCs w:val="20"/>
               </w:rPr>
-              <w:t>Search results should display on screen in a list</w:t>
+              <w:t>Screen with information regarding a tour for the USB should display</w:t>
             </w:r>
           </w:p>
         </w:tc>
@@ -2900,8 +2973,7 @@
                 <w:sz w:val="20"/>
                 <w:szCs w:val="20"/>
               </w:rPr>
-              <w:lastRenderedPageBreak/>
-              <w:t>6.6</w:t>
+              <w:t>8.2</w:t>
             </w:r>
           </w:p>
         </w:tc>
@@ -2921,7 +2993,7 @@
                 <w:sz w:val="20"/>
                 <w:szCs w:val="20"/>
               </w:rPr>
-              <w:t>All search queries for finding a specific room using the room number display the relevant rooms</w:t>
+              <w:t>Load building information screen</w:t>
             </w:r>
           </w:p>
         </w:tc>
@@ -2941,7 +3013,7 @@
                 <w:sz w:val="20"/>
                 <w:szCs w:val="20"/>
               </w:rPr>
-              <w:t>Search results should display on screen in a neat list of relevant information</w:t>
+              <w:t>Screen with building information should display</w:t>
             </w:r>
           </w:p>
         </w:tc>
@@ -2956,6 +3028,13 @@
                 <w:szCs w:val="20"/>
               </w:rPr>
             </w:pPr>
+            <w:r>
+              <w:rPr>
+                <w:sz w:val="20"/>
+                <w:szCs w:val="20"/>
+              </w:rPr>
+              <w:t>Building information screen loads successfully and displays relevant information about the USB</w:t>
+            </w:r>
           </w:p>
         </w:tc>
         <w:tc>
@@ -2969,6 +3048,13 @@
                 <w:szCs w:val="20"/>
               </w:rPr>
             </w:pPr>
+            <w:r>
+              <w:rPr>
+                <w:sz w:val="20"/>
+                <w:szCs w:val="20"/>
+              </w:rPr>
+              <w:t>None</w:t>
+            </w:r>
           </w:p>
         </w:tc>
       </w:tr>
@@ -2990,7 +3076,7 @@
                 <w:sz w:val="20"/>
                 <w:szCs w:val="20"/>
               </w:rPr>
-              <w:t>7.1</w:t>
+              <w:t>9</w:t>
             </w:r>
           </w:p>
         </w:tc>
@@ -3010,7 +3096,7 @@
                 <w:sz w:val="20"/>
                 <w:szCs w:val="20"/>
               </w:rPr>
-              <w:t>View enlarged floor maps on different floors</w:t>
+              <w:t>Run the app in the background</w:t>
             </w:r>
           </w:p>
         </w:tc>
@@ -3030,7 +3116,7 @@
                 <w:sz w:val="20"/>
                 <w:szCs w:val="20"/>
               </w:rPr>
-              <w:t>Floor plan with a darkened background of the screen should display</w:t>
+              <w:t>App should run in the background and be accessible after running in the background</w:t>
             </w:r>
           </w:p>
         </w:tc>
@@ -3045,6 +3131,13 @@
                 <w:szCs w:val="20"/>
               </w:rPr>
             </w:pPr>
+            <w:r>
+              <w:rPr>
+                <w:sz w:val="20"/>
+                <w:szCs w:val="20"/>
+              </w:rPr>
+              <w:t>App can successfully run in the background and be accessed again</w:t>
+            </w:r>
           </w:p>
         </w:tc>
         <w:tc>
@@ -3058,6 +3151,13 @@
                 <w:szCs w:val="20"/>
               </w:rPr>
             </w:pPr>
+            <w:r>
+              <w:rPr>
+                <w:sz w:val="20"/>
+                <w:szCs w:val="20"/>
+              </w:rPr>
+              <w:t>None</w:t>
+            </w:r>
           </w:p>
         </w:tc>
       </w:tr>
@@ -3079,7 +3179,7 @@
                 <w:sz w:val="20"/>
                 <w:szCs w:val="20"/>
               </w:rPr>
-              <w:t>7.2</w:t>
+              <w:t>10</w:t>
             </w:r>
           </w:p>
         </w:tc>
@@ -3090,17 +3190,30 @@
           <w:p>
             <w:pPr>
               <w:rPr>
-                <w:b/>
-                <w:sz w:val="20"/>
-                <w:szCs w:val="20"/>
-              </w:rPr>
-            </w:pPr>
-            <w:r>
-              <w:rPr>
-                <w:sz w:val="20"/>
-                <w:szCs w:val="20"/>
-              </w:rPr>
-              <w:t>Display correct map on active floor level</w:t>
+                <w:sz w:val="20"/>
+                <w:szCs w:val="20"/>
+              </w:rPr>
+            </w:pPr>
+            <w:r>
+              <w:rPr>
+                <w:sz w:val="20"/>
+                <w:szCs w:val="20"/>
+              </w:rPr>
+              <w:t xml:space="preserve">Get a user to try and use </w:t>
+            </w:r>
+            <w:r>
+              <w:rPr>
+                <w:sz w:val="20"/>
+                <w:szCs w:val="20"/>
+              </w:rPr>
+              <w:t>some</w:t>
+            </w:r>
+            <w:r>
+              <w:rPr>
+                <w:sz w:val="20"/>
+                <w:szCs w:val="20"/>
+              </w:rPr>
+              <w:t xml:space="preserve"> features of the app</w:t>
             </w:r>
           </w:p>
         </w:tc>
@@ -3120,7 +3233,7 @@
                 <w:sz w:val="20"/>
                 <w:szCs w:val="20"/>
               </w:rPr>
-              <w:t>Correct map is displayed for the current floor</w:t>
+              <w:t>The app should be usable for existing university students and prospective students based on our user requirements</w:t>
             </w:r>
           </w:p>
         </w:tc>
@@ -3169,14 +3282,7 @@
                 <w:sz w:val="20"/>
                 <w:szCs w:val="20"/>
               </w:rPr>
-              <w:t>8</w:t>
-            </w:r>
-            <w:r>
-              <w:rPr>
-                <w:sz w:val="20"/>
-                <w:szCs w:val="20"/>
-              </w:rPr>
-              <w:t>.1</w:t>
+              <w:t>11</w:t>
             </w:r>
           </w:p>
         </w:tc>
@@ -3196,7 +3302,7 @@
                 <w:sz w:val="20"/>
                 <w:szCs w:val="20"/>
               </w:rPr>
-              <w:t>Load tour guide screen</w:t>
+              <w:t>Every button in each activity can be operated without application crashing</w:t>
             </w:r>
           </w:p>
         </w:tc>
@@ -3216,7 +3322,7 @@
                 <w:sz w:val="20"/>
                 <w:szCs w:val="20"/>
               </w:rPr>
-              <w:t>Screen with information regarding a tour for the USB should display</w:t>
+              <w:t>No crashes should occur after testing any given button</w:t>
             </w:r>
           </w:p>
         </w:tc>
@@ -3231,6 +3337,20 @@
                 <w:szCs w:val="20"/>
               </w:rPr>
             </w:pPr>
+            <w:r>
+              <w:rPr>
+                <w:sz w:val="20"/>
+                <w:szCs w:val="20"/>
+              </w:rPr>
+              <w:t xml:space="preserve">After </w:t>
+            </w:r>
+            <w:r>
+              <w:rPr>
+                <w:sz w:val="20"/>
+                <w:szCs w:val="20"/>
+              </w:rPr>
+              <w:t>pressing on all buttons in each activity the application does not crash as expected</w:t>
+            </w:r>
           </w:p>
         </w:tc>
         <w:tc>
@@ -3244,6 +3364,13 @@
                 <w:szCs w:val="20"/>
               </w:rPr>
             </w:pPr>
+            <w:r>
+              <w:rPr>
+                <w:sz w:val="20"/>
+                <w:szCs w:val="20"/>
+              </w:rPr>
+              <w:t>None</w:t>
+            </w:r>
           </w:p>
         </w:tc>
       </w:tr>
@@ -3265,7 +3392,7 @@
                 <w:sz w:val="20"/>
                 <w:szCs w:val="20"/>
               </w:rPr>
-              <w:t>8.2</w:t>
+              <w:t>12</w:t>
             </w:r>
           </w:p>
         </w:tc>
@@ -3285,7 +3412,7 @@
                 <w:sz w:val="20"/>
                 <w:szCs w:val="20"/>
               </w:rPr>
-              <w:t>Load building information screen</w:t>
+              <w:t>Every activity can be accessed from somewhere within the application</w:t>
             </w:r>
           </w:p>
         </w:tc>
@@ -3305,7 +3432,7 @@
                 <w:sz w:val="20"/>
                 <w:szCs w:val="20"/>
               </w:rPr>
-              <w:t>Screen with building information should display</w:t>
+              <w:t>Any activity can be accessed while doing anything in the app, e.g. searching or viewing the options</w:t>
             </w:r>
           </w:p>
         </w:tc>
@@ -3320,13 +3447,6 @@
                 <w:szCs w:val="20"/>
               </w:rPr>
             </w:pPr>
-            <w:r>
-              <w:rPr>
-                <w:sz w:val="20"/>
-                <w:szCs w:val="20"/>
-              </w:rPr>
-              <w:t>Building information screen loads successfully and displays relevant information about the USB</w:t>
-            </w:r>
           </w:p>
         </w:tc>
         <w:tc>
@@ -3340,13 +3460,6 @@
                 <w:szCs w:val="20"/>
               </w:rPr>
             </w:pPr>
-            <w:r>
-              <w:rPr>
-                <w:sz w:val="20"/>
-                <w:szCs w:val="20"/>
-              </w:rPr>
-              <w:t>None</w:t>
-            </w:r>
           </w:p>
         </w:tc>
       </w:tr>
@@ -3368,7 +3481,7 @@
                 <w:sz w:val="20"/>
                 <w:szCs w:val="20"/>
               </w:rPr>
-              <w:t>9</w:t>
+              <w:t>13</w:t>
             </w:r>
           </w:p>
         </w:tc>
@@ -3388,7 +3501,7 @@
                 <w:sz w:val="20"/>
                 <w:szCs w:val="20"/>
               </w:rPr>
-              <w:t>Run the app in the background</w:t>
+              <w:t>Toolbar displays the correct name of the active activity</w:t>
             </w:r>
           </w:p>
         </w:tc>
@@ -3408,7 +3521,7 @@
                 <w:sz w:val="20"/>
                 <w:szCs w:val="20"/>
               </w:rPr>
-              <w:t>App should run in the background and be accessible after running in the background</w:t>
+              <w:t>Toolbar displays the correct text</w:t>
             </w:r>
           </w:p>
         </w:tc>
@@ -3428,7 +3541,7 @@
                 <w:sz w:val="20"/>
                 <w:szCs w:val="20"/>
               </w:rPr>
-              <w:t>App can successfully run in the background and be accessed again</w:t>
+              <w:t>The tool bar displays the correct text about each activity</w:t>
             </w:r>
           </w:p>
         </w:tc>
@@ -3471,7 +3584,7 @@
                 <w:sz w:val="20"/>
                 <w:szCs w:val="20"/>
               </w:rPr>
-              <w:t>10</w:t>
+              <w:t>14</w:t>
             </w:r>
           </w:p>
         </w:tc>
@@ -3491,21 +3604,7 @@
                 <w:sz w:val="20"/>
                 <w:szCs w:val="20"/>
               </w:rPr>
-              <w:t xml:space="preserve">Get a user to try and use </w:t>
-            </w:r>
-            <w:r>
-              <w:rPr>
-                <w:sz w:val="20"/>
-                <w:szCs w:val="20"/>
-              </w:rPr>
-              <w:t>some</w:t>
-            </w:r>
-            <w:r>
-              <w:rPr>
-                <w:sz w:val="20"/>
-                <w:szCs w:val="20"/>
-              </w:rPr>
-              <w:t xml:space="preserve"> features of the app</w:t>
+              <w:t>All directions given to a room are accurate</w:t>
             </w:r>
           </w:p>
         </w:tc>
@@ -3525,7 +3624,7 @@
                 <w:sz w:val="20"/>
                 <w:szCs w:val="20"/>
               </w:rPr>
-              <w:t>The app should be usable for existing university students and prospective students based on our user requirements</w:t>
+              <w:t>Given room directions correctly lead you to the room</w:t>
             </w:r>
           </w:p>
         </w:tc>
@@ -3574,7 +3673,7 @@
                 <w:sz w:val="20"/>
                 <w:szCs w:val="20"/>
               </w:rPr>
-              <w:t>11</w:t>
+              <w:t>15</w:t>
             </w:r>
           </w:p>
         </w:tc>
@@ -3594,7 +3693,7 @@
                 <w:sz w:val="20"/>
                 <w:szCs w:val="20"/>
               </w:rPr>
-              <w:t>Every button in each activity can be operated without application crashing</w:t>
+              <w:t>Where enabled, each activity displays content correctly in portrait mode</w:t>
             </w:r>
           </w:p>
         </w:tc>
@@ -3614,7 +3713,7 @@
                 <w:sz w:val="20"/>
                 <w:szCs w:val="20"/>
               </w:rPr>
-              <w:t>No crashes should occur after testing any given button</w:t>
+              <w:t>Content does not look distorted or broken when viewing in portrait mode</w:t>
             </w:r>
           </w:p>
         </w:tc>
@@ -3634,14 +3733,7 @@
                 <w:sz w:val="20"/>
                 <w:szCs w:val="20"/>
               </w:rPr>
-              <w:t xml:space="preserve">After </w:t>
-            </w:r>
-            <w:r>
-              <w:rPr>
-                <w:sz w:val="20"/>
-                <w:szCs w:val="20"/>
-              </w:rPr>
-              <w:t>pressing on all buttons in each activity the application does not crash as expected</w:t>
+              <w:t>All activities display correctly and sensibly in portrait mode</w:t>
             </w:r>
           </w:p>
         </w:tc>
@@ -3684,7 +3776,7 @@
                 <w:sz w:val="20"/>
                 <w:szCs w:val="20"/>
               </w:rPr>
-              <w:t>12</w:t>
+              <w:t>16</w:t>
             </w:r>
           </w:p>
         </w:tc>
@@ -3704,7 +3796,7 @@
                 <w:sz w:val="20"/>
                 <w:szCs w:val="20"/>
               </w:rPr>
-              <w:t>Every activity can be accessed from somewhere within the application</w:t>
+              <w:t>Where enabled, each activity displays content correctly in landscape mode</w:t>
             </w:r>
           </w:p>
         </w:tc>
@@ -3724,7 +3816,7 @@
                 <w:sz w:val="20"/>
                 <w:szCs w:val="20"/>
               </w:rPr>
-              <w:t>Any activity can be accessed while doing anything in the app, e.g. searching or viewing the options</w:t>
+              <w:t>Content does not look distorted or broken when viewing in landscape mode</w:t>
             </w:r>
           </w:p>
         </w:tc>
@@ -3773,398 +3865,7 @@
                 <w:sz w:val="20"/>
                 <w:szCs w:val="20"/>
               </w:rPr>
-              <w:t>13</w:t>
-            </w:r>
-          </w:p>
-        </w:tc>
-        <w:tc>
-          <w:tcPr>
-            <w:tcW w:w="2186" w:type="dxa"/>
-          </w:tcPr>
-          <w:p>
-            <w:pPr>
-              <w:rPr>
-                <w:sz w:val="20"/>
-                <w:szCs w:val="20"/>
-              </w:rPr>
-            </w:pPr>
-            <w:r>
-              <w:rPr>
-                <w:sz w:val="20"/>
-                <w:szCs w:val="20"/>
-              </w:rPr>
-              <w:t>Toolbar displays the correct name of the active activity</w:t>
-            </w:r>
-          </w:p>
-        </w:tc>
-        <w:tc>
-          <w:tcPr>
-            <w:tcW w:w="1826" w:type="dxa"/>
-          </w:tcPr>
-          <w:p>
-            <w:pPr>
-              <w:rPr>
-                <w:sz w:val="20"/>
-                <w:szCs w:val="20"/>
-              </w:rPr>
-            </w:pPr>
-            <w:r>
-              <w:rPr>
-                <w:sz w:val="20"/>
-                <w:szCs w:val="20"/>
-              </w:rPr>
-              <w:t>Toolbar displays the correct text</w:t>
-            </w:r>
-          </w:p>
-        </w:tc>
-        <w:tc>
-          <w:tcPr>
-            <w:tcW w:w="1795" w:type="dxa"/>
-          </w:tcPr>
-          <w:p>
-            <w:pPr>
-              <w:rPr>
-                <w:sz w:val="20"/>
-                <w:szCs w:val="20"/>
-              </w:rPr>
-            </w:pPr>
-            <w:r>
-              <w:rPr>
-                <w:sz w:val="20"/>
-                <w:szCs w:val="20"/>
-              </w:rPr>
-              <w:t>The tool bar displays the correct text about each activity</w:t>
-            </w:r>
-          </w:p>
-        </w:tc>
-        <w:tc>
-          <w:tcPr>
-            <w:tcW w:w="1801" w:type="dxa"/>
-          </w:tcPr>
-          <w:p>
-            <w:pPr>
-              <w:rPr>
-                <w:sz w:val="20"/>
-                <w:szCs w:val="20"/>
-              </w:rPr>
-            </w:pPr>
-            <w:r>
-              <w:rPr>
-                <w:sz w:val="20"/>
-                <w:szCs w:val="20"/>
-              </w:rPr>
-              <w:t>None</w:t>
-            </w:r>
-          </w:p>
-        </w:tc>
-      </w:tr>
-      <w:tr>
-        <w:tc>
-          <w:tcPr>
-            <w:tcW w:w="1408" w:type="dxa"/>
-          </w:tcPr>
-          <w:p>
-            <w:pPr>
-              <w:jc w:val="center"/>
-              <w:rPr>
-                <w:sz w:val="20"/>
-                <w:szCs w:val="20"/>
-              </w:rPr>
-            </w:pPr>
-            <w:r>
-              <w:rPr>
-                <w:sz w:val="20"/>
-                <w:szCs w:val="20"/>
-              </w:rPr>
-              <w:t>14</w:t>
-            </w:r>
-          </w:p>
-        </w:tc>
-        <w:tc>
-          <w:tcPr>
-            <w:tcW w:w="2186" w:type="dxa"/>
-          </w:tcPr>
-          <w:p>
-            <w:pPr>
-              <w:rPr>
-                <w:sz w:val="20"/>
-                <w:szCs w:val="20"/>
-              </w:rPr>
-            </w:pPr>
-            <w:r>
-              <w:rPr>
-                <w:sz w:val="20"/>
-                <w:szCs w:val="20"/>
-              </w:rPr>
-              <w:t>All directions given to a room are accurate</w:t>
-            </w:r>
-          </w:p>
-        </w:tc>
-        <w:tc>
-          <w:tcPr>
-            <w:tcW w:w="1826" w:type="dxa"/>
-          </w:tcPr>
-          <w:p>
-            <w:pPr>
-              <w:rPr>
-                <w:sz w:val="20"/>
-                <w:szCs w:val="20"/>
-              </w:rPr>
-            </w:pPr>
-            <w:r>
-              <w:rPr>
-                <w:sz w:val="20"/>
-                <w:szCs w:val="20"/>
-              </w:rPr>
-              <w:t xml:space="preserve">Given room directions correctly lead you to the </w:t>
-            </w:r>
-            <w:r>
-              <w:rPr>
-                <w:sz w:val="20"/>
-                <w:szCs w:val="20"/>
-              </w:rPr>
               <w:lastRenderedPageBreak/>
-              <w:t>room</w:t>
-            </w:r>
-          </w:p>
-        </w:tc>
-        <w:tc>
-          <w:tcPr>
-            <w:tcW w:w="1795" w:type="dxa"/>
-          </w:tcPr>
-          <w:p>
-            <w:pPr>
-              <w:rPr>
-                <w:sz w:val="20"/>
-                <w:szCs w:val="20"/>
-              </w:rPr>
-            </w:pPr>
-          </w:p>
-        </w:tc>
-        <w:tc>
-          <w:tcPr>
-            <w:tcW w:w="1801" w:type="dxa"/>
-          </w:tcPr>
-          <w:p>
-            <w:pPr>
-              <w:rPr>
-                <w:sz w:val="20"/>
-                <w:szCs w:val="20"/>
-              </w:rPr>
-            </w:pPr>
-          </w:p>
-        </w:tc>
-      </w:tr>
-      <w:tr>
-        <w:tc>
-          <w:tcPr>
-            <w:tcW w:w="1408" w:type="dxa"/>
-          </w:tcPr>
-          <w:p>
-            <w:pPr>
-              <w:jc w:val="center"/>
-              <w:rPr>
-                <w:sz w:val="20"/>
-                <w:szCs w:val="20"/>
-              </w:rPr>
-            </w:pPr>
-            <w:r>
-              <w:rPr>
-                <w:sz w:val="20"/>
-                <w:szCs w:val="20"/>
-              </w:rPr>
-              <w:t>15</w:t>
-            </w:r>
-          </w:p>
-        </w:tc>
-        <w:tc>
-          <w:tcPr>
-            <w:tcW w:w="2186" w:type="dxa"/>
-          </w:tcPr>
-          <w:p>
-            <w:pPr>
-              <w:rPr>
-                <w:sz w:val="20"/>
-                <w:szCs w:val="20"/>
-              </w:rPr>
-            </w:pPr>
-            <w:r>
-              <w:rPr>
-                <w:sz w:val="20"/>
-                <w:szCs w:val="20"/>
-              </w:rPr>
-              <w:t>Where enabled, each activity displays content correctly in portrait mode</w:t>
-            </w:r>
-          </w:p>
-        </w:tc>
-        <w:tc>
-          <w:tcPr>
-            <w:tcW w:w="1826" w:type="dxa"/>
-          </w:tcPr>
-          <w:p>
-            <w:pPr>
-              <w:rPr>
-                <w:sz w:val="20"/>
-                <w:szCs w:val="20"/>
-              </w:rPr>
-            </w:pPr>
-            <w:r>
-              <w:rPr>
-                <w:sz w:val="20"/>
-                <w:szCs w:val="20"/>
-              </w:rPr>
-              <w:t>Content does not look distorted or broken when viewing in portrait mode</w:t>
-            </w:r>
-          </w:p>
-        </w:tc>
-        <w:tc>
-          <w:tcPr>
-            <w:tcW w:w="1795" w:type="dxa"/>
-          </w:tcPr>
-          <w:p>
-            <w:pPr>
-              <w:rPr>
-                <w:sz w:val="20"/>
-                <w:szCs w:val="20"/>
-              </w:rPr>
-            </w:pPr>
-            <w:r>
-              <w:rPr>
-                <w:sz w:val="20"/>
-                <w:szCs w:val="20"/>
-              </w:rPr>
-              <w:t>All activities display correctly and sensibly in portrait mode</w:t>
-            </w:r>
-          </w:p>
-        </w:tc>
-        <w:tc>
-          <w:tcPr>
-            <w:tcW w:w="1801" w:type="dxa"/>
-          </w:tcPr>
-          <w:p>
-            <w:pPr>
-              <w:rPr>
-                <w:sz w:val="20"/>
-                <w:szCs w:val="20"/>
-              </w:rPr>
-            </w:pPr>
-            <w:r>
-              <w:rPr>
-                <w:sz w:val="20"/>
-                <w:szCs w:val="20"/>
-              </w:rPr>
-              <w:t>None</w:t>
-            </w:r>
-          </w:p>
-        </w:tc>
-      </w:tr>
-      <w:tr>
-        <w:tc>
-          <w:tcPr>
-            <w:tcW w:w="1408" w:type="dxa"/>
-          </w:tcPr>
-          <w:p>
-            <w:pPr>
-              <w:jc w:val="center"/>
-              <w:rPr>
-                <w:sz w:val="20"/>
-                <w:szCs w:val="20"/>
-              </w:rPr>
-            </w:pPr>
-            <w:r>
-              <w:rPr>
-                <w:sz w:val="20"/>
-                <w:szCs w:val="20"/>
-              </w:rPr>
-              <w:t>16</w:t>
-            </w:r>
-          </w:p>
-        </w:tc>
-        <w:tc>
-          <w:tcPr>
-            <w:tcW w:w="2186" w:type="dxa"/>
-          </w:tcPr>
-          <w:p>
-            <w:pPr>
-              <w:rPr>
-                <w:sz w:val="20"/>
-                <w:szCs w:val="20"/>
-              </w:rPr>
-            </w:pPr>
-            <w:r>
-              <w:rPr>
-                <w:sz w:val="20"/>
-                <w:szCs w:val="20"/>
-              </w:rPr>
-              <w:t>Where enabled, each activity displays content correctly in landscape mode</w:t>
-            </w:r>
-          </w:p>
-        </w:tc>
-        <w:tc>
-          <w:tcPr>
-            <w:tcW w:w="1826" w:type="dxa"/>
-          </w:tcPr>
-          <w:p>
-            <w:pPr>
-              <w:rPr>
-                <w:sz w:val="20"/>
-                <w:szCs w:val="20"/>
-              </w:rPr>
-            </w:pPr>
-            <w:r>
-              <w:rPr>
-                <w:sz w:val="20"/>
-                <w:szCs w:val="20"/>
-              </w:rPr>
-              <w:t>Content does not look distorted or broken when viewing in landscape mode</w:t>
-            </w:r>
-          </w:p>
-        </w:tc>
-        <w:tc>
-          <w:tcPr>
-            <w:tcW w:w="1795" w:type="dxa"/>
-          </w:tcPr>
-          <w:p>
-            <w:pPr>
-              <w:rPr>
-                <w:sz w:val="20"/>
-                <w:szCs w:val="20"/>
-              </w:rPr>
-            </w:pPr>
-          </w:p>
-        </w:tc>
-        <w:tc>
-          <w:tcPr>
-            <w:tcW w:w="1801" w:type="dxa"/>
-          </w:tcPr>
-          <w:p>
-            <w:pPr>
-              <w:rPr>
-                <w:sz w:val="20"/>
-                <w:szCs w:val="20"/>
-              </w:rPr>
-            </w:pPr>
-          </w:p>
-        </w:tc>
-      </w:tr>
-      <w:tr>
-        <w:tc>
-          <w:tcPr>
-            <w:tcW w:w="1408" w:type="dxa"/>
-          </w:tcPr>
-          <w:p>
-            <w:pPr>
-              <w:jc w:val="center"/>
-              <w:rPr>
-                <w:sz w:val="20"/>
-                <w:szCs w:val="20"/>
-              </w:rPr>
-            </w:pPr>
-            <w:r>
-              <w:rPr>
-                <w:sz w:val="20"/>
-                <w:szCs w:val="20"/>
-              </w:rPr>
               <w:t>17</w:t>
             </w:r>
           </w:p>
@@ -4576,22 +4277,6 @@
       </w:r>
     </w:p>
   </w:comment>
-  <w:comment w:id="2" w:author="Titas" w:date="2019-03-27T21:48:00Z" w:initials="T">
-    <w:p>
-      <w:pPr>
-        <w:pStyle w:val="CommentText"/>
-      </w:pPr>
-      <w:r>
-        <w:rPr>
-          <w:rStyle w:val="CommentReference"/>
-        </w:rPr>
-        <w:annotationRef/>
-      </w:r>
-      <w:r>
-        <w:t>There are no study spaces on any floor</w:t>
-      </w:r>
-    </w:p>
-  </w:comment>
 </w:comments>
 </file>
 
@@ -4599,7 +4284,6 @@
 <w15:commentsEx xmlns:wpc="http://schemas.microsoft.com/office/word/2010/wordprocessingCanvas" xmlns:cx="http://schemas.microsoft.com/office/drawing/2014/chartex" xmlns:cx1="http://schemas.microsoft.com/office/drawing/2015/9/8/chartex" xmlns:cx2="http://schemas.microsoft.com/office/drawing/2015/10/21/chartex" xmlns:cx3="http://schemas.microsoft.com/office/drawing/2016/5/9/chartex" xmlns:cx4="http://schemas.microsoft.com/office/drawing/2016/5/10/chartex" xmlns:cx5="http://schemas.microsoft.com/office/drawing/2016/5/11/chartex" xmlns:cx6="http://schemas.microsoft.com/office/drawing/2016/5/12/chartex" xmlns:cx7="http://schemas.microsoft.com/office/drawing/2016/5/13/chartex" xmlns:cx8="http://schemas.microsoft.com/office/drawing/2016/5/14/chartex" xmlns:mc="http://schemas.openxmlformats.org/markup-compatibility/2006" xmlns:aink="http://schemas.microsoft.com/office/drawing/2016/ink" xmlns:am3d="http://schemas.microsoft.com/office/drawing/2017/model3d" xmlns:o="urn:schemas-microsoft-com:office:office" xmlns:r="http://schemas.openxmlformats.org/officeDocument/2006/relationships" xmlns:m="http://schemas.openxmlformats.org/officeDocument/2006/math" xmlns:v="urn:schemas-microsoft-com:vml" xmlns:wp14="http://schemas.microsoft.com/office/word/2010/wordprocessingDrawing" xmlns:wp="http://schemas.openxmlformats.org/drawingml/2006/wordprocessingDrawing" xmlns:w10="urn:schemas-microsoft-com:office:word" xmlns:w="http://schemas.openxmlformats.org/wordprocessingml/2006/main" xmlns:w14="http://schemas.microsoft.com/office/word/2010/wordml" xmlns:w15="http://schemas.microsoft.com/office/word/2012/wordml" xmlns:w16cid="http://schemas.microsoft.com/office/word/2016/wordml/cid" xmlns:w16se="http://schemas.microsoft.com/office/word/2015/wordml/symex" xmlns:wpg="http://schemas.microsoft.com/office/word/2010/wordprocessingGroup" xmlns:wpi="http://schemas.microsoft.com/office/word/2010/wordprocessingInk" xmlns:wne="http://schemas.microsoft.com/office/word/2006/wordml" xmlns:wps="http://schemas.microsoft.com/office/word/2010/wordprocessingShape" mc:Ignorable="w14 w15 w16se w16cid wp14">
   <w15:commentEx w15:paraId="47784093" w15:done="0"/>
   <w15:commentEx w15:paraId="55411B3D" w15:done="0"/>
-  <w15:commentEx w15:paraId="26310578" w15:done="0"/>
 </w15:commentsEx>
 </file>
 
@@ -4607,7 +4291,6 @@
 <w16cid:commentsIds xmlns:wpc="http://schemas.microsoft.com/office/word/2010/wordprocessingCanvas" xmlns:cx="http://schemas.microsoft.com/office/drawing/2014/chartex" xmlns:cx1="http://schemas.microsoft.com/office/drawing/2015/9/8/chartex" xmlns:cx2="http://schemas.microsoft.com/office/drawing/2015/10/21/chartex" xmlns:cx3="http://schemas.microsoft.com/office/drawing/2016/5/9/chartex" xmlns:cx4="http://schemas.microsoft.com/office/drawing/2016/5/10/chartex" xmlns:cx5="http://schemas.microsoft.com/office/drawing/2016/5/11/chartex" xmlns:cx6="http://schemas.microsoft.com/office/drawing/2016/5/12/chartex" xmlns:cx7="http://schemas.microsoft.com/office/drawing/2016/5/13/chartex" xmlns:cx8="http://schemas.microsoft.com/office/drawing/2016/5/14/chartex" xmlns:mc="http://schemas.openxmlformats.org/markup-compatibility/2006" xmlns:aink="http://schemas.microsoft.com/office/drawing/2016/ink" xmlns:am3d="http://schemas.microsoft.com/office/drawing/2017/model3d" xmlns:o="urn:schemas-microsoft-com:office:office" xmlns:r="http://schemas.openxmlformats.org/officeDocument/2006/relationships" xmlns:m="http://schemas.openxmlformats.org/officeDocument/2006/math" xmlns:v="urn:schemas-microsoft-com:vml" xmlns:wp14="http://schemas.microsoft.com/office/word/2010/wordprocessingDrawing" xmlns:wp="http://schemas.openxmlformats.org/drawingml/2006/wordprocessingDrawing" xmlns:w10="urn:schemas-microsoft-com:office:word" xmlns:w="http://schemas.openxmlformats.org/wordprocessingml/2006/main" xmlns:w14="http://schemas.microsoft.com/office/word/2010/wordml" xmlns:w15="http://schemas.microsoft.com/office/word/2012/wordml" xmlns:w16cid="http://schemas.microsoft.com/office/word/2016/wordml/cid" xmlns:w16se="http://schemas.microsoft.com/office/word/2015/wordml/symex" xmlns:wpg="http://schemas.microsoft.com/office/word/2010/wordprocessingGroup" xmlns:wpi="http://schemas.microsoft.com/office/word/2010/wordprocessingInk" xmlns:wne="http://schemas.microsoft.com/office/word/2006/wordml" xmlns:wps="http://schemas.microsoft.com/office/word/2010/wordprocessingShape" mc:Ignorable="w14 w15 w16se w16cid wp14">
   <w16cid:commentId w16cid:paraId="47784093" w16cid:durableId="20465DF9"/>
   <w16cid:commentId w16cid:paraId="55411B3D" w16cid:durableId="20465DFA"/>
-  <w16cid:commentId w16cid:paraId="26310578" w16cid:durableId="20466E48"/>
 </w16cid:commentsIds>
 </file>
 
@@ -7082,9 +6765,6 @@
 <w15:people xmlns:wpc="http://schemas.microsoft.com/office/word/2010/wordprocessingCanvas" xmlns:cx="http://schemas.microsoft.com/office/drawing/2014/chartex" xmlns:cx1="http://schemas.microsoft.com/office/drawing/2015/9/8/chartex" xmlns:cx2="http://schemas.microsoft.com/office/drawing/2015/10/21/chartex" xmlns:cx3="http://schemas.microsoft.com/office/drawing/2016/5/9/chartex" xmlns:cx4="http://schemas.microsoft.com/office/drawing/2016/5/10/chartex" xmlns:cx5="http://schemas.microsoft.com/office/drawing/2016/5/11/chartex" xmlns:cx6="http://schemas.microsoft.com/office/drawing/2016/5/12/chartex" xmlns:cx7="http://schemas.microsoft.com/office/drawing/2016/5/13/chartex" xmlns:cx8="http://schemas.microsoft.com/office/drawing/2016/5/14/chartex" xmlns:mc="http://schemas.openxmlformats.org/markup-compatibility/2006" xmlns:aink="http://schemas.microsoft.com/office/drawing/2016/ink" xmlns:am3d="http://schemas.microsoft.com/office/drawing/2017/model3d" xmlns:o="urn:schemas-microsoft-com:office:office" xmlns:r="http://schemas.openxmlformats.org/officeDocument/2006/relationships" xmlns:m="http://schemas.openxmlformats.org/officeDocument/2006/math" xmlns:v="urn:schemas-microsoft-com:vml" xmlns:wp14="http://schemas.microsoft.com/office/word/2010/wordprocessingDrawing" xmlns:wp="http://schemas.openxmlformats.org/drawingml/2006/wordprocessingDrawing" xmlns:w10="urn:schemas-microsoft-com:office:word" xmlns:w="http://schemas.openxmlformats.org/wordprocessingml/2006/main" xmlns:w14="http://schemas.microsoft.com/office/word/2010/wordml" xmlns:w15="http://schemas.microsoft.com/office/word/2012/wordml" xmlns:w16cid="http://schemas.microsoft.com/office/word/2016/wordml/cid" xmlns:w16se="http://schemas.microsoft.com/office/word/2015/wordml/symex" xmlns:wpg="http://schemas.microsoft.com/office/word/2010/wordprocessingGroup" xmlns:wpi="http://schemas.microsoft.com/office/word/2010/wordprocessingInk" xmlns:wne="http://schemas.microsoft.com/office/word/2006/wordml" xmlns:wps="http://schemas.microsoft.com/office/word/2010/wordprocessingShape" mc:Ignorable="w14 w15 w16se w16cid wp14">
   <w15:person w15:author="Titas Alvikas (Student)">
     <w15:presenceInfo w15:providerId="AD" w15:userId="S-1-5-21-1417001333-839522115-1801674531-399835"/>
-  </w15:person>
-  <w15:person w15:author="Titas">
-    <w15:presenceInfo w15:providerId="None" w15:userId="Titas"/>
   </w15:person>
 </w15:people>
 </file>
@@ -7212,6 +6892,7 @@
     <w:lsdException w:name="HTML Sample" w:semiHidden="1" w:unhideWhenUsed="1"/>
     <w:lsdException w:name="HTML Typewriter" w:semiHidden="1" w:unhideWhenUsed="1"/>
     <w:lsdException w:name="HTML Variable" w:semiHidden="1" w:unhideWhenUsed="1"/>
+    <w:lsdException w:name="Normal Table" w:semiHidden="1" w:unhideWhenUsed="1"/>
     <w:lsdException w:name="annotation subject" w:semiHidden="1" w:unhideWhenUsed="1"/>
     <w:lsdException w:name="No List" w:semiHidden="1" w:unhideWhenUsed="1"/>
     <w:lsdException w:name="Outline List 1" w:semiHidden="1" w:unhideWhenUsed="1"/>
@@ -7255,8 +6936,10 @@
     <w:lsdException w:name="Table Elegant" w:semiHidden="1" w:unhideWhenUsed="1"/>
     <w:lsdException w:name="Table Professional" w:semiHidden="1" w:unhideWhenUsed="1"/>
     <w:lsdException w:name="Table Subtle 1" w:semiHidden="1" w:unhideWhenUsed="1"/>
+    <w:lsdException w:name="Table Subtle 2" w:semiHidden="1" w:unhideWhenUsed="1"/>
     <w:lsdException w:name="Table Web 1" w:semiHidden="1" w:unhideWhenUsed="1"/>
     <w:lsdException w:name="Table Web 2" w:semiHidden="1" w:unhideWhenUsed="1"/>
+    <w:lsdException w:name="Table Web 3" w:semiHidden="1" w:unhideWhenUsed="1"/>
     <w:lsdException w:name="Balloon Text" w:semiHidden="1" w:unhideWhenUsed="1"/>
     <w:lsdException w:name="Table Grid" w:uiPriority="39"/>
     <w:lsdException w:name="Table Theme" w:semiHidden="1" w:unhideWhenUsed="1"/>

</xml_diff>

<commit_message>
Continued testing on searching, found 1 fault
Found 1 fault from my get directions screen
</commit_message>
<xml_diff>
--- a/Test Plan.docx
+++ b/Test Plan.docx
@@ -925,6 +925,27 @@
                 <w:szCs w:val="20"/>
               </w:rPr>
             </w:pPr>
+            <w:r>
+              <w:rPr>
+                <w:sz w:val="20"/>
+                <w:szCs w:val="20"/>
+              </w:rPr>
+              <w:t xml:space="preserve"> </w:t>
+            </w:r>
+            <w:r>
+              <w:rPr>
+                <w:sz w:val="20"/>
+                <w:szCs w:val="20"/>
+              </w:rPr>
+              <w:t>taking up ___ M</w:t>
+            </w:r>
+            <w:r>
+              <w:rPr>
+                <w:sz w:val="20"/>
+                <w:szCs w:val="20"/>
+              </w:rPr>
+              <w:t>ega Bytes of storage</w:t>
+            </w:r>
           </w:p>
         </w:tc>
         <w:tc>
@@ -1628,12 +1649,14 @@
               <w:rPr>
                 <w:sz w:val="20"/>
                 <w:szCs w:val="20"/>
-              </w:rPr>
-            </w:pPr>
-            <w:r>
-              <w:rPr>
-                <w:sz w:val="20"/>
-                <w:szCs w:val="20"/>
+                <w:highlight w:val="yellow"/>
+              </w:rPr>
+            </w:pPr>
+            <w:r>
+              <w:rPr>
+                <w:sz w:val="20"/>
+                <w:szCs w:val="20"/>
+                <w:highlight w:val="yellow"/>
               </w:rPr>
               <w:t>5.</w:t>
             </w:r>
@@ -1641,6 +1664,7 @@
               <w:rPr>
                 <w:sz w:val="20"/>
                 <w:szCs w:val="20"/>
+                <w:highlight w:val="yellow"/>
               </w:rPr>
               <w:t>1</w:t>
             </w:r>
@@ -1655,12 +1679,14 @@
               <w:rPr>
                 <w:sz w:val="20"/>
                 <w:szCs w:val="20"/>
-              </w:rPr>
-            </w:pPr>
-            <w:r>
-              <w:rPr>
-                <w:sz w:val="20"/>
-                <w:szCs w:val="20"/>
+                <w:highlight w:val="yellow"/>
+              </w:rPr>
+            </w:pPr>
+            <w:r>
+              <w:rPr>
+                <w:sz w:val="20"/>
+                <w:szCs w:val="20"/>
+                <w:highlight w:val="yellow"/>
               </w:rPr>
               <w:t>Get directions for all tutor rooms using search</w:t>
             </w:r>
@@ -1668,6 +1694,7 @@
               <w:rPr>
                 <w:sz w:val="20"/>
                 <w:szCs w:val="20"/>
+                <w:highlight w:val="yellow"/>
               </w:rPr>
               <w:t xml:space="preserve"> </w:t>
             </w:r>
@@ -1675,6 +1702,7 @@
               <w:rPr>
                 <w:sz w:val="20"/>
                 <w:szCs w:val="20"/>
+                <w:highlight w:val="yellow"/>
               </w:rPr>
               <w:t>(using stairs and elevator)</w:t>
             </w:r>
@@ -1689,12 +1717,14 @@
               <w:rPr>
                 <w:sz w:val="20"/>
                 <w:szCs w:val="20"/>
-              </w:rPr>
-            </w:pPr>
-            <w:r>
-              <w:rPr>
-                <w:sz w:val="20"/>
-                <w:szCs w:val="20"/>
+                <w:highlight w:val="yellow"/>
+              </w:rPr>
+            </w:pPr>
+            <w:r>
+              <w:rPr>
+                <w:sz w:val="20"/>
+                <w:szCs w:val="20"/>
+                <w:highlight w:val="yellow"/>
               </w:rPr>
               <w:t>Text of directions to rooms should display on the same screen</w:t>
             </w:r>
@@ -1709,6 +1739,7 @@
               <w:rPr>
                 <w:sz w:val="20"/>
                 <w:szCs w:val="20"/>
+                <w:highlight w:val="yellow"/>
               </w:rPr>
             </w:pPr>
           </w:p>
@@ -1722,6 +1753,7 @@
               <w:rPr>
                 <w:sz w:val="20"/>
                 <w:szCs w:val="20"/>
+                <w:highlight w:val="yellow"/>
               </w:rPr>
             </w:pPr>
           </w:p>
@@ -1738,12 +1770,14 @@
               <w:rPr>
                 <w:sz w:val="20"/>
                 <w:szCs w:val="20"/>
-              </w:rPr>
-            </w:pPr>
-            <w:r>
-              <w:rPr>
-                <w:sz w:val="20"/>
-                <w:szCs w:val="20"/>
+                <w:highlight w:val="yellow"/>
+              </w:rPr>
+            </w:pPr>
+            <w:r>
+              <w:rPr>
+                <w:sz w:val="20"/>
+                <w:szCs w:val="20"/>
+                <w:highlight w:val="yellow"/>
               </w:rPr>
               <w:t>5.</w:t>
             </w:r>
@@ -1751,6 +1785,7 @@
               <w:rPr>
                 <w:sz w:val="20"/>
                 <w:szCs w:val="20"/>
+                <w:highlight w:val="yellow"/>
               </w:rPr>
               <w:t>2</w:t>
             </w:r>
@@ -1765,33 +1800,22 @@
               <w:rPr>
                 <w:sz w:val="20"/>
                 <w:szCs w:val="20"/>
-              </w:rPr>
-            </w:pPr>
-            <w:r>
-              <w:rPr>
-                <w:sz w:val="20"/>
-                <w:szCs w:val="20"/>
-              </w:rPr>
-              <w:t>Get directions for all study spaces</w:t>
-            </w:r>
-            <w:r>
-              <w:rPr>
-                <w:sz w:val="20"/>
-                <w:szCs w:val="20"/>
-              </w:rPr>
-              <w:t xml:space="preserve"> </w:t>
-            </w:r>
-            <w:r>
-              <w:rPr>
-                <w:sz w:val="20"/>
-                <w:szCs w:val="20"/>
-              </w:rPr>
-              <w:t>using search</w:t>
-            </w:r>
-            <w:r>
-              <w:rPr>
-                <w:sz w:val="20"/>
-                <w:szCs w:val="20"/>
+                <w:highlight w:val="yellow"/>
+              </w:rPr>
+            </w:pPr>
+            <w:r>
+              <w:rPr>
+                <w:sz w:val="20"/>
+                <w:szCs w:val="20"/>
+                <w:highlight w:val="yellow"/>
+              </w:rPr>
+              <w:t>Get directions for all study spaces using search</w:t>
+            </w:r>
+            <w:r>
+              <w:rPr>
+                <w:sz w:val="20"/>
+                <w:szCs w:val="20"/>
+                <w:highlight w:val="yellow"/>
               </w:rPr>
               <w:t xml:space="preserve"> (using stairs and elevator)</w:t>
             </w:r>
@@ -1806,28 +1830,16 @@
               <w:rPr>
                 <w:sz w:val="20"/>
                 <w:szCs w:val="20"/>
-              </w:rPr>
-            </w:pPr>
-            <w:r>
-              <w:rPr>
-                <w:sz w:val="20"/>
-                <w:szCs w:val="20"/>
-              </w:rPr>
-              <w:t>Text of directions to study spaces</w:t>
-            </w:r>
-            <w:r>
-              <w:rPr>
-                <w:sz w:val="20"/>
-                <w:szCs w:val="20"/>
-              </w:rPr>
-              <w:t xml:space="preserve"> </w:t>
-            </w:r>
-            <w:r>
-              <w:rPr>
-                <w:sz w:val="20"/>
-                <w:szCs w:val="20"/>
-              </w:rPr>
-              <w:t>should display on the screen</w:t>
+                <w:highlight w:val="yellow"/>
+              </w:rPr>
+            </w:pPr>
+            <w:r>
+              <w:rPr>
+                <w:sz w:val="20"/>
+                <w:szCs w:val="20"/>
+                <w:highlight w:val="yellow"/>
+              </w:rPr>
+              <w:t>Text of directions to study spaces should display on the screen</w:t>
             </w:r>
           </w:p>
         </w:tc>
@@ -1840,6 +1852,7 @@
               <w:rPr>
                 <w:sz w:val="20"/>
                 <w:szCs w:val="20"/>
+                <w:highlight w:val="yellow"/>
               </w:rPr>
             </w:pPr>
           </w:p>
@@ -1853,6 +1866,7 @@
               <w:rPr>
                 <w:sz w:val="20"/>
                 <w:szCs w:val="20"/>
+                <w:highlight w:val="yellow"/>
               </w:rPr>
             </w:pPr>
           </w:p>
@@ -1869,12 +1883,14 @@
               <w:rPr>
                 <w:sz w:val="20"/>
                 <w:szCs w:val="20"/>
-              </w:rPr>
-            </w:pPr>
-            <w:r>
-              <w:rPr>
-                <w:sz w:val="20"/>
-                <w:szCs w:val="20"/>
+                <w:highlight w:val="yellow"/>
+              </w:rPr>
+            </w:pPr>
+            <w:r>
+              <w:rPr>
+                <w:sz w:val="20"/>
+                <w:szCs w:val="20"/>
+                <w:highlight w:val="yellow"/>
               </w:rPr>
               <w:t>5.</w:t>
             </w:r>
@@ -1882,6 +1898,7 @@
               <w:rPr>
                 <w:sz w:val="20"/>
                 <w:szCs w:val="20"/>
+                <w:highlight w:val="yellow"/>
               </w:rPr>
               <w:t>3</w:t>
             </w:r>
@@ -1896,33 +1913,22 @@
               <w:rPr>
                 <w:sz w:val="20"/>
                 <w:szCs w:val="20"/>
-              </w:rPr>
-            </w:pPr>
-            <w:r>
-              <w:rPr>
-                <w:sz w:val="20"/>
-                <w:szCs w:val="20"/>
-              </w:rPr>
-              <w:t>Get directions for lecture theatre and flat floor teaching rooms</w:t>
-            </w:r>
-            <w:r>
-              <w:rPr>
-                <w:sz w:val="20"/>
-                <w:szCs w:val="20"/>
-              </w:rPr>
-              <w:t xml:space="preserve"> </w:t>
-            </w:r>
-            <w:r>
-              <w:rPr>
-                <w:sz w:val="20"/>
-                <w:szCs w:val="20"/>
-              </w:rPr>
-              <w:t>using search</w:t>
-            </w:r>
-            <w:r>
-              <w:rPr>
-                <w:sz w:val="20"/>
-                <w:szCs w:val="20"/>
+                <w:highlight w:val="yellow"/>
+              </w:rPr>
+            </w:pPr>
+            <w:r>
+              <w:rPr>
+                <w:sz w:val="20"/>
+                <w:szCs w:val="20"/>
+                <w:highlight w:val="yellow"/>
+              </w:rPr>
+              <w:t>Get directions for lecture theatre and flat floor teaching rooms using search</w:t>
+            </w:r>
+            <w:r>
+              <w:rPr>
+                <w:sz w:val="20"/>
+                <w:szCs w:val="20"/>
+                <w:highlight w:val="yellow"/>
               </w:rPr>
               <w:t xml:space="preserve"> (using stairs and elevator)</w:t>
             </w:r>
@@ -1937,28 +1943,16 @@
               <w:rPr>
                 <w:sz w:val="20"/>
                 <w:szCs w:val="20"/>
-              </w:rPr>
-            </w:pPr>
-            <w:r>
-              <w:rPr>
-                <w:sz w:val="20"/>
-                <w:szCs w:val="20"/>
-              </w:rPr>
-              <w:t>Text of directions to room</w:t>
-            </w:r>
-            <w:r>
-              <w:rPr>
-                <w:sz w:val="20"/>
-                <w:szCs w:val="20"/>
-              </w:rPr>
-              <w:t>s</w:t>
-            </w:r>
-            <w:r>
-              <w:rPr>
-                <w:sz w:val="20"/>
-                <w:szCs w:val="20"/>
-              </w:rPr>
-              <w:t xml:space="preserve"> should display on the screen</w:t>
+                <w:highlight w:val="yellow"/>
+              </w:rPr>
+            </w:pPr>
+            <w:r>
+              <w:rPr>
+                <w:sz w:val="20"/>
+                <w:szCs w:val="20"/>
+                <w:highlight w:val="yellow"/>
+              </w:rPr>
+              <w:t>Text of directions to rooms should display on the screen</w:t>
             </w:r>
           </w:p>
         </w:tc>
@@ -1971,6 +1965,7 @@
               <w:rPr>
                 <w:sz w:val="20"/>
                 <w:szCs w:val="20"/>
+                <w:highlight w:val="yellow"/>
               </w:rPr>
             </w:pPr>
           </w:p>
@@ -1984,6 +1979,7 @@
               <w:rPr>
                 <w:sz w:val="20"/>
                 <w:szCs w:val="20"/>
+                <w:highlight w:val="yellow"/>
               </w:rPr>
             </w:pPr>
           </w:p>
@@ -2007,14 +2003,7 @@
                 <w:sz w:val="20"/>
                 <w:szCs w:val="20"/>
               </w:rPr>
-              <w:t>5.</w:t>
-            </w:r>
-            <w:r>
-              <w:rPr>
-                <w:sz w:val="20"/>
-                <w:szCs w:val="20"/>
-              </w:rPr>
-              <w:t>4</w:t>
+              <w:t>6.1</w:t>
             </w:r>
           </w:p>
         </w:tc>
@@ -2034,7 +2023,7 @@
                 <w:sz w:val="20"/>
                 <w:szCs w:val="20"/>
               </w:rPr>
-              <w:t>Inflate Get Directions page with correct room values, based on search results</w:t>
+              <w:t>Search for a tutor room using search button on the top right of a screen</w:t>
             </w:r>
           </w:p>
         </w:tc>
@@ -2054,7 +2043,7 @@
                 <w:sz w:val="20"/>
                 <w:szCs w:val="20"/>
               </w:rPr>
-              <w:t>Relevant information gets inflated based on the search</w:t>
+              <w:t>Search results should display on screen in a list</w:t>
             </w:r>
           </w:p>
         </w:tc>
@@ -2069,6 +2058,13 @@
                 <w:szCs w:val="20"/>
               </w:rPr>
             </w:pPr>
+            <w:r>
+              <w:rPr>
+                <w:sz w:val="20"/>
+                <w:szCs w:val="20"/>
+              </w:rPr>
+              <w:t>Search results display correctly when typing in the name of an existing tutor</w:t>
+            </w:r>
           </w:p>
         </w:tc>
         <w:tc>
@@ -2082,6 +2078,13 @@
                 <w:szCs w:val="20"/>
               </w:rPr>
             </w:pPr>
+            <w:r>
+              <w:rPr>
+                <w:sz w:val="20"/>
+                <w:szCs w:val="20"/>
+              </w:rPr>
+              <w:t>None</w:t>
+            </w:r>
           </w:p>
         </w:tc>
       </w:tr>
@@ -2103,7 +2106,7 @@
                 <w:sz w:val="20"/>
                 <w:szCs w:val="20"/>
               </w:rPr>
-              <w:t>6.1</w:t>
+              <w:t>6.2</w:t>
             </w:r>
           </w:p>
         </w:tc>
@@ -2123,7 +2126,7 @@
                 <w:sz w:val="20"/>
                 <w:szCs w:val="20"/>
               </w:rPr>
-              <w:t>Search for a tutor room using search button on the top right of a screen</w:t>
+              <w:t>Search for a study space using search button on the top right of a screen</w:t>
             </w:r>
           </w:p>
         </w:tc>
@@ -2163,7 +2166,14 @@
                 <w:sz w:val="20"/>
                 <w:szCs w:val="20"/>
               </w:rPr>
-              <w:t>Search results display correctly when typing in the name of an existing tutor</w:t>
+              <w:t xml:space="preserve">All six study spaces were </w:t>
+            </w:r>
+            <w:r>
+              <w:rPr>
+                <w:sz w:val="20"/>
+                <w:szCs w:val="20"/>
+              </w:rPr>
+              <w:t>correctly displayed when searching for ‘study area’</w:t>
             </w:r>
           </w:p>
         </w:tc>
@@ -2206,7 +2216,7 @@
                 <w:sz w:val="20"/>
                 <w:szCs w:val="20"/>
               </w:rPr>
-              <w:t>6.2</w:t>
+              <w:t>6.3</w:t>
             </w:r>
           </w:p>
         </w:tc>
@@ -2226,7 +2236,7 @@
                 <w:sz w:val="20"/>
                 <w:szCs w:val="20"/>
               </w:rPr>
-              <w:t>Search for a study space using search button on the top right of a screen</w:t>
+              <w:t>Search for lecture theatre and flat floor teaching rooms using search button on the top right of a screen</w:t>
             </w:r>
           </w:p>
         </w:tc>
@@ -2261,6 +2271,20 @@
                 <w:szCs w:val="20"/>
               </w:rPr>
             </w:pPr>
+            <w:r>
+              <w:rPr>
+                <w:sz w:val="20"/>
+                <w:szCs w:val="20"/>
+              </w:rPr>
+              <w:t xml:space="preserve">Lecture theatre and flat floor teaching rooms display </w:t>
+            </w:r>
+            <w:r>
+              <w:rPr>
+                <w:sz w:val="20"/>
+                <w:szCs w:val="20"/>
+              </w:rPr>
+              <w:t>correctly when searched for</w:t>
+            </w:r>
           </w:p>
         </w:tc>
         <w:tc>
@@ -2274,6 +2298,15 @@
                 <w:szCs w:val="20"/>
               </w:rPr>
             </w:pPr>
+            <w:r>
+              <w:rPr>
+                <w:sz w:val="20"/>
+                <w:szCs w:val="20"/>
+              </w:rPr>
+              <w:t>None</w:t>
+            </w:r>
+            <w:bookmarkStart w:id="2" w:name="_GoBack"/>
+            <w:bookmarkEnd w:id="2"/>
           </w:p>
         </w:tc>
       </w:tr>
@@ -2295,7 +2328,7 @@
                 <w:sz w:val="20"/>
                 <w:szCs w:val="20"/>
               </w:rPr>
-              <w:t>6.3</w:t>
+              <w:t>6.4</w:t>
             </w:r>
           </w:p>
         </w:tc>
@@ -2315,21 +2348,7 @@
                 <w:sz w:val="20"/>
                 <w:szCs w:val="20"/>
               </w:rPr>
-              <w:t>Search for</w:t>
-            </w:r>
-            <w:r>
-              <w:rPr>
-                <w:sz w:val="20"/>
-                <w:szCs w:val="20"/>
-              </w:rPr>
-              <w:t xml:space="preserve"> </w:t>
-            </w:r>
-            <w:r>
-              <w:rPr>
-                <w:sz w:val="20"/>
-                <w:szCs w:val="20"/>
-              </w:rPr>
-              <w:t>lecture theatre and flat floor teaching rooms using search button on the top right of a screen</w:t>
+              <w:t>All search queries for finding a Tutor display the relevant Tutors</w:t>
             </w:r>
           </w:p>
         </w:tc>
@@ -2349,7 +2368,7 @@
                 <w:sz w:val="20"/>
                 <w:szCs w:val="20"/>
               </w:rPr>
-              <w:t>Search results should display on screen in a list</w:t>
+              <w:t>Search results should display relevant tutors</w:t>
             </w:r>
           </w:p>
         </w:tc>
@@ -2364,6 +2383,13 @@
                 <w:szCs w:val="20"/>
               </w:rPr>
             </w:pPr>
+            <w:r>
+              <w:rPr>
+                <w:sz w:val="20"/>
+                <w:szCs w:val="20"/>
+              </w:rPr>
+              <w:t>All search results display the correct tutors in a list</w:t>
+            </w:r>
           </w:p>
         </w:tc>
         <w:tc>
@@ -2377,6 +2403,13 @@
                 <w:szCs w:val="20"/>
               </w:rPr>
             </w:pPr>
+            <w:r>
+              <w:rPr>
+                <w:sz w:val="20"/>
+                <w:szCs w:val="20"/>
+              </w:rPr>
+              <w:t>None</w:t>
+            </w:r>
           </w:p>
         </w:tc>
       </w:tr>
@@ -2384,6 +2417,7 @@
         <w:tc>
           <w:tcPr>
             <w:tcW w:w="1408" w:type="dxa"/>
+            <w:shd w:val="clear" w:color="auto" w:fill="auto"/>
           </w:tcPr>
           <w:p>
             <w:pPr>
@@ -2398,87 +2432,140 @@
                 <w:sz w:val="20"/>
                 <w:szCs w:val="20"/>
               </w:rPr>
-              <w:t>6.4</w:t>
+              <w:t>6.5</w:t>
             </w:r>
           </w:p>
         </w:tc>
         <w:tc>
           <w:tcPr>
             <w:tcW w:w="2186" w:type="dxa"/>
-          </w:tcPr>
-          <w:p>
-            <w:pPr>
-              <w:rPr>
-                <w:sz w:val="20"/>
-                <w:szCs w:val="20"/>
-              </w:rPr>
-            </w:pPr>
-            <w:r>
-              <w:rPr>
-                <w:sz w:val="20"/>
-                <w:szCs w:val="20"/>
-              </w:rPr>
-              <w:t>All search queries for finding a Tutor display the relevant Tutors</w:t>
+            <w:shd w:val="clear" w:color="auto" w:fill="auto"/>
+          </w:tcPr>
+          <w:p>
+            <w:pPr>
+              <w:rPr>
+                <w:sz w:val="20"/>
+                <w:szCs w:val="20"/>
+              </w:rPr>
+            </w:pPr>
+            <w:r>
+              <w:rPr>
+                <w:sz w:val="20"/>
+                <w:szCs w:val="20"/>
+              </w:rPr>
+              <w:t>Search for a room from the find a room screen</w:t>
             </w:r>
           </w:p>
         </w:tc>
         <w:tc>
           <w:tcPr>
             <w:tcW w:w="1826" w:type="dxa"/>
-          </w:tcPr>
-          <w:p>
-            <w:pPr>
-              <w:rPr>
-                <w:sz w:val="20"/>
-                <w:szCs w:val="20"/>
-              </w:rPr>
-            </w:pPr>
-            <w:r>
-              <w:rPr>
-                <w:sz w:val="20"/>
-                <w:szCs w:val="20"/>
-              </w:rPr>
-              <w:t>Search results should display relevant tutors</w:t>
+            <w:shd w:val="clear" w:color="auto" w:fill="auto"/>
+          </w:tcPr>
+          <w:p>
+            <w:pPr>
+              <w:rPr>
+                <w:sz w:val="20"/>
+                <w:szCs w:val="20"/>
+              </w:rPr>
+            </w:pPr>
+            <w:r>
+              <w:rPr>
+                <w:sz w:val="20"/>
+                <w:szCs w:val="20"/>
+              </w:rPr>
+              <w:t>Search results should display on screen in a list</w:t>
             </w:r>
           </w:p>
         </w:tc>
         <w:tc>
           <w:tcPr>
             <w:tcW w:w="1795" w:type="dxa"/>
-          </w:tcPr>
-          <w:p>
-            <w:pPr>
-              <w:rPr>
-                <w:sz w:val="20"/>
-                <w:szCs w:val="20"/>
-              </w:rPr>
-            </w:pPr>
-            <w:r>
-              <w:rPr>
-                <w:sz w:val="20"/>
-                <w:szCs w:val="20"/>
-              </w:rPr>
-              <w:t>All search results display the correct tutors in a list</w:t>
+            <w:shd w:val="clear" w:color="auto" w:fill="auto"/>
+          </w:tcPr>
+          <w:p>
+            <w:pPr>
+              <w:rPr>
+                <w:sz w:val="20"/>
+                <w:szCs w:val="20"/>
+              </w:rPr>
+            </w:pPr>
+            <w:r>
+              <w:rPr>
+                <w:sz w:val="20"/>
+                <w:szCs w:val="20"/>
+              </w:rPr>
+              <w:t>Fail</w:t>
+            </w:r>
+            <w:r>
+              <w:rPr>
+                <w:sz w:val="20"/>
+                <w:szCs w:val="20"/>
+              </w:rPr>
+              <w:t>, the Find A Room screen has been removed</w:t>
             </w:r>
           </w:p>
         </w:tc>
         <w:tc>
           <w:tcPr>
             <w:tcW w:w="1801" w:type="dxa"/>
-          </w:tcPr>
-          <w:p>
-            <w:pPr>
-              <w:rPr>
-                <w:sz w:val="20"/>
-                <w:szCs w:val="20"/>
-              </w:rPr>
-            </w:pPr>
-            <w:r>
-              <w:rPr>
-                <w:sz w:val="20"/>
-                <w:szCs w:val="20"/>
-              </w:rPr>
-              <w:t>None</w:t>
+            <w:shd w:val="clear" w:color="auto" w:fill="auto"/>
+          </w:tcPr>
+          <w:p>
+            <w:pPr>
+              <w:rPr>
+                <w:sz w:val="20"/>
+                <w:szCs w:val="20"/>
+              </w:rPr>
+            </w:pPr>
+            <w:r>
+              <w:rPr>
+                <w:sz w:val="20"/>
+                <w:szCs w:val="20"/>
+              </w:rPr>
+              <w:t xml:space="preserve">We removed the </w:t>
+            </w:r>
+            <w:r>
+              <w:rPr>
+                <w:sz w:val="20"/>
+                <w:szCs w:val="20"/>
+              </w:rPr>
+              <w:t>F</w:t>
+            </w:r>
+            <w:r>
+              <w:rPr>
+                <w:sz w:val="20"/>
+                <w:szCs w:val="20"/>
+              </w:rPr>
+              <w:t xml:space="preserve">ind </w:t>
+            </w:r>
+            <w:r>
+              <w:rPr>
+                <w:sz w:val="20"/>
+                <w:szCs w:val="20"/>
+              </w:rPr>
+              <w:t>A</w:t>
+            </w:r>
+            <w:r>
+              <w:rPr>
+                <w:sz w:val="20"/>
+                <w:szCs w:val="20"/>
+              </w:rPr>
+              <w:t xml:space="preserve"> </w:t>
+            </w:r>
+            <w:r>
+              <w:rPr>
+                <w:sz w:val="20"/>
+                <w:szCs w:val="20"/>
+              </w:rPr>
+              <w:t>R</w:t>
+            </w:r>
+            <w:r>
+              <w:rPr>
+                <w:sz w:val="20"/>
+                <w:szCs w:val="20"/>
+              </w:rPr>
+              <w:t>oom screen as it was essentially the same as the normal search screen</w:t>
             </w:r>
           </w:p>
         </w:tc>
@@ -2501,7 +2588,7 @@
                 <w:sz w:val="20"/>
                 <w:szCs w:val="20"/>
               </w:rPr>
-              <w:t>6.5</w:t>
+              <w:t>6.6</w:t>
             </w:r>
           </w:p>
         </w:tc>
@@ -2521,7 +2608,7 @@
                 <w:sz w:val="20"/>
                 <w:szCs w:val="20"/>
               </w:rPr>
-              <w:t>Search for a room from the find a room screen</w:t>
+              <w:t>All search queries for finding a specific room using the room number display the relevant rooms</w:t>
             </w:r>
           </w:p>
         </w:tc>
@@ -2541,7 +2628,7 @@
                 <w:sz w:val="20"/>
                 <w:szCs w:val="20"/>
               </w:rPr>
-              <w:t>Search results should display on screen in a list</w:t>
+              <w:t>Search results should display on screen in a neat list of relevant information</w:t>
             </w:r>
           </w:p>
         </w:tc>
@@ -2556,8 +2643,13 @@
                 <w:szCs w:val="20"/>
               </w:rPr>
             </w:pPr>
-            <w:bookmarkStart w:id="2" w:name="_GoBack"/>
-            <w:bookmarkEnd w:id="2"/>
+            <w:r>
+              <w:rPr>
+                <w:sz w:val="20"/>
+                <w:szCs w:val="20"/>
+              </w:rPr>
+              <w:t>All tested search queries return the correct list of rooms e.g. search ‘6.0’ returns all rooms on sixth floor</w:t>
+            </w:r>
           </w:p>
         </w:tc>
         <w:tc>
@@ -2571,6 +2663,13 @@
                 <w:szCs w:val="20"/>
               </w:rPr>
             </w:pPr>
+            <w:r>
+              <w:rPr>
+                <w:sz w:val="20"/>
+                <w:szCs w:val="20"/>
+              </w:rPr>
+              <w:t>None</w:t>
+            </w:r>
           </w:p>
         </w:tc>
       </w:tr>
@@ -2592,7 +2691,7 @@
                 <w:sz w:val="20"/>
                 <w:szCs w:val="20"/>
               </w:rPr>
-              <w:t>6.6</w:t>
+              <w:t>7.1</w:t>
             </w:r>
           </w:p>
         </w:tc>
@@ -2612,7 +2711,7 @@
                 <w:sz w:val="20"/>
                 <w:szCs w:val="20"/>
               </w:rPr>
-              <w:t>All search queries for finding a specific room using the room number display the relevant rooms</w:t>
+              <w:t>View enlarged floor maps on different floors</w:t>
             </w:r>
           </w:p>
         </w:tc>
@@ -2632,7 +2731,15 @@
                 <w:sz w:val="20"/>
                 <w:szCs w:val="20"/>
               </w:rPr>
-              <w:t>Search results should display on screen in a neat list of relevant information</w:t>
+              <w:t xml:space="preserve">Floor plan with a darkened </w:t>
+            </w:r>
+            <w:r>
+              <w:rPr>
+                <w:sz w:val="20"/>
+                <w:szCs w:val="20"/>
+              </w:rPr>
+              <w:lastRenderedPageBreak/>
+              <w:t>background of the screen should display</w:t>
             </w:r>
           </w:p>
         </w:tc>
@@ -2681,7 +2788,7 @@
                 <w:sz w:val="20"/>
                 <w:szCs w:val="20"/>
               </w:rPr>
-              <w:t>7.1</w:t>
+              <w:t>7.2</w:t>
             </w:r>
           </w:p>
         </w:tc>
@@ -2692,16 +2799,17 @@
           <w:p>
             <w:pPr>
               <w:rPr>
-                <w:sz w:val="20"/>
-                <w:szCs w:val="20"/>
-              </w:rPr>
-            </w:pPr>
-            <w:r>
-              <w:rPr>
-                <w:sz w:val="20"/>
-                <w:szCs w:val="20"/>
-              </w:rPr>
-              <w:t>View enlarged floor maps on different floors</w:t>
+                <w:b/>
+                <w:sz w:val="20"/>
+                <w:szCs w:val="20"/>
+              </w:rPr>
+            </w:pPr>
+            <w:r>
+              <w:rPr>
+                <w:sz w:val="20"/>
+                <w:szCs w:val="20"/>
+              </w:rPr>
+              <w:t>Display correct map on active floor level</w:t>
             </w:r>
           </w:p>
         </w:tc>
@@ -2721,7 +2829,7 @@
                 <w:sz w:val="20"/>
                 <w:szCs w:val="20"/>
               </w:rPr>
-              <w:t>Floor plan with a darkened background of the screen should display</w:t>
+              <w:t>Correct map is displayed for the current floor</w:t>
             </w:r>
           </w:p>
         </w:tc>
@@ -2770,7 +2878,14 @@
                 <w:sz w:val="20"/>
                 <w:szCs w:val="20"/>
               </w:rPr>
-              <w:t>7.2</w:t>
+              <w:t>8</w:t>
+            </w:r>
+            <w:r>
+              <w:rPr>
+                <w:sz w:val="20"/>
+                <w:szCs w:val="20"/>
+              </w:rPr>
+              <w:t>.1</w:t>
             </w:r>
           </w:p>
         </w:tc>
@@ -2781,25 +2896,16 @@
           <w:p>
             <w:pPr>
               <w:rPr>
-                <w:b/>
-                <w:sz w:val="20"/>
-                <w:szCs w:val="20"/>
-              </w:rPr>
-            </w:pPr>
-            <w:r>
-              <w:rPr>
-                <w:sz w:val="20"/>
-                <w:szCs w:val="20"/>
-              </w:rPr>
-              <w:t xml:space="preserve">Display correct map on </w:t>
-            </w:r>
-            <w:r>
-              <w:rPr>
-                <w:sz w:val="20"/>
-                <w:szCs w:val="20"/>
-              </w:rPr>
-              <w:lastRenderedPageBreak/>
-              <w:t>active floor level</w:t>
+                <w:sz w:val="20"/>
+                <w:szCs w:val="20"/>
+              </w:rPr>
+            </w:pPr>
+            <w:r>
+              <w:rPr>
+                <w:sz w:val="20"/>
+                <w:szCs w:val="20"/>
+              </w:rPr>
+              <w:t>Load tour guide screen</w:t>
             </w:r>
           </w:p>
         </w:tc>
@@ -2819,16 +2925,7 @@
                 <w:sz w:val="20"/>
                 <w:szCs w:val="20"/>
               </w:rPr>
-              <w:lastRenderedPageBreak/>
-              <w:t xml:space="preserve">Correct map is </w:t>
-            </w:r>
-            <w:r>
-              <w:rPr>
-                <w:sz w:val="20"/>
-                <w:szCs w:val="20"/>
-              </w:rPr>
-              <w:lastRenderedPageBreak/>
-              <w:t>displayed for the current floor</w:t>
+              <w:t>Screen with information regarding a tour for the USB should display</w:t>
             </w:r>
           </w:p>
         </w:tc>
@@ -2843,6 +2940,41 @@
                 <w:szCs w:val="20"/>
               </w:rPr>
             </w:pPr>
+            <w:r>
+              <w:rPr>
+                <w:sz w:val="20"/>
+                <w:szCs w:val="20"/>
+              </w:rPr>
+              <w:t>Tour guide</w:t>
+            </w:r>
+            <w:r>
+              <w:rPr>
+                <w:sz w:val="20"/>
+                <w:szCs w:val="20"/>
+              </w:rPr>
+              <w:t xml:space="preserve"> screen loads successfully </w:t>
+            </w:r>
+            <w:r>
+              <w:rPr>
+                <w:sz w:val="20"/>
+                <w:szCs w:val="20"/>
+              </w:rPr>
+              <w:t>in the same activity on</w:t>
+            </w:r>
+            <w:r>
+              <w:rPr>
+                <w:sz w:val="20"/>
+                <w:szCs w:val="20"/>
+              </w:rPr>
+              <w:t xml:space="preserve"> </w:t>
+            </w:r>
+            <w:r>
+              <w:rPr>
+                <w:sz w:val="20"/>
+                <w:szCs w:val="20"/>
+              </w:rPr>
+              <w:t>the building information screen</w:t>
+            </w:r>
           </w:p>
         </w:tc>
         <w:tc>
@@ -2856,6 +2988,13 @@
                 <w:szCs w:val="20"/>
               </w:rPr>
             </w:pPr>
+            <w:r>
+              <w:rPr>
+                <w:sz w:val="20"/>
+                <w:szCs w:val="20"/>
+              </w:rPr>
+              <w:t>None</w:t>
+            </w:r>
           </w:p>
         </w:tc>
       </w:tr>
@@ -2877,14 +3016,7 @@
                 <w:sz w:val="20"/>
                 <w:szCs w:val="20"/>
               </w:rPr>
-              <w:t>8</w:t>
-            </w:r>
-            <w:r>
-              <w:rPr>
-                <w:sz w:val="20"/>
-                <w:szCs w:val="20"/>
-              </w:rPr>
-              <w:t>.1</w:t>
+              <w:t>8.2</w:t>
             </w:r>
           </w:p>
         </w:tc>
@@ -2904,7 +3036,7 @@
                 <w:sz w:val="20"/>
                 <w:szCs w:val="20"/>
               </w:rPr>
-              <w:t>Load tour guide screen</w:t>
+              <w:t>Load building information screen</w:t>
             </w:r>
           </w:p>
         </w:tc>
@@ -2924,7 +3056,7 @@
                 <w:sz w:val="20"/>
                 <w:szCs w:val="20"/>
               </w:rPr>
-              <w:t>Screen with information regarding a tour for the USB should display</w:t>
+              <w:t>Screen with building information should display</w:t>
             </w:r>
           </w:p>
         </w:tc>
@@ -2939,6 +3071,13 @@
                 <w:szCs w:val="20"/>
               </w:rPr>
             </w:pPr>
+            <w:r>
+              <w:rPr>
+                <w:sz w:val="20"/>
+                <w:szCs w:val="20"/>
+              </w:rPr>
+              <w:t>Building information screen loads successfully and displays relevant information about the USB</w:t>
+            </w:r>
           </w:p>
         </w:tc>
         <w:tc>
@@ -2952,6 +3091,13 @@
                 <w:szCs w:val="20"/>
               </w:rPr>
             </w:pPr>
+            <w:r>
+              <w:rPr>
+                <w:sz w:val="20"/>
+                <w:szCs w:val="20"/>
+              </w:rPr>
+              <w:t>None</w:t>
+            </w:r>
           </w:p>
         </w:tc>
       </w:tr>
@@ -2973,7 +3119,7 @@
                 <w:sz w:val="20"/>
                 <w:szCs w:val="20"/>
               </w:rPr>
-              <w:t>8.2</w:t>
+              <w:t>9</w:t>
             </w:r>
           </w:p>
         </w:tc>
@@ -2993,7 +3139,7 @@
                 <w:sz w:val="20"/>
                 <w:szCs w:val="20"/>
               </w:rPr>
-              <w:t>Load building information screen</w:t>
+              <w:t>Run the app in the background</w:t>
             </w:r>
           </w:p>
         </w:tc>
@@ -3013,7 +3159,7 @@
                 <w:sz w:val="20"/>
                 <w:szCs w:val="20"/>
               </w:rPr>
-              <w:t>Screen with building information should display</w:t>
+              <w:t>App should run in the background and be accessible after running in the background</w:t>
             </w:r>
           </w:p>
         </w:tc>
@@ -3033,7 +3179,7 @@
                 <w:sz w:val="20"/>
                 <w:szCs w:val="20"/>
               </w:rPr>
-              <w:t>Building information screen loads successfully and displays relevant information about the USB</w:t>
+              <w:t>App can successfully run in the background and be accessed again</w:t>
             </w:r>
           </w:p>
         </w:tc>
@@ -3076,7 +3222,7 @@
                 <w:sz w:val="20"/>
                 <w:szCs w:val="20"/>
               </w:rPr>
-              <w:t>9</w:t>
+              <w:t>10</w:t>
             </w:r>
           </w:p>
         </w:tc>
@@ -3096,7 +3242,21 @@
                 <w:sz w:val="20"/>
                 <w:szCs w:val="20"/>
               </w:rPr>
-              <w:t>Run the app in the background</w:t>
+              <w:t xml:space="preserve">Get a user to try and use </w:t>
+            </w:r>
+            <w:r>
+              <w:rPr>
+                <w:sz w:val="20"/>
+                <w:szCs w:val="20"/>
+              </w:rPr>
+              <w:t>some</w:t>
+            </w:r>
+            <w:r>
+              <w:rPr>
+                <w:sz w:val="20"/>
+                <w:szCs w:val="20"/>
+              </w:rPr>
+              <w:t xml:space="preserve"> features of the app</w:t>
             </w:r>
           </w:p>
         </w:tc>
@@ -3116,7 +3276,7 @@
                 <w:sz w:val="20"/>
                 <w:szCs w:val="20"/>
               </w:rPr>
-              <w:t>App should run in the background and be accessible after running in the background</w:t>
+              <w:t>The app should be usable for existing university students and prospective students based on our user requirements</w:t>
             </w:r>
           </w:p>
         </w:tc>
@@ -3131,13 +3291,6 @@
                 <w:szCs w:val="20"/>
               </w:rPr>
             </w:pPr>
-            <w:r>
-              <w:rPr>
-                <w:sz w:val="20"/>
-                <w:szCs w:val="20"/>
-              </w:rPr>
-              <w:t>App can successfully run in the background and be accessed again</w:t>
-            </w:r>
           </w:p>
         </w:tc>
         <w:tc>
@@ -3151,13 +3304,6 @@
                 <w:szCs w:val="20"/>
               </w:rPr>
             </w:pPr>
-            <w:r>
-              <w:rPr>
-                <w:sz w:val="20"/>
-                <w:szCs w:val="20"/>
-              </w:rPr>
-              <w:t>None</w:t>
-            </w:r>
           </w:p>
         </w:tc>
       </w:tr>
@@ -3179,7 +3325,7 @@
                 <w:sz w:val="20"/>
                 <w:szCs w:val="20"/>
               </w:rPr>
-              <w:t>10</w:t>
+              <w:t>11</w:t>
             </w:r>
           </w:p>
         </w:tc>
@@ -3199,21 +3345,7 @@
                 <w:sz w:val="20"/>
                 <w:szCs w:val="20"/>
               </w:rPr>
-              <w:t xml:space="preserve">Get a user to try and use </w:t>
-            </w:r>
-            <w:r>
-              <w:rPr>
-                <w:sz w:val="20"/>
-                <w:szCs w:val="20"/>
-              </w:rPr>
-              <w:t>some</w:t>
-            </w:r>
-            <w:r>
-              <w:rPr>
-                <w:sz w:val="20"/>
-                <w:szCs w:val="20"/>
-              </w:rPr>
-              <w:t xml:space="preserve"> features of the app</w:t>
+              <w:t>Every button in each activity can be operated without application crashing</w:t>
             </w:r>
           </w:p>
         </w:tc>
@@ -3233,7 +3365,7 @@
                 <w:sz w:val="20"/>
                 <w:szCs w:val="20"/>
               </w:rPr>
-              <w:t>The app should be usable for existing university students and prospective students based on our user requirements</w:t>
+              <w:t>No crashes should occur after testing any given button</w:t>
             </w:r>
           </w:p>
         </w:tc>
@@ -3248,6 +3380,20 @@
                 <w:szCs w:val="20"/>
               </w:rPr>
             </w:pPr>
+            <w:r>
+              <w:rPr>
+                <w:sz w:val="20"/>
+                <w:szCs w:val="20"/>
+              </w:rPr>
+              <w:t xml:space="preserve">After </w:t>
+            </w:r>
+            <w:r>
+              <w:rPr>
+                <w:sz w:val="20"/>
+                <w:szCs w:val="20"/>
+              </w:rPr>
+              <w:t>pressing on all buttons in each activity the application does not crash as expected</w:t>
+            </w:r>
           </w:p>
         </w:tc>
         <w:tc>
@@ -3261,6 +3407,13 @@
                 <w:szCs w:val="20"/>
               </w:rPr>
             </w:pPr>
+            <w:r>
+              <w:rPr>
+                <w:sz w:val="20"/>
+                <w:szCs w:val="20"/>
+              </w:rPr>
+              <w:t>None</w:t>
+            </w:r>
           </w:p>
         </w:tc>
       </w:tr>
@@ -3282,7 +3435,7 @@
                 <w:sz w:val="20"/>
                 <w:szCs w:val="20"/>
               </w:rPr>
-              <w:t>11</w:t>
+              <w:t>12</w:t>
             </w:r>
           </w:p>
         </w:tc>
@@ -3302,7 +3455,7 @@
                 <w:sz w:val="20"/>
                 <w:szCs w:val="20"/>
               </w:rPr>
-              <w:t>Every button in each activity can be operated without application crashing</w:t>
+              <w:t>Every activity can be accessed from somewhere within the application</w:t>
             </w:r>
           </w:p>
         </w:tc>
@@ -3322,7 +3475,7 @@
                 <w:sz w:val="20"/>
                 <w:szCs w:val="20"/>
               </w:rPr>
-              <w:t>No crashes should occur after testing any given button</w:t>
+              <w:t>Any activity can be accessed while doing anything in the app, e.g. searching or viewing the options</w:t>
             </w:r>
           </w:p>
         </w:tc>
@@ -3337,19 +3490,22 @@
                 <w:szCs w:val="20"/>
               </w:rPr>
             </w:pPr>
-            <w:r>
-              <w:rPr>
-                <w:sz w:val="20"/>
-                <w:szCs w:val="20"/>
-              </w:rPr>
-              <w:t xml:space="preserve">After </w:t>
-            </w:r>
-            <w:r>
-              <w:rPr>
-                <w:sz w:val="20"/>
-                <w:szCs w:val="20"/>
-              </w:rPr>
-              <w:t>pressing on all buttons in each activity the application does not crash as expected</w:t>
+            <w:commentRangeStart w:id="3"/>
+            <w:r>
+              <w:rPr>
+                <w:sz w:val="20"/>
+                <w:szCs w:val="20"/>
+                <w:highlight w:val="red"/>
+              </w:rPr>
+              <w:t>Any activity can successfully be accessed from all screens of the app</w:t>
+            </w:r>
+            <w:commentRangeEnd w:id="3"/>
+            <w:r>
+              <w:rPr>
+                <w:rStyle w:val="CommentReference"/>
+                <w:highlight w:val="red"/>
+              </w:rPr>
+              <w:commentReference w:id="3"/>
             </w:r>
           </w:p>
         </w:tc>
@@ -3364,13 +3520,6 @@
                 <w:szCs w:val="20"/>
               </w:rPr>
             </w:pPr>
-            <w:r>
-              <w:rPr>
-                <w:sz w:val="20"/>
-                <w:szCs w:val="20"/>
-              </w:rPr>
-              <w:t>None</w:t>
-            </w:r>
           </w:p>
         </w:tc>
       </w:tr>
@@ -3392,7 +3541,7 @@
                 <w:sz w:val="20"/>
                 <w:szCs w:val="20"/>
               </w:rPr>
-              <w:t>12</w:t>
+              <w:t>13</w:t>
             </w:r>
           </w:p>
         </w:tc>
@@ -3412,7 +3561,7 @@
                 <w:sz w:val="20"/>
                 <w:szCs w:val="20"/>
               </w:rPr>
-              <w:t>Every activity can be accessed from somewhere within the application</w:t>
+              <w:t>Toolbar displays the correct name of the active activity</w:t>
             </w:r>
           </w:p>
         </w:tc>
@@ -3432,7 +3581,7 @@
                 <w:sz w:val="20"/>
                 <w:szCs w:val="20"/>
               </w:rPr>
-              <w:t>Any activity can be accessed while doing anything in the app, e.g. searching or viewing the options</w:t>
+              <w:t>Toolbar displays the correct text</w:t>
             </w:r>
           </w:p>
         </w:tc>
@@ -3447,6 +3596,27 @@
                 <w:szCs w:val="20"/>
               </w:rPr>
             </w:pPr>
+            <w:r>
+              <w:rPr>
+                <w:sz w:val="20"/>
+                <w:szCs w:val="20"/>
+              </w:rPr>
+              <w:t xml:space="preserve">The tool bar displays the correct text </w:t>
+            </w:r>
+            <w:r>
+              <w:rPr>
+                <w:sz w:val="20"/>
+                <w:szCs w:val="20"/>
+              </w:rPr>
+              <w:t>relating to</w:t>
+            </w:r>
+            <w:r>
+              <w:rPr>
+                <w:sz w:val="20"/>
+                <w:szCs w:val="20"/>
+              </w:rPr>
+              <w:t xml:space="preserve"> each activity</w:t>
+            </w:r>
           </w:p>
         </w:tc>
         <w:tc>
@@ -3460,6 +3630,13 @@
                 <w:szCs w:val="20"/>
               </w:rPr>
             </w:pPr>
+            <w:r>
+              <w:rPr>
+                <w:sz w:val="20"/>
+                <w:szCs w:val="20"/>
+              </w:rPr>
+              <w:t>None</w:t>
+            </w:r>
           </w:p>
         </w:tc>
       </w:tr>
@@ -3474,14 +3651,16 @@
               <w:rPr>
                 <w:sz w:val="20"/>
                 <w:szCs w:val="20"/>
-              </w:rPr>
-            </w:pPr>
-            <w:r>
-              <w:rPr>
-                <w:sz w:val="20"/>
-                <w:szCs w:val="20"/>
-              </w:rPr>
-              <w:t>13</w:t>
+                <w:highlight w:val="yellow"/>
+              </w:rPr>
+            </w:pPr>
+            <w:r>
+              <w:rPr>
+                <w:sz w:val="20"/>
+                <w:szCs w:val="20"/>
+                <w:highlight w:val="yellow"/>
+              </w:rPr>
+              <w:t>14</w:t>
             </w:r>
           </w:p>
         </w:tc>
@@ -3494,14 +3673,16 @@
               <w:rPr>
                 <w:sz w:val="20"/>
                 <w:szCs w:val="20"/>
-              </w:rPr>
-            </w:pPr>
-            <w:r>
-              <w:rPr>
-                <w:sz w:val="20"/>
-                <w:szCs w:val="20"/>
-              </w:rPr>
-              <w:t>Toolbar displays the correct name of the active activity</w:t>
+                <w:highlight w:val="yellow"/>
+              </w:rPr>
+            </w:pPr>
+            <w:r>
+              <w:rPr>
+                <w:sz w:val="20"/>
+                <w:szCs w:val="20"/>
+                <w:highlight w:val="yellow"/>
+              </w:rPr>
+              <w:t>All directions given to a room are accurate</w:t>
             </w:r>
           </w:p>
         </w:tc>
@@ -3514,14 +3695,16 @@
               <w:rPr>
                 <w:sz w:val="20"/>
                 <w:szCs w:val="20"/>
-              </w:rPr>
-            </w:pPr>
-            <w:r>
-              <w:rPr>
-                <w:sz w:val="20"/>
-                <w:szCs w:val="20"/>
-              </w:rPr>
-              <w:t>Toolbar displays the correct text</w:t>
+                <w:highlight w:val="yellow"/>
+              </w:rPr>
+            </w:pPr>
+            <w:r>
+              <w:rPr>
+                <w:sz w:val="20"/>
+                <w:szCs w:val="20"/>
+                <w:highlight w:val="yellow"/>
+              </w:rPr>
+              <w:t>Given room directions correctly lead you to the room</w:t>
             </w:r>
           </w:p>
         </w:tc>
@@ -3534,15 +3717,9 @@
               <w:rPr>
                 <w:sz w:val="20"/>
                 <w:szCs w:val="20"/>
-              </w:rPr>
-            </w:pPr>
-            <w:r>
-              <w:rPr>
-                <w:sz w:val="20"/>
-                <w:szCs w:val="20"/>
-              </w:rPr>
-              <w:t>The tool bar displays the correct text about each activity</w:t>
-            </w:r>
+                <w:highlight w:val="yellow"/>
+              </w:rPr>
+            </w:pPr>
           </w:p>
         </w:tc>
         <w:tc>
@@ -3554,15 +3731,9 @@
               <w:rPr>
                 <w:sz w:val="20"/>
                 <w:szCs w:val="20"/>
-              </w:rPr>
-            </w:pPr>
-            <w:r>
-              <w:rPr>
-                <w:sz w:val="20"/>
-                <w:szCs w:val="20"/>
-              </w:rPr>
-              <w:t>None</w:t>
-            </w:r>
+                <w:highlight w:val="yellow"/>
+              </w:rPr>
+            </w:pPr>
           </w:p>
         </w:tc>
       </w:tr>
@@ -3584,7 +3755,7 @@
                 <w:sz w:val="20"/>
                 <w:szCs w:val="20"/>
               </w:rPr>
-              <w:t>14</w:t>
+              <w:t>15</w:t>
             </w:r>
           </w:p>
         </w:tc>
@@ -3604,7 +3775,7 @@
                 <w:sz w:val="20"/>
                 <w:szCs w:val="20"/>
               </w:rPr>
-              <w:t>All directions given to a room are accurate</w:t>
+              <w:t>Where enabled, each activity displays content correctly in portrait mode</w:t>
             </w:r>
           </w:p>
         </w:tc>
@@ -3624,7 +3795,7 @@
                 <w:sz w:val="20"/>
                 <w:szCs w:val="20"/>
               </w:rPr>
-              <w:t>Given room directions correctly lead you to the room</w:t>
+              <w:t>Content does not look distorted or broken when viewing in portrait mode</w:t>
             </w:r>
           </w:p>
         </w:tc>
@@ -3639,6 +3810,13 @@
                 <w:szCs w:val="20"/>
               </w:rPr>
             </w:pPr>
+            <w:r>
+              <w:rPr>
+                <w:sz w:val="20"/>
+                <w:szCs w:val="20"/>
+              </w:rPr>
+              <w:t>All activities display correctly and sensibly in portrait mode</w:t>
+            </w:r>
           </w:p>
         </w:tc>
         <w:tc>
@@ -3652,6 +3830,13 @@
                 <w:szCs w:val="20"/>
               </w:rPr>
             </w:pPr>
+            <w:r>
+              <w:rPr>
+                <w:sz w:val="20"/>
+                <w:szCs w:val="20"/>
+              </w:rPr>
+              <w:t>None</w:t>
+            </w:r>
           </w:p>
         </w:tc>
       </w:tr>
@@ -3659,6 +3844,7 @@
         <w:tc>
           <w:tcPr>
             <w:tcW w:w="1408" w:type="dxa"/>
+            <w:shd w:val="clear" w:color="auto" w:fill="auto"/>
           </w:tcPr>
           <w:p>
             <w:pPr>
@@ -3673,87 +3859,99 @@
                 <w:sz w:val="20"/>
                 <w:szCs w:val="20"/>
               </w:rPr>
-              <w:t>15</w:t>
+              <w:lastRenderedPageBreak/>
+              <w:t>16</w:t>
             </w:r>
           </w:p>
         </w:tc>
         <w:tc>
           <w:tcPr>
             <w:tcW w:w="2186" w:type="dxa"/>
-          </w:tcPr>
-          <w:p>
-            <w:pPr>
-              <w:rPr>
-                <w:sz w:val="20"/>
-                <w:szCs w:val="20"/>
-              </w:rPr>
-            </w:pPr>
-            <w:r>
-              <w:rPr>
-                <w:sz w:val="20"/>
-                <w:szCs w:val="20"/>
-              </w:rPr>
-              <w:t>Where enabled, each activity displays content correctly in portrait mode</w:t>
+            <w:shd w:val="clear" w:color="auto" w:fill="auto"/>
+          </w:tcPr>
+          <w:p>
+            <w:pPr>
+              <w:rPr>
+                <w:sz w:val="20"/>
+                <w:szCs w:val="20"/>
+              </w:rPr>
+            </w:pPr>
+            <w:r>
+              <w:rPr>
+                <w:sz w:val="20"/>
+                <w:szCs w:val="20"/>
+              </w:rPr>
+              <w:t>Where enabled, each activity displays content correctly in landscape mode</w:t>
             </w:r>
           </w:p>
         </w:tc>
         <w:tc>
           <w:tcPr>
             <w:tcW w:w="1826" w:type="dxa"/>
-          </w:tcPr>
-          <w:p>
-            <w:pPr>
-              <w:rPr>
-                <w:sz w:val="20"/>
-                <w:szCs w:val="20"/>
-              </w:rPr>
-            </w:pPr>
-            <w:r>
-              <w:rPr>
-                <w:sz w:val="20"/>
-                <w:szCs w:val="20"/>
-              </w:rPr>
-              <w:t>Content does not look distorted or broken when viewing in portrait mode</w:t>
+            <w:shd w:val="clear" w:color="auto" w:fill="auto"/>
+          </w:tcPr>
+          <w:p>
+            <w:pPr>
+              <w:rPr>
+                <w:sz w:val="20"/>
+                <w:szCs w:val="20"/>
+              </w:rPr>
+            </w:pPr>
+            <w:r>
+              <w:rPr>
+                <w:sz w:val="20"/>
+                <w:szCs w:val="20"/>
+              </w:rPr>
+              <w:t>Content does not look distorted or broken when viewing in landscape mode</w:t>
             </w:r>
           </w:p>
         </w:tc>
         <w:tc>
           <w:tcPr>
             <w:tcW w:w="1795" w:type="dxa"/>
-          </w:tcPr>
-          <w:p>
-            <w:pPr>
-              <w:rPr>
-                <w:sz w:val="20"/>
-                <w:szCs w:val="20"/>
-              </w:rPr>
-            </w:pPr>
-            <w:r>
-              <w:rPr>
-                <w:sz w:val="20"/>
-                <w:szCs w:val="20"/>
-              </w:rPr>
-              <w:t>All activities display correctly and sensibly in portrait mode</w:t>
+            <w:shd w:val="clear" w:color="auto" w:fill="auto"/>
+          </w:tcPr>
+          <w:p>
+            <w:pPr>
+              <w:rPr>
+                <w:sz w:val="20"/>
+                <w:szCs w:val="20"/>
+              </w:rPr>
+            </w:pPr>
+            <w:r>
+              <w:rPr>
+                <w:sz w:val="20"/>
+                <w:szCs w:val="20"/>
+              </w:rPr>
+              <w:t>Fail, content looks distorted in some screens, especially the home page when in landscape mode</w:t>
             </w:r>
           </w:p>
         </w:tc>
         <w:tc>
           <w:tcPr>
             <w:tcW w:w="1801" w:type="dxa"/>
-          </w:tcPr>
-          <w:p>
-            <w:pPr>
-              <w:rPr>
-                <w:sz w:val="20"/>
-                <w:szCs w:val="20"/>
-              </w:rPr>
-            </w:pPr>
-            <w:r>
-              <w:rPr>
-                <w:sz w:val="20"/>
-                <w:szCs w:val="20"/>
-              </w:rPr>
-              <w:t>None</w:t>
+            <w:shd w:val="clear" w:color="auto" w:fill="auto"/>
+          </w:tcPr>
+          <w:p>
+            <w:pPr>
+              <w:rPr>
+                <w:sz w:val="20"/>
+                <w:szCs w:val="20"/>
+              </w:rPr>
+            </w:pPr>
+            <w:r>
+              <w:rPr>
+                <w:sz w:val="20"/>
+                <w:szCs w:val="20"/>
+              </w:rPr>
+              <w:t xml:space="preserve">We removed the landscape mode from the app as </w:t>
+            </w:r>
+            <w:r>
+              <w:rPr>
+                <w:sz w:val="20"/>
+                <w:szCs w:val="20"/>
+              </w:rPr>
+              <w:t>it was a redundant feature in the app</w:t>
             </w:r>
           </w:p>
         </w:tc>
@@ -3776,96 +3974,6 @@
                 <w:sz w:val="20"/>
                 <w:szCs w:val="20"/>
               </w:rPr>
-              <w:t>16</w:t>
-            </w:r>
-          </w:p>
-        </w:tc>
-        <w:tc>
-          <w:tcPr>
-            <w:tcW w:w="2186" w:type="dxa"/>
-          </w:tcPr>
-          <w:p>
-            <w:pPr>
-              <w:rPr>
-                <w:sz w:val="20"/>
-                <w:szCs w:val="20"/>
-              </w:rPr>
-            </w:pPr>
-            <w:r>
-              <w:rPr>
-                <w:sz w:val="20"/>
-                <w:szCs w:val="20"/>
-              </w:rPr>
-              <w:t>Where enabled, each activity displays content correctly in landscape mode</w:t>
-            </w:r>
-          </w:p>
-        </w:tc>
-        <w:tc>
-          <w:tcPr>
-            <w:tcW w:w="1826" w:type="dxa"/>
-          </w:tcPr>
-          <w:p>
-            <w:pPr>
-              <w:rPr>
-                <w:sz w:val="20"/>
-                <w:szCs w:val="20"/>
-              </w:rPr>
-            </w:pPr>
-            <w:r>
-              <w:rPr>
-                <w:sz w:val="20"/>
-                <w:szCs w:val="20"/>
-              </w:rPr>
-              <w:t>Content does not look distorted or broken when viewing in landscape mode</w:t>
-            </w:r>
-          </w:p>
-        </w:tc>
-        <w:tc>
-          <w:tcPr>
-            <w:tcW w:w="1795" w:type="dxa"/>
-          </w:tcPr>
-          <w:p>
-            <w:pPr>
-              <w:rPr>
-                <w:sz w:val="20"/>
-                <w:szCs w:val="20"/>
-              </w:rPr>
-            </w:pPr>
-          </w:p>
-        </w:tc>
-        <w:tc>
-          <w:tcPr>
-            <w:tcW w:w="1801" w:type="dxa"/>
-          </w:tcPr>
-          <w:p>
-            <w:pPr>
-              <w:rPr>
-                <w:sz w:val="20"/>
-                <w:szCs w:val="20"/>
-              </w:rPr>
-            </w:pPr>
-          </w:p>
-        </w:tc>
-      </w:tr>
-      <w:tr>
-        <w:tc>
-          <w:tcPr>
-            <w:tcW w:w="1408" w:type="dxa"/>
-          </w:tcPr>
-          <w:p>
-            <w:pPr>
-              <w:jc w:val="center"/>
-              <w:rPr>
-                <w:sz w:val="20"/>
-                <w:szCs w:val="20"/>
-              </w:rPr>
-            </w:pPr>
-            <w:r>
-              <w:rPr>
-                <w:sz w:val="20"/>
-                <w:szCs w:val="20"/>
-              </w:rPr>
-              <w:lastRenderedPageBreak/>
               <w:t>17</w:t>
             </w:r>
           </w:p>
@@ -4277,6 +4385,22 @@
       </w:r>
     </w:p>
   </w:comment>
+  <w:comment w:id="3" w:author="Titas Alvikas" w:date="2019-04-02T12:50:00Z" w:initials="TA">
+    <w:p>
+      <w:pPr>
+        <w:pStyle w:val="CommentText"/>
+      </w:pPr>
+      <w:r>
+        <w:rPr>
+          <w:rStyle w:val="CommentReference"/>
+        </w:rPr>
+        <w:annotationRef/>
+      </w:r>
+      <w:r>
+        <w:t>Note: on my LG K8 the app crashes after clicking on search icon in the get directions page</w:t>
+      </w:r>
+    </w:p>
+  </w:comment>
 </w:comments>
 </file>
 
@@ -4284,6 +4408,7 @@
 <w15:commentsEx xmlns:wpc="http://schemas.microsoft.com/office/word/2010/wordprocessingCanvas" xmlns:cx="http://schemas.microsoft.com/office/drawing/2014/chartex" xmlns:cx1="http://schemas.microsoft.com/office/drawing/2015/9/8/chartex" xmlns:cx2="http://schemas.microsoft.com/office/drawing/2015/10/21/chartex" xmlns:cx3="http://schemas.microsoft.com/office/drawing/2016/5/9/chartex" xmlns:cx4="http://schemas.microsoft.com/office/drawing/2016/5/10/chartex" xmlns:cx5="http://schemas.microsoft.com/office/drawing/2016/5/11/chartex" xmlns:cx6="http://schemas.microsoft.com/office/drawing/2016/5/12/chartex" xmlns:cx7="http://schemas.microsoft.com/office/drawing/2016/5/13/chartex" xmlns:cx8="http://schemas.microsoft.com/office/drawing/2016/5/14/chartex" xmlns:mc="http://schemas.openxmlformats.org/markup-compatibility/2006" xmlns:aink="http://schemas.microsoft.com/office/drawing/2016/ink" xmlns:am3d="http://schemas.microsoft.com/office/drawing/2017/model3d" xmlns:o="urn:schemas-microsoft-com:office:office" xmlns:r="http://schemas.openxmlformats.org/officeDocument/2006/relationships" xmlns:m="http://schemas.openxmlformats.org/officeDocument/2006/math" xmlns:v="urn:schemas-microsoft-com:vml" xmlns:wp14="http://schemas.microsoft.com/office/word/2010/wordprocessingDrawing" xmlns:wp="http://schemas.openxmlformats.org/drawingml/2006/wordprocessingDrawing" xmlns:w10="urn:schemas-microsoft-com:office:word" xmlns:w="http://schemas.openxmlformats.org/wordprocessingml/2006/main" xmlns:w14="http://schemas.microsoft.com/office/word/2010/wordml" xmlns:w15="http://schemas.microsoft.com/office/word/2012/wordml" xmlns:w16cid="http://schemas.microsoft.com/office/word/2016/wordml/cid" xmlns:w16se="http://schemas.microsoft.com/office/word/2015/wordml/symex" xmlns:wpg="http://schemas.microsoft.com/office/word/2010/wordprocessingGroup" xmlns:wpi="http://schemas.microsoft.com/office/word/2010/wordprocessingInk" xmlns:wne="http://schemas.microsoft.com/office/word/2006/wordml" xmlns:wps="http://schemas.microsoft.com/office/word/2010/wordprocessingShape" mc:Ignorable="w14 w15 w16se w16cid wp14">
   <w15:commentEx w15:paraId="47784093" w15:done="0"/>
   <w15:commentEx w15:paraId="55411B3D" w15:done="0"/>
+  <w15:commentEx w15:paraId="1447B73B" w15:done="0"/>
 </w15:commentsEx>
 </file>
 
@@ -4291,6 +4416,7 @@
 <w16cid:commentsIds xmlns:wpc="http://schemas.microsoft.com/office/word/2010/wordprocessingCanvas" xmlns:cx="http://schemas.microsoft.com/office/drawing/2014/chartex" xmlns:cx1="http://schemas.microsoft.com/office/drawing/2015/9/8/chartex" xmlns:cx2="http://schemas.microsoft.com/office/drawing/2015/10/21/chartex" xmlns:cx3="http://schemas.microsoft.com/office/drawing/2016/5/9/chartex" xmlns:cx4="http://schemas.microsoft.com/office/drawing/2016/5/10/chartex" xmlns:cx5="http://schemas.microsoft.com/office/drawing/2016/5/11/chartex" xmlns:cx6="http://schemas.microsoft.com/office/drawing/2016/5/12/chartex" xmlns:cx7="http://schemas.microsoft.com/office/drawing/2016/5/13/chartex" xmlns:cx8="http://schemas.microsoft.com/office/drawing/2016/5/14/chartex" xmlns:mc="http://schemas.openxmlformats.org/markup-compatibility/2006" xmlns:aink="http://schemas.microsoft.com/office/drawing/2016/ink" xmlns:am3d="http://schemas.microsoft.com/office/drawing/2017/model3d" xmlns:o="urn:schemas-microsoft-com:office:office" xmlns:r="http://schemas.openxmlformats.org/officeDocument/2006/relationships" xmlns:m="http://schemas.openxmlformats.org/officeDocument/2006/math" xmlns:v="urn:schemas-microsoft-com:vml" xmlns:wp14="http://schemas.microsoft.com/office/word/2010/wordprocessingDrawing" xmlns:wp="http://schemas.openxmlformats.org/drawingml/2006/wordprocessingDrawing" xmlns:w10="urn:schemas-microsoft-com:office:word" xmlns:w="http://schemas.openxmlformats.org/wordprocessingml/2006/main" xmlns:w14="http://schemas.microsoft.com/office/word/2010/wordml" xmlns:w15="http://schemas.microsoft.com/office/word/2012/wordml" xmlns:w16cid="http://schemas.microsoft.com/office/word/2016/wordml/cid" xmlns:w16se="http://schemas.microsoft.com/office/word/2015/wordml/symex" xmlns:wpg="http://schemas.microsoft.com/office/word/2010/wordprocessingGroup" xmlns:wpi="http://schemas.microsoft.com/office/word/2010/wordprocessingInk" xmlns:wne="http://schemas.microsoft.com/office/word/2006/wordml" xmlns:wps="http://schemas.microsoft.com/office/word/2010/wordprocessingShape" mc:Ignorable="w14 w15 w16se w16cid wp14">
   <w16cid:commentId w16cid:paraId="47784093" w16cid:durableId="20465DF9"/>
   <w16cid:commentId w16cid:paraId="55411B3D" w16cid:durableId="20465DFA"/>
+  <w16cid:commentId w16cid:paraId="1447B73B" w16cid:durableId="204DD919"/>
 </w16cid:commentsIds>
 </file>
 
@@ -6765,6 +6891,9 @@
 <w15:people xmlns:wpc="http://schemas.microsoft.com/office/word/2010/wordprocessingCanvas" xmlns:cx="http://schemas.microsoft.com/office/drawing/2014/chartex" xmlns:cx1="http://schemas.microsoft.com/office/drawing/2015/9/8/chartex" xmlns:cx2="http://schemas.microsoft.com/office/drawing/2015/10/21/chartex" xmlns:cx3="http://schemas.microsoft.com/office/drawing/2016/5/9/chartex" xmlns:cx4="http://schemas.microsoft.com/office/drawing/2016/5/10/chartex" xmlns:cx5="http://schemas.microsoft.com/office/drawing/2016/5/11/chartex" xmlns:cx6="http://schemas.microsoft.com/office/drawing/2016/5/12/chartex" xmlns:cx7="http://schemas.microsoft.com/office/drawing/2016/5/13/chartex" xmlns:cx8="http://schemas.microsoft.com/office/drawing/2016/5/14/chartex" xmlns:mc="http://schemas.openxmlformats.org/markup-compatibility/2006" xmlns:aink="http://schemas.microsoft.com/office/drawing/2016/ink" xmlns:am3d="http://schemas.microsoft.com/office/drawing/2017/model3d" xmlns:o="urn:schemas-microsoft-com:office:office" xmlns:r="http://schemas.openxmlformats.org/officeDocument/2006/relationships" xmlns:m="http://schemas.openxmlformats.org/officeDocument/2006/math" xmlns:v="urn:schemas-microsoft-com:vml" xmlns:wp14="http://schemas.microsoft.com/office/word/2010/wordprocessingDrawing" xmlns:wp="http://schemas.openxmlformats.org/drawingml/2006/wordprocessingDrawing" xmlns:w10="urn:schemas-microsoft-com:office:word" xmlns:w="http://schemas.openxmlformats.org/wordprocessingml/2006/main" xmlns:w14="http://schemas.microsoft.com/office/word/2010/wordml" xmlns:w15="http://schemas.microsoft.com/office/word/2012/wordml" xmlns:w16cid="http://schemas.microsoft.com/office/word/2016/wordml/cid" xmlns:w16se="http://schemas.microsoft.com/office/word/2015/wordml/symex" xmlns:wpg="http://schemas.microsoft.com/office/word/2010/wordprocessingGroup" xmlns:wpi="http://schemas.microsoft.com/office/word/2010/wordprocessingInk" xmlns:wne="http://schemas.microsoft.com/office/word/2006/wordml" xmlns:wps="http://schemas.microsoft.com/office/word/2010/wordprocessingShape" mc:Ignorable="w14 w15 w16se w16cid wp14">
   <w15:person w15:author="Titas Alvikas (Student)">
     <w15:presenceInfo w15:providerId="AD" w15:userId="S-1-5-21-1417001333-839522115-1801674531-399835"/>
+  </w15:person>
+  <w15:person w15:author="Titas Alvikas">
+    <w15:presenceInfo w15:providerId="Windows Live" w15:userId="68cc902ba3a08aba"/>
   </w15:person>
 </w15:people>
 </file>

</xml_diff>

<commit_message>
Continued testing with usability
</commit_message>
<xml_diff>
--- a/Test Plan.docx
+++ b/Test Plan.docx
@@ -1652,6 +1652,7 @@
                 <w:highlight w:val="yellow"/>
               </w:rPr>
             </w:pPr>
+            <w:commentRangeStart w:id="2"/>
             <w:r>
               <w:rPr>
                 <w:sz w:val="20"/>
@@ -1730,6 +1731,7 @@
             </w:r>
           </w:p>
         </w:tc>
+        <w:commentRangeEnd w:id="2"/>
         <w:tc>
           <w:tcPr>
             <w:tcW w:w="1795" w:type="dxa"/>
@@ -1742,6 +1744,12 @@
                 <w:highlight w:val="yellow"/>
               </w:rPr>
             </w:pPr>
+            <w:r>
+              <w:rPr>
+                <w:rStyle w:val="CommentReference"/>
+              </w:rPr>
+              <w:commentReference w:id="2"/>
+            </w:r>
           </w:p>
         </w:tc>
         <w:tc>
@@ -2305,8 +2313,6 @@
               </w:rPr>
               <w:t>None</w:t>
             </w:r>
-            <w:bookmarkStart w:id="2" w:name="_GoBack"/>
-            <w:bookmarkEnd w:id="2"/>
           </w:p>
         </w:tc>
       </w:tr>
@@ -3291,6 +3297,35 @@
                 <w:szCs w:val="20"/>
               </w:rPr>
             </w:pPr>
+            <w:commentRangeStart w:id="3"/>
+            <w:r>
+              <w:rPr>
+                <w:sz w:val="20"/>
+                <w:szCs w:val="20"/>
+              </w:rPr>
+              <w:t xml:space="preserve">The app has been tested </w:t>
+            </w:r>
+            <w:r>
+              <w:rPr>
+                <w:sz w:val="20"/>
+                <w:szCs w:val="20"/>
+              </w:rPr>
+              <w:t xml:space="preserve">by a different user from our team and they have </w:t>
+            </w:r>
+            <w:r>
+              <w:rPr>
+                <w:sz w:val="20"/>
+                <w:szCs w:val="20"/>
+              </w:rPr>
+              <w:t>confirmed that our app is usable for them</w:t>
+            </w:r>
+            <w:commentRangeEnd w:id="3"/>
+            <w:r>
+              <w:rPr>
+                <w:rStyle w:val="CommentReference"/>
+              </w:rPr>
+              <w:commentReference w:id="3"/>
+            </w:r>
           </w:p>
         </w:tc>
         <w:tc>
@@ -3304,6 +3339,15 @@
                 <w:szCs w:val="20"/>
               </w:rPr>
             </w:pPr>
+            <w:r>
+              <w:rPr>
+                <w:sz w:val="20"/>
+                <w:szCs w:val="20"/>
+              </w:rPr>
+              <w:t>None</w:t>
+            </w:r>
+            <w:bookmarkStart w:id="4" w:name="_GoBack"/>
+            <w:bookmarkEnd w:id="4"/>
           </w:p>
         </w:tc>
       </w:tr>
@@ -3490,7 +3534,7 @@
                 <w:szCs w:val="20"/>
               </w:rPr>
             </w:pPr>
-            <w:commentRangeStart w:id="3"/>
+            <w:commentRangeStart w:id="5"/>
             <w:r>
               <w:rPr>
                 <w:sz w:val="20"/>
@@ -3499,13 +3543,13 @@
               </w:rPr>
               <w:t>Any activity can successfully be accessed from all screens of the app</w:t>
             </w:r>
-            <w:commentRangeEnd w:id="3"/>
+            <w:commentRangeEnd w:id="5"/>
             <w:r>
               <w:rPr>
                 <w:rStyle w:val="CommentReference"/>
                 <w:highlight w:val="red"/>
               </w:rPr>
-              <w:commentReference w:id="3"/>
+              <w:commentReference w:id="5"/>
             </w:r>
           </w:p>
         </w:tc>
@@ -4385,7 +4429,54 @@
       </w:r>
     </w:p>
   </w:comment>
-  <w:comment w:id="3" w:author="Titas Alvikas" w:date="2019-04-02T12:50:00Z" w:initials="TA">
+  <w:comment w:id="2" w:author="Titas Alvikas" w:date="2019-04-03T09:00:00Z" w:initials="TA">
+    <w:p>
+      <w:pPr>
+        <w:pStyle w:val="CommentText"/>
+      </w:pPr>
+      <w:r>
+        <w:rPr>
+          <w:rStyle w:val="CommentReference"/>
+        </w:rPr>
+        <w:annotationRef/>
+      </w:r>
+      <w:r>
+        <w:rPr>
+          <w:rStyle w:val="CommentReference"/>
+        </w:rPr>
+        <w:t xml:space="preserve">Note: </w:t>
+      </w:r>
+      <w:r>
+        <w:rPr>
+          <w:rStyle w:val="CommentReference"/>
+        </w:rPr>
+        <w:t xml:space="preserve">the get directions </w:t>
+      </w:r>
+      <w:r>
+        <w:rPr>
+          <w:rStyle w:val="CommentReference"/>
+        </w:rPr>
+        <w:t>page is not yet fully implemented</w:t>
+      </w:r>
+    </w:p>
+  </w:comment>
+  <w:comment w:id="3" w:author="Titas Alvikas" w:date="2019-04-03T11:40:00Z" w:initials="TA">
+    <w:p>
+      <w:pPr>
+        <w:pStyle w:val="CommentText"/>
+      </w:pPr>
+      <w:r>
+        <w:rPr>
+          <w:rStyle w:val="CommentReference"/>
+        </w:rPr>
+        <w:annotationRef/>
+      </w:r>
+      <w:r>
+        <w:t>Could get more people to use the app and inside the USB</w:t>
+      </w:r>
+    </w:p>
+  </w:comment>
+  <w:comment w:id="5" w:author="Titas Alvikas" w:date="2019-04-02T12:50:00Z" w:initials="TA">
     <w:p>
       <w:pPr>
         <w:pStyle w:val="CommentText"/>
@@ -4408,6 +4499,8 @@
 <w15:commentsEx xmlns:wpc="http://schemas.microsoft.com/office/word/2010/wordprocessingCanvas" xmlns:cx="http://schemas.microsoft.com/office/drawing/2014/chartex" xmlns:cx1="http://schemas.microsoft.com/office/drawing/2015/9/8/chartex" xmlns:cx2="http://schemas.microsoft.com/office/drawing/2015/10/21/chartex" xmlns:cx3="http://schemas.microsoft.com/office/drawing/2016/5/9/chartex" xmlns:cx4="http://schemas.microsoft.com/office/drawing/2016/5/10/chartex" xmlns:cx5="http://schemas.microsoft.com/office/drawing/2016/5/11/chartex" xmlns:cx6="http://schemas.microsoft.com/office/drawing/2016/5/12/chartex" xmlns:cx7="http://schemas.microsoft.com/office/drawing/2016/5/13/chartex" xmlns:cx8="http://schemas.microsoft.com/office/drawing/2016/5/14/chartex" xmlns:mc="http://schemas.openxmlformats.org/markup-compatibility/2006" xmlns:aink="http://schemas.microsoft.com/office/drawing/2016/ink" xmlns:am3d="http://schemas.microsoft.com/office/drawing/2017/model3d" xmlns:o="urn:schemas-microsoft-com:office:office" xmlns:r="http://schemas.openxmlformats.org/officeDocument/2006/relationships" xmlns:m="http://schemas.openxmlformats.org/officeDocument/2006/math" xmlns:v="urn:schemas-microsoft-com:vml" xmlns:wp14="http://schemas.microsoft.com/office/word/2010/wordprocessingDrawing" xmlns:wp="http://schemas.openxmlformats.org/drawingml/2006/wordprocessingDrawing" xmlns:w10="urn:schemas-microsoft-com:office:word" xmlns:w="http://schemas.openxmlformats.org/wordprocessingml/2006/main" xmlns:w14="http://schemas.microsoft.com/office/word/2010/wordml" xmlns:w15="http://schemas.microsoft.com/office/word/2012/wordml" xmlns:w16cid="http://schemas.microsoft.com/office/word/2016/wordml/cid" xmlns:w16se="http://schemas.microsoft.com/office/word/2015/wordml/symex" xmlns:wpg="http://schemas.microsoft.com/office/word/2010/wordprocessingGroup" xmlns:wpi="http://schemas.microsoft.com/office/word/2010/wordprocessingInk" xmlns:wne="http://schemas.microsoft.com/office/word/2006/wordml" xmlns:wps="http://schemas.microsoft.com/office/word/2010/wordprocessingShape" mc:Ignorable="w14 w15 w16se w16cid wp14">
   <w15:commentEx w15:paraId="47784093" w15:done="0"/>
   <w15:commentEx w15:paraId="55411B3D" w15:done="0"/>
+  <w15:commentEx w15:paraId="514FD637" w15:done="0"/>
+  <w15:commentEx w15:paraId="3E4FE280" w15:done="0"/>
   <w15:commentEx w15:paraId="1447B73B" w15:done="0"/>
 </w15:commentsEx>
 </file>
@@ -4416,6 +4509,8 @@
 <w16cid:commentsIds xmlns:wpc="http://schemas.microsoft.com/office/word/2010/wordprocessingCanvas" xmlns:cx="http://schemas.microsoft.com/office/drawing/2014/chartex" xmlns:cx1="http://schemas.microsoft.com/office/drawing/2015/9/8/chartex" xmlns:cx2="http://schemas.microsoft.com/office/drawing/2015/10/21/chartex" xmlns:cx3="http://schemas.microsoft.com/office/drawing/2016/5/9/chartex" xmlns:cx4="http://schemas.microsoft.com/office/drawing/2016/5/10/chartex" xmlns:cx5="http://schemas.microsoft.com/office/drawing/2016/5/11/chartex" xmlns:cx6="http://schemas.microsoft.com/office/drawing/2016/5/12/chartex" xmlns:cx7="http://schemas.microsoft.com/office/drawing/2016/5/13/chartex" xmlns:cx8="http://schemas.microsoft.com/office/drawing/2016/5/14/chartex" xmlns:mc="http://schemas.openxmlformats.org/markup-compatibility/2006" xmlns:aink="http://schemas.microsoft.com/office/drawing/2016/ink" xmlns:am3d="http://schemas.microsoft.com/office/drawing/2017/model3d" xmlns:o="urn:schemas-microsoft-com:office:office" xmlns:r="http://schemas.openxmlformats.org/officeDocument/2006/relationships" xmlns:m="http://schemas.openxmlformats.org/officeDocument/2006/math" xmlns:v="urn:schemas-microsoft-com:vml" xmlns:wp14="http://schemas.microsoft.com/office/word/2010/wordprocessingDrawing" xmlns:wp="http://schemas.openxmlformats.org/drawingml/2006/wordprocessingDrawing" xmlns:w10="urn:schemas-microsoft-com:office:word" xmlns:w="http://schemas.openxmlformats.org/wordprocessingml/2006/main" xmlns:w14="http://schemas.microsoft.com/office/word/2010/wordml" xmlns:w15="http://schemas.microsoft.com/office/word/2012/wordml" xmlns:w16cid="http://schemas.microsoft.com/office/word/2016/wordml/cid" xmlns:w16se="http://schemas.microsoft.com/office/word/2015/wordml/symex" xmlns:wpg="http://schemas.microsoft.com/office/word/2010/wordprocessingGroup" xmlns:wpi="http://schemas.microsoft.com/office/word/2010/wordprocessingInk" xmlns:wne="http://schemas.microsoft.com/office/word/2006/wordml" xmlns:wps="http://schemas.microsoft.com/office/word/2010/wordprocessingShape" mc:Ignorable="w14 w15 w16se w16cid wp14">
   <w16cid:commentId w16cid:paraId="47784093" w16cid:durableId="20465DF9"/>
   <w16cid:commentId w16cid:paraId="55411B3D" w16cid:durableId="20465DFA"/>
+  <w16cid:commentId w16cid:paraId="514FD637" w16cid:durableId="204EF4A6"/>
+  <w16cid:commentId w16cid:paraId="3E4FE280" w16cid:durableId="204F1A26"/>
   <w16cid:commentId w16cid:paraId="1447B73B" w16cid:durableId="204DD919"/>
 </w16cid:commentsIds>
 </file>

</xml_diff>

<commit_message>
Continued with testing, finishing off most tests
</commit_message>
<xml_diff>
--- a/Test Plan.docx
+++ b/Test Plan.docx
@@ -1105,6 +1105,20 @@
                 <w:szCs w:val="20"/>
               </w:rPr>
             </w:pPr>
+            <w:r>
+              <w:rPr>
+                <w:sz w:val="20"/>
+                <w:szCs w:val="20"/>
+              </w:rPr>
+              <w:t xml:space="preserve">In the end, we decided </w:t>
+            </w:r>
+            <w:r>
+              <w:rPr>
+                <w:sz w:val="20"/>
+                <w:szCs w:val="20"/>
+              </w:rPr>
+              <w:t>not to implement a loading screen on the app</w:t>
+            </w:r>
           </w:p>
         </w:tc>
       </w:tr>
@@ -1372,7 +1386,15 @@
                 <w:sz w:val="20"/>
                 <w:szCs w:val="20"/>
               </w:rPr>
-              <w:t>Notification bar should be transparent when navigation drawer is opened</w:t>
+              <w:t xml:space="preserve">Notification bar should be transparent when navigation drawer </w:t>
+            </w:r>
+            <w:r>
+              <w:rPr>
+                <w:sz w:val="20"/>
+                <w:szCs w:val="20"/>
+              </w:rPr>
+              <w:lastRenderedPageBreak/>
+              <w:t>is opened</w:t>
             </w:r>
           </w:p>
         </w:tc>
@@ -1392,6 +1414,7 @@
                 <w:sz w:val="20"/>
                 <w:szCs w:val="20"/>
               </w:rPr>
+              <w:lastRenderedPageBreak/>
               <w:t>Notification bar is notably transparent</w:t>
             </w:r>
           </w:p>
@@ -1435,7 +1458,6 @@
                 <w:sz w:val="20"/>
                 <w:szCs w:val="20"/>
               </w:rPr>
-              <w:lastRenderedPageBreak/>
               <w:t>4</w:t>
             </w:r>
             <w:r>
@@ -1498,6 +1520,20 @@
                 <w:szCs w:val="20"/>
               </w:rPr>
             </w:pPr>
+            <w:r>
+              <w:rPr>
+                <w:sz w:val="20"/>
+                <w:szCs w:val="20"/>
+              </w:rPr>
+              <w:t>Text size is changed app</w:t>
+            </w:r>
+            <w:r>
+              <w:rPr>
+                <w:sz w:val="20"/>
+                <w:szCs w:val="20"/>
+              </w:rPr>
+              <w:t>ropriately from a slider menu</w:t>
+            </w:r>
           </w:p>
         </w:tc>
         <w:tc>
@@ -1511,6 +1547,13 @@
                 <w:szCs w:val="20"/>
               </w:rPr>
             </w:pPr>
+            <w:r>
+              <w:rPr>
+                <w:sz w:val="20"/>
+                <w:szCs w:val="20"/>
+              </w:rPr>
+              <w:t>None</w:t>
+            </w:r>
           </w:p>
         </w:tc>
       </w:tr>
@@ -1649,107 +1692,90 @@
               <w:rPr>
                 <w:sz w:val="20"/>
                 <w:szCs w:val="20"/>
+              </w:rPr>
+            </w:pPr>
+            <w:r>
+              <w:rPr>
+                <w:sz w:val="20"/>
+                <w:szCs w:val="20"/>
+              </w:rPr>
+              <w:t>5.</w:t>
+            </w:r>
+            <w:r>
+              <w:rPr>
+                <w:sz w:val="20"/>
+                <w:szCs w:val="20"/>
+              </w:rPr>
+              <w:t>1</w:t>
+            </w:r>
+          </w:p>
+        </w:tc>
+        <w:tc>
+          <w:tcPr>
+            <w:tcW w:w="2186" w:type="dxa"/>
+          </w:tcPr>
+          <w:p>
+            <w:pPr>
+              <w:rPr>
+                <w:sz w:val="20"/>
+                <w:szCs w:val="20"/>
+              </w:rPr>
+            </w:pPr>
+            <w:r>
+              <w:rPr>
+                <w:sz w:val="20"/>
+                <w:szCs w:val="20"/>
+              </w:rPr>
+              <w:t>Get directions for all tutor rooms using search</w:t>
+            </w:r>
+            <w:r>
+              <w:rPr>
+                <w:sz w:val="20"/>
+                <w:szCs w:val="20"/>
+              </w:rPr>
+              <w:t xml:space="preserve"> </w:t>
+            </w:r>
+            <w:r>
+              <w:rPr>
+                <w:sz w:val="20"/>
+                <w:szCs w:val="20"/>
+              </w:rPr>
+              <w:t>(using stairs and elevator)</w:t>
+            </w:r>
+          </w:p>
+        </w:tc>
+        <w:tc>
+          <w:tcPr>
+            <w:tcW w:w="1826" w:type="dxa"/>
+          </w:tcPr>
+          <w:p>
+            <w:pPr>
+              <w:rPr>
+                <w:sz w:val="20"/>
+                <w:szCs w:val="20"/>
+              </w:rPr>
+            </w:pPr>
+            <w:r>
+              <w:rPr>
+                <w:sz w:val="20"/>
+                <w:szCs w:val="20"/>
+              </w:rPr>
+              <w:t>Text of directions to rooms should display on the same screen</w:t>
+            </w:r>
+          </w:p>
+        </w:tc>
+        <w:tc>
+          <w:tcPr>
+            <w:tcW w:w="1795" w:type="dxa"/>
+          </w:tcPr>
+          <w:p>
+            <w:pPr>
+              <w:rPr>
+                <w:sz w:val="20"/>
+                <w:szCs w:val="20"/>
                 <w:highlight w:val="yellow"/>
               </w:rPr>
             </w:pPr>
-            <w:commentRangeStart w:id="2"/>
-            <w:r>
-              <w:rPr>
-                <w:sz w:val="20"/>
-                <w:szCs w:val="20"/>
-                <w:highlight w:val="yellow"/>
-              </w:rPr>
-              <w:t>5.</w:t>
-            </w:r>
-            <w:r>
-              <w:rPr>
-                <w:sz w:val="20"/>
-                <w:szCs w:val="20"/>
-                <w:highlight w:val="yellow"/>
-              </w:rPr>
-              <w:t>1</w:t>
-            </w:r>
-          </w:p>
-        </w:tc>
-        <w:tc>
-          <w:tcPr>
-            <w:tcW w:w="2186" w:type="dxa"/>
-          </w:tcPr>
-          <w:p>
-            <w:pPr>
-              <w:rPr>
-                <w:sz w:val="20"/>
-                <w:szCs w:val="20"/>
-                <w:highlight w:val="yellow"/>
-              </w:rPr>
-            </w:pPr>
-            <w:r>
-              <w:rPr>
-                <w:sz w:val="20"/>
-                <w:szCs w:val="20"/>
-                <w:highlight w:val="yellow"/>
-              </w:rPr>
-              <w:t>Get directions for all tutor rooms using search</w:t>
-            </w:r>
-            <w:r>
-              <w:rPr>
-                <w:sz w:val="20"/>
-                <w:szCs w:val="20"/>
-                <w:highlight w:val="yellow"/>
-              </w:rPr>
-              <w:t xml:space="preserve"> </w:t>
-            </w:r>
-            <w:r>
-              <w:rPr>
-                <w:sz w:val="20"/>
-                <w:szCs w:val="20"/>
-                <w:highlight w:val="yellow"/>
-              </w:rPr>
-              <w:t>(using stairs and elevator)</w:t>
-            </w:r>
-          </w:p>
-        </w:tc>
-        <w:tc>
-          <w:tcPr>
-            <w:tcW w:w="1826" w:type="dxa"/>
-          </w:tcPr>
-          <w:p>
-            <w:pPr>
-              <w:rPr>
-                <w:sz w:val="20"/>
-                <w:szCs w:val="20"/>
-                <w:highlight w:val="yellow"/>
-              </w:rPr>
-            </w:pPr>
-            <w:r>
-              <w:rPr>
-                <w:sz w:val="20"/>
-                <w:szCs w:val="20"/>
-                <w:highlight w:val="yellow"/>
-              </w:rPr>
-              <w:t>Text of directions to rooms should display on the same screen</w:t>
-            </w:r>
-          </w:p>
-        </w:tc>
-        <w:commentRangeEnd w:id="2"/>
-        <w:tc>
-          <w:tcPr>
-            <w:tcW w:w="1795" w:type="dxa"/>
-          </w:tcPr>
-          <w:p>
-            <w:pPr>
-              <w:rPr>
-                <w:sz w:val="20"/>
-                <w:szCs w:val="20"/>
-                <w:highlight w:val="yellow"/>
-              </w:rPr>
-            </w:pPr>
-            <w:r>
-              <w:rPr>
-                <w:rStyle w:val="CommentReference"/>
-              </w:rPr>
-              <w:commentReference w:id="2"/>
-            </w:r>
           </w:p>
         </w:tc>
         <w:tc>
@@ -1778,14 +1804,12 @@
               <w:rPr>
                 <w:sz w:val="20"/>
                 <w:szCs w:val="20"/>
-                <w:highlight w:val="yellow"/>
-              </w:rPr>
-            </w:pPr>
-            <w:r>
-              <w:rPr>
-                <w:sz w:val="20"/>
-                <w:szCs w:val="20"/>
-                <w:highlight w:val="yellow"/>
+              </w:rPr>
+            </w:pPr>
+            <w:r>
+              <w:rPr>
+                <w:sz w:val="20"/>
+                <w:szCs w:val="20"/>
               </w:rPr>
               <w:t>5.</w:t>
             </w:r>
@@ -1793,7 +1817,6 @@
               <w:rPr>
                 <w:sz w:val="20"/>
                 <w:szCs w:val="20"/>
-                <w:highlight w:val="yellow"/>
               </w:rPr>
               <w:t>2</w:t>
             </w:r>
@@ -1808,14 +1831,12 @@
               <w:rPr>
                 <w:sz w:val="20"/>
                 <w:szCs w:val="20"/>
-                <w:highlight w:val="yellow"/>
-              </w:rPr>
-            </w:pPr>
-            <w:r>
-              <w:rPr>
-                <w:sz w:val="20"/>
-                <w:szCs w:val="20"/>
-                <w:highlight w:val="yellow"/>
+              </w:rPr>
+            </w:pPr>
+            <w:r>
+              <w:rPr>
+                <w:sz w:val="20"/>
+                <w:szCs w:val="20"/>
               </w:rPr>
               <w:t>Get directions for all study spaces using search</w:t>
             </w:r>
@@ -1823,7 +1844,6 @@
               <w:rPr>
                 <w:sz w:val="20"/>
                 <w:szCs w:val="20"/>
-                <w:highlight w:val="yellow"/>
               </w:rPr>
               <w:t xml:space="preserve"> (using stairs and elevator)</w:t>
             </w:r>
@@ -1838,14 +1858,12 @@
               <w:rPr>
                 <w:sz w:val="20"/>
                 <w:szCs w:val="20"/>
-                <w:highlight w:val="yellow"/>
-              </w:rPr>
-            </w:pPr>
-            <w:r>
-              <w:rPr>
-                <w:sz w:val="20"/>
-                <w:szCs w:val="20"/>
-                <w:highlight w:val="yellow"/>
+              </w:rPr>
+            </w:pPr>
+            <w:r>
+              <w:rPr>
+                <w:sz w:val="20"/>
+                <w:szCs w:val="20"/>
               </w:rPr>
               <w:t>Text of directions to study spaces should display on the screen</w:t>
             </w:r>
@@ -1891,14 +1909,12 @@
               <w:rPr>
                 <w:sz w:val="20"/>
                 <w:szCs w:val="20"/>
-                <w:highlight w:val="yellow"/>
-              </w:rPr>
-            </w:pPr>
-            <w:r>
-              <w:rPr>
-                <w:sz w:val="20"/>
-                <w:szCs w:val="20"/>
-                <w:highlight w:val="yellow"/>
+              </w:rPr>
+            </w:pPr>
+            <w:r>
+              <w:rPr>
+                <w:sz w:val="20"/>
+                <w:szCs w:val="20"/>
               </w:rPr>
               <w:t>5.</w:t>
             </w:r>
@@ -1906,7 +1922,6 @@
               <w:rPr>
                 <w:sz w:val="20"/>
                 <w:szCs w:val="20"/>
-                <w:highlight w:val="yellow"/>
               </w:rPr>
               <w:t>3</w:t>
             </w:r>
@@ -1921,14 +1936,12 @@
               <w:rPr>
                 <w:sz w:val="20"/>
                 <w:szCs w:val="20"/>
-                <w:highlight w:val="yellow"/>
-              </w:rPr>
-            </w:pPr>
-            <w:r>
-              <w:rPr>
-                <w:sz w:val="20"/>
-                <w:szCs w:val="20"/>
-                <w:highlight w:val="yellow"/>
+              </w:rPr>
+            </w:pPr>
+            <w:r>
+              <w:rPr>
+                <w:sz w:val="20"/>
+                <w:szCs w:val="20"/>
               </w:rPr>
               <w:t>Get directions for lecture theatre and flat floor teaching rooms using search</w:t>
             </w:r>
@@ -1936,7 +1949,6 @@
               <w:rPr>
                 <w:sz w:val="20"/>
                 <w:szCs w:val="20"/>
-                <w:highlight w:val="yellow"/>
               </w:rPr>
               <w:t xml:space="preserve"> (using stairs and elevator)</w:t>
             </w:r>
@@ -1951,14 +1963,12 @@
               <w:rPr>
                 <w:sz w:val="20"/>
                 <w:szCs w:val="20"/>
-                <w:highlight w:val="yellow"/>
-              </w:rPr>
-            </w:pPr>
-            <w:r>
-              <w:rPr>
-                <w:sz w:val="20"/>
-                <w:szCs w:val="20"/>
-                <w:highlight w:val="yellow"/>
+              </w:rPr>
+            </w:pPr>
+            <w:r>
+              <w:rPr>
+                <w:sz w:val="20"/>
+                <w:szCs w:val="20"/>
               </w:rPr>
               <w:t>Text of directions to rooms should display on the screen</w:t>
             </w:r>
@@ -2697,6 +2707,7 @@
                 <w:sz w:val="20"/>
                 <w:szCs w:val="20"/>
               </w:rPr>
+              <w:lastRenderedPageBreak/>
               <w:t>7.1</w:t>
             </w:r>
           </w:p>
@@ -2737,15 +2748,7 @@
                 <w:sz w:val="20"/>
                 <w:szCs w:val="20"/>
               </w:rPr>
-              <w:t xml:space="preserve">Floor plan with a darkened </w:t>
-            </w:r>
-            <w:r>
-              <w:rPr>
-                <w:sz w:val="20"/>
-                <w:szCs w:val="20"/>
-              </w:rPr>
-              <w:lastRenderedPageBreak/>
-              <w:t>background of the screen should display</w:t>
+              <w:t>Floor plan with a darkened background of the screen should display</w:t>
             </w:r>
           </w:p>
         </w:tc>
@@ -2760,6 +2763,43 @@
                 <w:szCs w:val="20"/>
               </w:rPr>
             </w:pPr>
+            <w:r>
+              <w:rPr>
+                <w:sz w:val="20"/>
+                <w:szCs w:val="20"/>
+              </w:rPr>
+              <w:t xml:space="preserve">Floor plan </w:t>
+            </w:r>
+            <w:r>
+              <w:rPr>
+                <w:sz w:val="20"/>
+                <w:szCs w:val="20"/>
+              </w:rPr>
+              <w:t>is displayed as an image</w:t>
+            </w:r>
+            <w:r>
+              <w:rPr>
+                <w:sz w:val="20"/>
+                <w:szCs w:val="20"/>
+              </w:rPr>
+              <w:t xml:space="preserve"> </w:t>
+            </w:r>
+            <w:r>
+              <w:rPr>
+                <w:sz w:val="20"/>
+                <w:szCs w:val="20"/>
+              </w:rPr>
+              <w:t>as intend</w:t>
+            </w:r>
+            <w:bookmarkStart w:id="2" w:name="_GoBack"/>
+            <w:bookmarkEnd w:id="2"/>
+            <w:r>
+              <w:rPr>
+                <w:sz w:val="20"/>
+                <w:szCs w:val="20"/>
+              </w:rPr>
+              <w:t>ed</w:t>
+            </w:r>
           </w:p>
         </w:tc>
         <w:tc>
@@ -2773,6 +2813,27 @@
                 <w:szCs w:val="20"/>
               </w:rPr>
             </w:pPr>
+            <w:r>
+              <w:rPr>
+                <w:sz w:val="20"/>
+                <w:szCs w:val="20"/>
+              </w:rPr>
+              <w:t xml:space="preserve">We </w:t>
+            </w:r>
+            <w:r>
+              <w:rPr>
+                <w:sz w:val="20"/>
+                <w:szCs w:val="20"/>
+              </w:rPr>
+              <w:t xml:space="preserve">improved the RAM usage on this feature and other screens </w:t>
+            </w:r>
+            <w:r>
+              <w:rPr>
+                <w:sz w:val="20"/>
+                <w:szCs w:val="20"/>
+              </w:rPr>
+              <w:t>in order to make it run more efficiently</w:t>
+            </w:r>
           </w:p>
         </w:tc>
       </w:tr>
@@ -2850,6 +2911,13 @@
                 <w:szCs w:val="20"/>
               </w:rPr>
             </w:pPr>
+            <w:r>
+              <w:rPr>
+                <w:sz w:val="20"/>
+                <w:szCs w:val="20"/>
+              </w:rPr>
+              <w:t>The relevant floor map is displayed for each floor</w:t>
+            </w:r>
           </w:p>
         </w:tc>
         <w:tc>
@@ -2863,6 +2931,13 @@
                 <w:szCs w:val="20"/>
               </w:rPr>
             </w:pPr>
+            <w:r>
+              <w:rPr>
+                <w:sz w:val="20"/>
+                <w:szCs w:val="20"/>
+              </w:rPr>
+              <w:t>None</w:t>
+            </w:r>
           </w:p>
         </w:tc>
       </w:tr>
@@ -3346,8 +3421,6 @@
               </w:rPr>
               <w:t>None</w:t>
             </w:r>
-            <w:bookmarkStart w:id="4" w:name="_GoBack"/>
-            <w:bookmarkEnd w:id="4"/>
           </w:p>
         </w:tc>
       </w:tr>
@@ -3534,23 +3607,13 @@
                 <w:szCs w:val="20"/>
               </w:rPr>
             </w:pPr>
-            <w:commentRangeStart w:id="5"/>
-            <w:r>
-              <w:rPr>
-                <w:sz w:val="20"/>
-                <w:szCs w:val="20"/>
-                <w:highlight w:val="red"/>
+            <w:r>
+              <w:rPr>
+                <w:sz w:val="20"/>
+                <w:szCs w:val="20"/>
               </w:rPr>
               <w:t>Any activity can successfully be accessed from all screens of the app</w:t>
             </w:r>
-            <w:commentRangeEnd w:id="5"/>
-            <w:r>
-              <w:rPr>
-                <w:rStyle w:val="CommentReference"/>
-                <w:highlight w:val="red"/>
-              </w:rPr>
-              <w:commentReference w:id="5"/>
-            </w:r>
           </w:p>
         </w:tc>
         <w:tc>
@@ -3564,6 +3627,13 @@
                 <w:szCs w:val="20"/>
               </w:rPr>
             </w:pPr>
+            <w:r>
+              <w:rPr>
+                <w:sz w:val="20"/>
+                <w:szCs w:val="20"/>
+              </w:rPr>
+              <w:t>None</w:t>
+            </w:r>
           </w:p>
         </w:tc>
       </w:tr>
@@ -3695,14 +3765,12 @@
               <w:rPr>
                 <w:sz w:val="20"/>
                 <w:szCs w:val="20"/>
-                <w:highlight w:val="yellow"/>
-              </w:rPr>
-            </w:pPr>
-            <w:r>
-              <w:rPr>
-                <w:sz w:val="20"/>
-                <w:szCs w:val="20"/>
-                <w:highlight w:val="yellow"/>
+              </w:rPr>
+            </w:pPr>
+            <w:r>
+              <w:rPr>
+                <w:sz w:val="20"/>
+                <w:szCs w:val="20"/>
               </w:rPr>
               <w:t>14</w:t>
             </w:r>
@@ -3717,14 +3785,12 @@
               <w:rPr>
                 <w:sz w:val="20"/>
                 <w:szCs w:val="20"/>
-                <w:highlight w:val="yellow"/>
-              </w:rPr>
-            </w:pPr>
-            <w:r>
-              <w:rPr>
-                <w:sz w:val="20"/>
-                <w:szCs w:val="20"/>
-                <w:highlight w:val="yellow"/>
+              </w:rPr>
+            </w:pPr>
+            <w:r>
+              <w:rPr>
+                <w:sz w:val="20"/>
+                <w:szCs w:val="20"/>
               </w:rPr>
               <w:t>All directions given to a room are accurate</w:t>
             </w:r>
@@ -3739,14 +3805,12 @@
               <w:rPr>
                 <w:sz w:val="20"/>
                 <w:szCs w:val="20"/>
-                <w:highlight w:val="yellow"/>
-              </w:rPr>
-            </w:pPr>
-            <w:r>
-              <w:rPr>
-                <w:sz w:val="20"/>
-                <w:szCs w:val="20"/>
-                <w:highlight w:val="yellow"/>
+              </w:rPr>
+            </w:pPr>
+            <w:r>
+              <w:rPr>
+                <w:sz w:val="20"/>
+                <w:szCs w:val="20"/>
               </w:rPr>
               <w:t>Given room directions correctly lead you to the room</w:t>
             </w:r>
@@ -3819,7 +3883,15 @@
                 <w:sz w:val="20"/>
                 <w:szCs w:val="20"/>
               </w:rPr>
-              <w:t>Where enabled, each activity displays content correctly in portrait mode</w:t>
+              <w:t xml:space="preserve">Where enabled, each activity displays content </w:t>
+            </w:r>
+            <w:r>
+              <w:rPr>
+                <w:sz w:val="20"/>
+                <w:szCs w:val="20"/>
+              </w:rPr>
+              <w:lastRenderedPageBreak/>
+              <w:t>correctly in portrait mode</w:t>
             </w:r>
           </w:p>
         </w:tc>
@@ -3839,7 +3911,16 @@
                 <w:sz w:val="20"/>
                 <w:szCs w:val="20"/>
               </w:rPr>
-              <w:t>Content does not look distorted or broken when viewing in portrait mode</w:t>
+              <w:lastRenderedPageBreak/>
+              <w:t xml:space="preserve">Content does not look distorted or </w:t>
+            </w:r>
+            <w:r>
+              <w:rPr>
+                <w:sz w:val="20"/>
+                <w:szCs w:val="20"/>
+              </w:rPr>
+              <w:lastRenderedPageBreak/>
+              <w:t>broken when viewing in portrait mode</w:t>
             </w:r>
           </w:p>
         </w:tc>
@@ -3859,7 +3940,16 @@
                 <w:sz w:val="20"/>
                 <w:szCs w:val="20"/>
               </w:rPr>
-              <w:t>All activities display correctly and sensibly in portrait mode</w:t>
+              <w:lastRenderedPageBreak/>
+              <w:t xml:space="preserve">All activities display correctly </w:t>
+            </w:r>
+            <w:r>
+              <w:rPr>
+                <w:sz w:val="20"/>
+                <w:szCs w:val="20"/>
+              </w:rPr>
+              <w:lastRenderedPageBreak/>
+              <w:t>and sensibly in portrait mode</w:t>
             </w:r>
           </w:p>
         </w:tc>
@@ -3879,6 +3969,7 @@
                 <w:sz w:val="20"/>
                 <w:szCs w:val="20"/>
               </w:rPr>
+              <w:lastRenderedPageBreak/>
               <w:t>None</w:t>
             </w:r>
           </w:p>
@@ -3903,7 +3994,6 @@
                 <w:sz w:val="20"/>
                 <w:szCs w:val="20"/>
               </w:rPr>
-              <w:lastRenderedPageBreak/>
               <w:t>16</w:t>
             </w:r>
           </w:p>
@@ -4073,6 +4163,13 @@
                 <w:szCs w:val="20"/>
               </w:rPr>
             </w:pPr>
+            <w:r>
+              <w:rPr>
+                <w:sz w:val="20"/>
+                <w:szCs w:val="20"/>
+              </w:rPr>
+              <w:t>A floor plan with a circle drawn over the room on the map is correctly displayed</w:t>
+            </w:r>
           </w:p>
         </w:tc>
         <w:tc>
@@ -4086,6 +4183,13 @@
                 <w:szCs w:val="20"/>
               </w:rPr>
             </w:pPr>
+            <w:r>
+              <w:rPr>
+                <w:sz w:val="20"/>
+                <w:szCs w:val="20"/>
+              </w:rPr>
+              <w:t>None</w:t>
+            </w:r>
           </w:p>
         </w:tc>
       </w:tr>
@@ -4162,6 +4266,13 @@
                 <w:szCs w:val="20"/>
               </w:rPr>
             </w:pPr>
+            <w:r>
+              <w:rPr>
+                <w:sz w:val="20"/>
+                <w:szCs w:val="20"/>
+              </w:rPr>
+              <w:t>Map can successfully be zoomed in and out by pinching the screen with two fingers</w:t>
+            </w:r>
           </w:p>
         </w:tc>
         <w:tc>
@@ -4175,6 +4286,13 @@
                 <w:szCs w:val="20"/>
               </w:rPr>
             </w:pPr>
+            <w:r>
+              <w:rPr>
+                <w:sz w:val="20"/>
+                <w:szCs w:val="20"/>
+              </w:rPr>
+              <w:t>None</w:t>
+            </w:r>
           </w:p>
         </w:tc>
       </w:tr>
@@ -4354,6 +4472,27 @@
                 <w:szCs w:val="20"/>
               </w:rPr>
             </w:pPr>
+            <w:r>
+              <w:rPr>
+                <w:sz w:val="20"/>
+                <w:szCs w:val="20"/>
+              </w:rPr>
+              <w:t xml:space="preserve">After closing and reopening the app, </w:t>
+            </w:r>
+            <w:r>
+              <w:rPr>
+                <w:sz w:val="20"/>
+                <w:szCs w:val="20"/>
+              </w:rPr>
+              <w:t xml:space="preserve">the text size remains the same as it was </w:t>
+            </w:r>
+            <w:r>
+              <w:rPr>
+                <w:sz w:val="20"/>
+                <w:szCs w:val="20"/>
+              </w:rPr>
+              <w:t>before closing the app</w:t>
+            </w:r>
           </w:p>
         </w:tc>
         <w:tc>
@@ -4367,6 +4506,13 @@
                 <w:szCs w:val="20"/>
               </w:rPr>
             </w:pPr>
+            <w:r>
+              <w:rPr>
+                <w:sz w:val="20"/>
+                <w:szCs w:val="20"/>
+              </w:rPr>
+              <w:t>None</w:t>
+            </w:r>
           </w:p>
         </w:tc>
       </w:tr>
@@ -4425,38 +4571,16 @@
         <w:annotationRef/>
       </w:r>
       <w:r>
-        <w:t>Wait until loading screen is implemented</w:t>
-      </w:r>
-    </w:p>
-  </w:comment>
-  <w:comment w:id="2" w:author="Titas Alvikas" w:date="2019-04-03T09:00:00Z" w:initials="TA">
-    <w:p>
-      <w:pPr>
-        <w:pStyle w:val="CommentText"/>
-      </w:pPr>
-      <w:r>
         <w:rPr>
           <w:rStyle w:val="CommentReference"/>
         </w:rPr>
-        <w:annotationRef/>
+        <w:t xml:space="preserve">We </w:t>
       </w:r>
       <w:r>
         <w:rPr>
           <w:rStyle w:val="CommentReference"/>
         </w:rPr>
-        <w:t xml:space="preserve">Note: </w:t>
-      </w:r>
-      <w:r>
-        <w:rPr>
-          <w:rStyle w:val="CommentReference"/>
-        </w:rPr>
-        <w:t xml:space="preserve">the get directions </w:t>
-      </w:r>
-      <w:r>
-        <w:rPr>
-          <w:rStyle w:val="CommentReference"/>
-        </w:rPr>
-        <w:t>page is not yet fully implemented</w:t>
+        <w:t>didn’t get to implement the loading screen</w:t>
       </w:r>
     </w:p>
   </w:comment>
@@ -4473,22 +4597,6 @@
       </w:r>
       <w:r>
         <w:t>Could get more people to use the app and inside the USB</w:t>
-      </w:r>
-    </w:p>
-  </w:comment>
-  <w:comment w:id="5" w:author="Titas Alvikas" w:date="2019-04-02T12:50:00Z" w:initials="TA">
-    <w:p>
-      <w:pPr>
-        <w:pStyle w:val="CommentText"/>
-      </w:pPr>
-      <w:r>
-        <w:rPr>
-          <w:rStyle w:val="CommentReference"/>
-        </w:rPr>
-        <w:annotationRef/>
-      </w:r>
-      <w:r>
-        <w:t>Note: on my LG K8 the app crashes after clicking on search icon in the get directions page</w:t>
       </w:r>
     </w:p>
   </w:comment>
@@ -4499,9 +4607,7 @@
 <w15:commentsEx xmlns:wpc="http://schemas.microsoft.com/office/word/2010/wordprocessingCanvas" xmlns:cx="http://schemas.microsoft.com/office/drawing/2014/chartex" xmlns:cx1="http://schemas.microsoft.com/office/drawing/2015/9/8/chartex" xmlns:cx2="http://schemas.microsoft.com/office/drawing/2015/10/21/chartex" xmlns:cx3="http://schemas.microsoft.com/office/drawing/2016/5/9/chartex" xmlns:cx4="http://schemas.microsoft.com/office/drawing/2016/5/10/chartex" xmlns:cx5="http://schemas.microsoft.com/office/drawing/2016/5/11/chartex" xmlns:cx6="http://schemas.microsoft.com/office/drawing/2016/5/12/chartex" xmlns:cx7="http://schemas.microsoft.com/office/drawing/2016/5/13/chartex" xmlns:cx8="http://schemas.microsoft.com/office/drawing/2016/5/14/chartex" xmlns:mc="http://schemas.openxmlformats.org/markup-compatibility/2006" xmlns:aink="http://schemas.microsoft.com/office/drawing/2016/ink" xmlns:am3d="http://schemas.microsoft.com/office/drawing/2017/model3d" xmlns:o="urn:schemas-microsoft-com:office:office" xmlns:r="http://schemas.openxmlformats.org/officeDocument/2006/relationships" xmlns:m="http://schemas.openxmlformats.org/officeDocument/2006/math" xmlns:v="urn:schemas-microsoft-com:vml" xmlns:wp14="http://schemas.microsoft.com/office/word/2010/wordprocessingDrawing" xmlns:wp="http://schemas.openxmlformats.org/drawingml/2006/wordprocessingDrawing" xmlns:w10="urn:schemas-microsoft-com:office:word" xmlns:w="http://schemas.openxmlformats.org/wordprocessingml/2006/main" xmlns:w14="http://schemas.microsoft.com/office/word/2010/wordml" xmlns:w15="http://schemas.microsoft.com/office/word/2012/wordml" xmlns:w16cid="http://schemas.microsoft.com/office/word/2016/wordml/cid" xmlns:w16se="http://schemas.microsoft.com/office/word/2015/wordml/symex" xmlns:wpg="http://schemas.microsoft.com/office/word/2010/wordprocessingGroup" xmlns:wpi="http://schemas.microsoft.com/office/word/2010/wordprocessingInk" xmlns:wne="http://schemas.microsoft.com/office/word/2006/wordml" xmlns:wps="http://schemas.microsoft.com/office/word/2010/wordprocessingShape" mc:Ignorable="w14 w15 w16se w16cid wp14">
   <w15:commentEx w15:paraId="47784093" w15:done="0"/>
   <w15:commentEx w15:paraId="55411B3D" w15:done="0"/>
-  <w15:commentEx w15:paraId="514FD637" w15:done="0"/>
   <w15:commentEx w15:paraId="3E4FE280" w15:done="0"/>
-  <w15:commentEx w15:paraId="1447B73B" w15:done="0"/>
 </w15:commentsEx>
 </file>
 
@@ -4509,9 +4615,7 @@
 <w16cid:commentsIds xmlns:wpc="http://schemas.microsoft.com/office/word/2010/wordprocessingCanvas" xmlns:cx="http://schemas.microsoft.com/office/drawing/2014/chartex" xmlns:cx1="http://schemas.microsoft.com/office/drawing/2015/9/8/chartex" xmlns:cx2="http://schemas.microsoft.com/office/drawing/2015/10/21/chartex" xmlns:cx3="http://schemas.microsoft.com/office/drawing/2016/5/9/chartex" xmlns:cx4="http://schemas.microsoft.com/office/drawing/2016/5/10/chartex" xmlns:cx5="http://schemas.microsoft.com/office/drawing/2016/5/11/chartex" xmlns:cx6="http://schemas.microsoft.com/office/drawing/2016/5/12/chartex" xmlns:cx7="http://schemas.microsoft.com/office/drawing/2016/5/13/chartex" xmlns:cx8="http://schemas.microsoft.com/office/drawing/2016/5/14/chartex" xmlns:mc="http://schemas.openxmlformats.org/markup-compatibility/2006" xmlns:aink="http://schemas.microsoft.com/office/drawing/2016/ink" xmlns:am3d="http://schemas.microsoft.com/office/drawing/2017/model3d" xmlns:o="urn:schemas-microsoft-com:office:office" xmlns:r="http://schemas.openxmlformats.org/officeDocument/2006/relationships" xmlns:m="http://schemas.openxmlformats.org/officeDocument/2006/math" xmlns:v="urn:schemas-microsoft-com:vml" xmlns:wp14="http://schemas.microsoft.com/office/word/2010/wordprocessingDrawing" xmlns:wp="http://schemas.openxmlformats.org/drawingml/2006/wordprocessingDrawing" xmlns:w10="urn:schemas-microsoft-com:office:word" xmlns:w="http://schemas.openxmlformats.org/wordprocessingml/2006/main" xmlns:w14="http://schemas.microsoft.com/office/word/2010/wordml" xmlns:w15="http://schemas.microsoft.com/office/word/2012/wordml" xmlns:w16cid="http://schemas.microsoft.com/office/word/2016/wordml/cid" xmlns:w16se="http://schemas.microsoft.com/office/word/2015/wordml/symex" xmlns:wpg="http://schemas.microsoft.com/office/word/2010/wordprocessingGroup" xmlns:wpi="http://schemas.microsoft.com/office/word/2010/wordprocessingInk" xmlns:wne="http://schemas.microsoft.com/office/word/2006/wordml" xmlns:wps="http://schemas.microsoft.com/office/word/2010/wordprocessingShape" mc:Ignorable="w14 w15 w16se w16cid wp14">
   <w16cid:commentId w16cid:paraId="47784093" w16cid:durableId="20465DF9"/>
   <w16cid:commentId w16cid:paraId="55411B3D" w16cid:durableId="20465DFA"/>
-  <w16cid:commentId w16cid:paraId="514FD637" w16cid:durableId="204EF4A6"/>
   <w16cid:commentId w16cid:paraId="3E4FE280" w16cid:durableId="204F1A26"/>
-  <w16cid:commentId w16cid:paraId="1447B73B" w16cid:durableId="204DD919"/>
 </w16cid:commentsIds>
 </file>
 
@@ -7010,7 +7114,7 @@
       </w:pPr>
     </w:pPrDefault>
   </w:docDefaults>
-  <w:latentStyles w:defLockedState="0" w:defUIPriority="99" w:defSemiHidden="0" w:defUnhideWhenUsed="0" w:defQFormat="0" w:count="375">
+  <w:latentStyles w:defLockedState="0" w:defUIPriority="99" w:defSemiHidden="0" w:defUnhideWhenUsed="0" w:defQFormat="0" w:count="376">
     <w:lsdException w:name="Normal" w:uiPriority="0" w:qFormat="1"/>
     <w:lsdException w:name="heading 1" w:uiPriority="9" w:qFormat="1"/>
     <w:lsdException w:name="heading 2" w:semiHidden="1" w:uiPriority="9" w:unhideWhenUsed="1" w:qFormat="1"/>
@@ -7386,6 +7490,7 @@
     <w:lsdException w:name="Smart Hyperlink" w:semiHidden="1" w:unhideWhenUsed="1"/>
     <w:lsdException w:name="Hashtag" w:semiHidden="1" w:unhideWhenUsed="1"/>
     <w:lsdException w:name="Unresolved Mention" w:semiHidden="1" w:unhideWhenUsed="1"/>
+    <w:lsdException w:name="Smart Link" w:semiHidden="1" w:unhideWhenUsed="1"/>
   </w:latentStyles>
   <w:style w:type="paragraph" w:default="1" w:styleId="Normal">
     <w:name w:val="Normal"/>

</xml_diff>